<commit_message>
add folder change structure
</commit_message>
<xml_diff>
--- a/Planning Analysis Sheet.docx
+++ b/Planning Analysis Sheet.docx
@@ -61,7 +61,7 @@
           <w:r>
             <w:fldChar w:fldCharType="separate"/>
           </w:r>
-          <w:hyperlink w:anchor="_Toc147049158" w:history="1">
+          <w:hyperlink w:anchor="_Toc148336453" w:history="1">
             <w:r>
               <w:rPr>
                 <w:rStyle w:val="Hyperlink"/>
@@ -88,7 +88,7 @@
                 <w:noProof/>
                 <w:webHidden/>
               </w:rPr>
-              <w:instrText xml:space="preserve"> PAGEREF _Toc147049158 \h </w:instrText>
+              <w:instrText xml:space="preserve"> PAGEREF _Toc148336453 \h </w:instrText>
             </w:r>
             <w:r>
               <w:rPr>
@@ -134,7 +134,7 @@
               <w:szCs w:val="22"/>
             </w:rPr>
           </w:pPr>
-          <w:hyperlink w:anchor="_Toc147049159" w:history="1">
+          <w:hyperlink w:anchor="_Toc148336454" w:history="1">
             <w:r>
               <w:rPr>
                 <w:rStyle w:val="Hyperlink"/>
@@ -178,7 +178,7 @@
                 <w:noProof/>
                 <w:webHidden/>
               </w:rPr>
-              <w:instrText xml:space="preserve"> PAGEREF _Toc147049159 \h </w:instrText>
+              <w:instrText xml:space="preserve"> PAGEREF _Toc148336454 \h </w:instrText>
             </w:r>
             <w:r>
               <w:rPr>
@@ -223,7 +223,7 @@
               <w:szCs w:val="22"/>
             </w:rPr>
           </w:pPr>
-          <w:hyperlink w:anchor="_Toc147049160" w:history="1">
+          <w:hyperlink w:anchor="_Toc148336455" w:history="1">
             <w:r>
               <w:rPr>
                 <w:rStyle w:val="Hyperlink"/>
@@ -250,7 +250,7 @@
                 <w:noProof/>
                 <w:webHidden/>
               </w:rPr>
-              <w:instrText xml:space="preserve"> PAGEREF _Toc147049160 \h </w:instrText>
+              <w:instrText xml:space="preserve"> PAGEREF _Toc148336455 \h </w:instrText>
             </w:r>
             <w:r>
               <w:rPr>
@@ -295,7 +295,7 @@
               <w:szCs w:val="22"/>
             </w:rPr>
           </w:pPr>
-          <w:hyperlink w:anchor="_Toc147049161" w:history="1">
+          <w:hyperlink w:anchor="_Toc148336456" w:history="1">
             <w:r>
               <w:rPr>
                 <w:rStyle w:val="Hyperlink"/>
@@ -322,7 +322,7 @@
                 <w:noProof/>
                 <w:webHidden/>
               </w:rPr>
-              <w:instrText xml:space="preserve"> PAGEREF _Toc147049161 \h </w:instrText>
+              <w:instrText xml:space="preserve"> PAGEREF _Toc148336456 \h </w:instrText>
             </w:r>
             <w:r>
               <w:rPr>
@@ -367,7 +367,7 @@
               <w:szCs w:val="22"/>
             </w:rPr>
           </w:pPr>
-          <w:hyperlink w:anchor="_Toc147049162" w:history="1">
+          <w:hyperlink w:anchor="_Toc148336457" w:history="1">
             <w:r>
               <w:rPr>
                 <w:rStyle w:val="Hyperlink"/>
@@ -394,7 +394,7 @@
                 <w:noProof/>
                 <w:webHidden/>
               </w:rPr>
-              <w:instrText xml:space="preserve"> PAGEREF _Toc147049162 \h </w:instrText>
+              <w:instrText xml:space="preserve"> PAGEREF _Toc148336457 \h </w:instrText>
             </w:r>
             <w:r>
               <w:rPr>
@@ -439,7 +439,7 @@
               <w:szCs w:val="22"/>
             </w:rPr>
           </w:pPr>
-          <w:hyperlink w:anchor="_Toc147049163" w:history="1">
+          <w:hyperlink w:anchor="_Toc148336458" w:history="1">
             <w:r>
               <w:rPr>
                 <w:rStyle w:val="Hyperlink"/>
@@ -466,7 +466,7 @@
                 <w:noProof/>
                 <w:webHidden/>
               </w:rPr>
-              <w:instrText xml:space="preserve"> PAGEREF _Toc147049163 \h </w:instrText>
+              <w:instrText xml:space="preserve"> PAGEREF _Toc148336458 \h </w:instrText>
             </w:r>
             <w:r>
               <w:rPr>
@@ -511,7 +511,7 @@
               <w:szCs w:val="22"/>
             </w:rPr>
           </w:pPr>
-          <w:hyperlink w:anchor="_Toc147049164" w:history="1">
+          <w:hyperlink w:anchor="_Toc148336459" w:history="1">
             <w:r>
               <w:rPr>
                 <w:rStyle w:val="Hyperlink"/>
@@ -538,7 +538,7 @@
                 <w:noProof/>
                 <w:webHidden/>
               </w:rPr>
-              <w:instrText xml:space="preserve"> PAGEREF _Toc147049164 \h </w:instrText>
+              <w:instrText xml:space="preserve"> PAGEREF _Toc148336459 \h </w:instrText>
             </w:r>
             <w:r>
               <w:rPr>
@@ -583,7 +583,7 @@
               <w:szCs w:val="22"/>
             </w:rPr>
           </w:pPr>
-          <w:hyperlink w:anchor="_Toc147049165" w:history="1">
+          <w:hyperlink w:anchor="_Toc148336460" w:history="1">
             <w:r>
               <w:rPr>
                 <w:noProof/>
@@ -603,7 +603,7 @@
                 <w:noProof/>
                 <w:webHidden/>
               </w:rPr>
-              <w:instrText xml:space="preserve"> PAGEREF _Toc147049165 \h </w:instrText>
+              <w:instrText xml:space="preserve"> PAGEREF _Toc148336460 \h </w:instrText>
             </w:r>
             <w:r>
               <w:rPr>
@@ -648,7 +648,7 @@
               <w:szCs w:val="22"/>
             </w:rPr>
           </w:pPr>
-          <w:hyperlink w:anchor="_Toc147049166" w:history="1">
+          <w:hyperlink w:anchor="_Toc148336461" w:history="1">
             <w:r>
               <w:rPr>
                 <w:rStyle w:val="Hyperlink"/>
@@ -675,7 +675,7 @@
                 <w:noProof/>
                 <w:webHidden/>
               </w:rPr>
-              <w:instrText xml:space="preserve"> PAGEREF _Toc147049166 \h </w:instrText>
+              <w:instrText xml:space="preserve"> PAGEREF _Toc148336461 \h </w:instrText>
             </w:r>
             <w:r>
               <w:rPr>
@@ -720,7 +720,7 @@
               <w:szCs w:val="22"/>
             </w:rPr>
           </w:pPr>
-          <w:hyperlink w:anchor="_Toc147049167" w:history="1">
+          <w:hyperlink w:anchor="_Toc148336462" w:history="1">
             <w:r>
               <w:rPr>
                 <w:rStyle w:val="Hyperlink"/>
@@ -747,7 +747,7 @@
                 <w:noProof/>
                 <w:webHidden/>
               </w:rPr>
-              <w:instrText xml:space="preserve"> PAGEREF _Toc147049167 \h </w:instrText>
+              <w:instrText xml:space="preserve"> PAGEREF _Toc148336462 \h </w:instrText>
             </w:r>
             <w:r>
               <w:rPr>
@@ -792,7 +792,7 @@
               <w:szCs w:val="22"/>
             </w:rPr>
           </w:pPr>
-          <w:hyperlink w:anchor="_Toc147049168" w:history="1">
+          <w:hyperlink w:anchor="_Toc148336463" w:history="1">
             <w:r>
               <w:rPr>
                 <w:rStyle w:val="Hyperlink"/>
@@ -819,7 +819,7 @@
                 <w:noProof/>
                 <w:webHidden/>
               </w:rPr>
-              <w:instrText xml:space="preserve"> PAGEREF _Toc147049168 \h </w:instrText>
+              <w:instrText xml:space="preserve"> PAGEREF _Toc148336463 \h </w:instrText>
             </w:r>
             <w:r>
               <w:rPr>
@@ -864,7 +864,7 @@
               <w:szCs w:val="22"/>
             </w:rPr>
           </w:pPr>
-          <w:hyperlink w:anchor="_Toc147049169" w:history="1">
+          <w:hyperlink w:anchor="_Toc148336464" w:history="1">
             <w:r>
               <w:rPr>
                 <w:rStyle w:val="Hyperlink"/>
@@ -891,7 +891,7 @@
                 <w:noProof/>
                 <w:webHidden/>
               </w:rPr>
-              <w:instrText xml:space="preserve"> PAGEREF _Toc147049169 \h </w:instrText>
+              <w:instrText xml:space="preserve"> PAGEREF _Toc148336464 \h </w:instrText>
             </w:r>
             <w:r>
               <w:rPr>
@@ -936,7 +936,7 @@
               <w:szCs w:val="22"/>
             </w:rPr>
           </w:pPr>
-          <w:hyperlink w:anchor="_Toc147049170" w:history="1">
+          <w:hyperlink w:anchor="_Toc148336465" w:history="1">
             <w:r>
               <w:rPr>
                 <w:rStyle w:val="Hyperlink"/>
@@ -963,7 +963,7 @@
                 <w:noProof/>
                 <w:webHidden/>
               </w:rPr>
-              <w:instrText xml:space="preserve"> PAGEREF _Toc147049170 \h </w:instrText>
+              <w:instrText xml:space="preserve"> PAGEREF _Toc148336465 \h </w:instrText>
             </w:r>
             <w:r>
               <w:rPr>
@@ -983,7 +983,7 @@
                 <w:noProof/>
                 <w:webHidden/>
               </w:rPr>
-              <w:t>4</w:t>
+              <w:t>5</w:t>
             </w:r>
             <w:r>
               <w:rPr>
@@ -1008,7 +1008,7 @@
               <w:szCs w:val="22"/>
             </w:rPr>
           </w:pPr>
-          <w:hyperlink w:anchor="_Toc147049171" w:history="1">
+          <w:hyperlink w:anchor="_Toc148336466" w:history="1">
             <w:r>
               <w:rPr>
                 <w:rStyle w:val="Hyperlink"/>
@@ -1035,7 +1035,7 @@
                 <w:noProof/>
                 <w:webHidden/>
               </w:rPr>
-              <w:instrText xml:space="preserve"> PAGEREF _Toc147049171 \h </w:instrText>
+              <w:instrText xml:space="preserve"> PAGEREF _Toc148336466 \h </w:instrText>
             </w:r>
             <w:r>
               <w:rPr>
@@ -1080,7 +1080,7 @@
               <w:szCs w:val="22"/>
             </w:rPr>
           </w:pPr>
-          <w:hyperlink w:anchor="_Toc147049172" w:history="1">
+          <w:hyperlink w:anchor="_Toc148336467" w:history="1">
             <w:r>
               <w:rPr>
                 <w:rStyle w:val="Hyperlink"/>
@@ -1107,7 +1107,7 @@
                 <w:noProof/>
                 <w:webHidden/>
               </w:rPr>
-              <w:instrText xml:space="preserve"> PAGEREF _Toc147049172 \h </w:instrText>
+              <w:instrText xml:space="preserve"> PAGEREF _Toc148336467 \h </w:instrText>
             </w:r>
             <w:r>
               <w:rPr>
@@ -1153,7 +1153,7 @@
               <w:szCs w:val="22"/>
             </w:rPr>
           </w:pPr>
-          <w:hyperlink w:anchor="_Toc147049173" w:history="1">
+          <w:hyperlink w:anchor="_Toc148336468" w:history="1">
             <w:r>
               <w:rPr>
                 <w:rStyle w:val="Hyperlink"/>
@@ -1197,7 +1197,7 @@
                 <w:noProof/>
                 <w:webHidden/>
               </w:rPr>
-              <w:instrText xml:space="preserve"> PAGEREF _Toc147049173 \h </w:instrText>
+              <w:instrText xml:space="preserve"> PAGEREF _Toc148336468 \h </w:instrText>
             </w:r>
             <w:r>
               <w:rPr>
@@ -1242,7 +1242,7 @@
               <w:szCs w:val="22"/>
             </w:rPr>
           </w:pPr>
-          <w:hyperlink w:anchor="_Toc147049174" w:history="1">
+          <w:hyperlink w:anchor="_Toc148336469" w:history="1">
             <w:r>
               <w:rPr>
                 <w:rStyle w:val="Hyperlink"/>
@@ -1269,7 +1269,7 @@
                 <w:noProof/>
                 <w:webHidden/>
               </w:rPr>
-              <w:instrText xml:space="preserve"> PAGEREF _Toc147049174 \h </w:instrText>
+              <w:instrText xml:space="preserve"> PAGEREF _Toc148336469 \h </w:instrText>
             </w:r>
             <w:r>
               <w:rPr>
@@ -1314,7 +1314,7 @@
               <w:szCs w:val="22"/>
             </w:rPr>
           </w:pPr>
-          <w:hyperlink w:anchor="_Toc147049175" w:history="1">
+          <w:hyperlink w:anchor="_Toc148336470" w:history="1">
             <w:r>
               <w:rPr>
                 <w:rStyle w:val="Hyperlink"/>
@@ -1341,7 +1341,7 @@
                 <w:noProof/>
                 <w:webHidden/>
               </w:rPr>
-              <w:instrText xml:space="preserve"> PAGEREF _Toc147049175 \h </w:instrText>
+              <w:instrText xml:space="preserve"> PAGEREF _Toc148336470 \h </w:instrText>
             </w:r>
             <w:r>
               <w:rPr>
@@ -1386,7 +1386,7 @@
               <w:szCs w:val="22"/>
             </w:rPr>
           </w:pPr>
-          <w:hyperlink w:anchor="_Toc147049176" w:history="1">
+          <w:hyperlink w:anchor="_Toc148336471" w:history="1">
             <w:r>
               <w:rPr>
                 <w:rStyle w:val="Hyperlink"/>
@@ -1413,7 +1413,7 @@
                 <w:noProof/>
                 <w:webHidden/>
               </w:rPr>
-              <w:instrText xml:space="preserve"> PAGEREF _Toc147049176 \h </w:instrText>
+              <w:instrText xml:space="preserve"> PAGEREF _Toc148336471 \h </w:instrText>
             </w:r>
             <w:r>
               <w:rPr>
@@ -1458,7 +1458,7 @@
               <w:szCs w:val="22"/>
             </w:rPr>
           </w:pPr>
-          <w:hyperlink w:anchor="_Toc147049177" w:history="1">
+          <w:hyperlink w:anchor="_Toc148336472" w:history="1">
             <w:r>
               <w:rPr>
                 <w:rStyle w:val="Hyperlink"/>
@@ -1485,7 +1485,7 @@
                 <w:noProof/>
                 <w:webHidden/>
               </w:rPr>
-              <w:instrText xml:space="preserve"> PAGEREF _Toc147049177 \h </w:instrText>
+              <w:instrText xml:space="preserve"> PAGEREF _Toc148336472 \h </w:instrText>
             </w:r>
             <w:r>
               <w:rPr>
@@ -1530,12 +1530,84 @@
               <w:szCs w:val="22"/>
             </w:rPr>
           </w:pPr>
-          <w:hyperlink w:anchor="_Toc147049178" w:history="1">
+          <w:hyperlink w:anchor="_Toc148336473" w:history="1">
             <w:r>
               <w:rPr>
                 <w:rStyle w:val="Hyperlink"/>
                 <w:noProof/>
               </w:rPr>
+              <w:t>SilkTide</w:t>
+            </w:r>
+            <w:r>
+              <w:rPr>
+                <w:noProof/>
+                <w:webHidden/>
+              </w:rPr>
+              <w:tab/>
+            </w:r>
+            <w:r>
+              <w:rPr>
+                <w:noProof/>
+                <w:webHidden/>
+              </w:rPr>
+              <w:fldChar w:fldCharType="begin"/>
+            </w:r>
+            <w:r>
+              <w:rPr>
+                <w:noProof/>
+                <w:webHidden/>
+              </w:rPr>
+              <w:instrText xml:space="preserve"> PAGEREF _Toc148336473 \h </w:instrText>
+            </w:r>
+            <w:r>
+              <w:rPr>
+                <w:noProof/>
+                <w:webHidden/>
+              </w:rPr>
+            </w:r>
+            <w:r>
+              <w:rPr>
+                <w:noProof/>
+                <w:webHidden/>
+              </w:rPr>
+              <w:fldChar w:fldCharType="separate"/>
+            </w:r>
+            <w:r>
+              <w:rPr>
+                <w:noProof/>
+                <w:webHidden/>
+              </w:rPr>
+              <w:t>6</w:t>
+            </w:r>
+            <w:r>
+              <w:rPr>
+                <w:noProof/>
+                <w:webHidden/>
+              </w:rPr>
+              <w:fldChar w:fldCharType="end"/>
+            </w:r>
+          </w:hyperlink>
+        </w:p>
+        <w:p>
+          <w:pPr>
+            <w:pStyle w:val="TOC2"/>
+            <w:tabs>
+              <w:tab w:val="right" w:leader="dot" w:pos="9016"/>
+            </w:tabs>
+            <w:rPr>
+              <w:rFonts w:asciiTheme="minorHAnsi" w:eastAsiaTheme="minorEastAsia" w:hAnsiTheme="minorHAnsi" w:cstheme="minorBidi"/>
+              <w:noProof/>
+              <w:kern w:val="2"/>
+              <w:sz w:val="22"/>
+              <w:szCs w:val="22"/>
+            </w:rPr>
+          </w:pPr>
+          <w:hyperlink w:anchor="_Toc148336474" w:history="1">
+            <w:r>
+              <w:rPr>
+                <w:rStyle w:val="Hyperlink"/>
+                <w:noProof/>
+              </w:rPr>
               <w:t>Page Speed Insights</w:t>
             </w:r>
             <w:r>
@@ -1557,7 +1629,7 @@
                 <w:noProof/>
                 <w:webHidden/>
               </w:rPr>
-              <w:instrText xml:space="preserve"> PAGEREF _Toc147049178 \h </w:instrText>
+              <w:instrText xml:space="preserve"> PAGEREF _Toc148336474 \h </w:instrText>
             </w:r>
             <w:r>
               <w:rPr>
@@ -1603,7 +1675,7 @@
               <w:szCs w:val="22"/>
             </w:rPr>
           </w:pPr>
-          <w:hyperlink w:anchor="_Toc147049179" w:history="1">
+          <w:hyperlink w:anchor="_Toc148336475" w:history="1">
             <w:r>
               <w:rPr>
                 <w:rStyle w:val="Hyperlink"/>
@@ -1647,7 +1719,7 @@
                 <w:noProof/>
                 <w:webHidden/>
               </w:rPr>
-              <w:instrText xml:space="preserve"> PAGEREF _Toc147049179 \h </w:instrText>
+              <w:instrText xml:space="preserve"> PAGEREF _Toc148336475 \h </w:instrText>
             </w:r>
             <w:r>
               <w:rPr>
@@ -1692,7 +1764,7 @@
               <w:szCs w:val="22"/>
             </w:rPr>
           </w:pPr>
-          <w:hyperlink w:anchor="_Toc147049180" w:history="1">
+          <w:hyperlink w:anchor="_Toc148336476" w:history="1">
             <w:r>
               <w:rPr>
                 <w:rStyle w:val="Hyperlink"/>
@@ -1719,7 +1791,7 @@
                 <w:noProof/>
                 <w:webHidden/>
               </w:rPr>
-              <w:instrText xml:space="preserve"> PAGEREF _Toc147049180 \h </w:instrText>
+              <w:instrText xml:space="preserve"> PAGEREF _Toc148336476 \h </w:instrText>
             </w:r>
             <w:r>
               <w:rPr>
@@ -1764,7 +1836,7 @@
               <w:szCs w:val="22"/>
             </w:rPr>
           </w:pPr>
-          <w:hyperlink w:anchor="_Toc147049181" w:history="1">
+          <w:hyperlink w:anchor="_Toc148336477" w:history="1">
             <w:r>
               <w:rPr>
                 <w:rStyle w:val="Hyperlink"/>
@@ -1791,7 +1863,7 @@
                 <w:noProof/>
                 <w:webHidden/>
               </w:rPr>
-              <w:instrText xml:space="preserve"> PAGEREF _Toc147049181 \h </w:instrText>
+              <w:instrText xml:space="preserve"> PAGEREF _Toc148336477 \h </w:instrText>
             </w:r>
             <w:r>
               <w:rPr>
@@ -1836,7 +1908,7 @@
               <w:szCs w:val="22"/>
             </w:rPr>
           </w:pPr>
-          <w:hyperlink w:anchor="_Toc147049182" w:history="1">
+          <w:hyperlink w:anchor="_Toc148336478" w:history="1">
             <w:r>
               <w:rPr>
                 <w:rStyle w:val="Hyperlink"/>
@@ -1863,7 +1935,7 @@
                 <w:noProof/>
                 <w:webHidden/>
               </w:rPr>
-              <w:instrText xml:space="preserve"> PAGEREF _Toc147049182 \h </w:instrText>
+              <w:instrText xml:space="preserve"> PAGEREF _Toc148336478 \h </w:instrText>
             </w:r>
             <w:r>
               <w:rPr>
@@ -1908,7 +1980,7 @@
               <w:szCs w:val="22"/>
             </w:rPr>
           </w:pPr>
-          <w:hyperlink w:anchor="_Toc147049183" w:history="1">
+          <w:hyperlink w:anchor="_Toc148336479" w:history="1">
             <w:r>
               <w:rPr>
                 <w:rStyle w:val="Hyperlink"/>
@@ -1935,7 +2007,7 @@
                 <w:noProof/>
                 <w:webHidden/>
               </w:rPr>
-              <w:instrText xml:space="preserve"> PAGEREF _Toc147049183 \h </w:instrText>
+              <w:instrText xml:space="preserve"> PAGEREF _Toc148336479 \h </w:instrText>
             </w:r>
             <w:r>
               <w:rPr>
@@ -1980,7 +2052,7 @@
               <w:szCs w:val="22"/>
             </w:rPr>
           </w:pPr>
-          <w:hyperlink w:anchor="_Toc147049184" w:history="1">
+          <w:hyperlink w:anchor="_Toc148336480" w:history="1">
             <w:r>
               <w:rPr>
                 <w:rStyle w:val="Hyperlink"/>
@@ -2007,7 +2079,7 @@
                 <w:noProof/>
                 <w:webHidden/>
               </w:rPr>
-              <w:instrText xml:space="preserve"> PAGEREF _Toc147049184 \h </w:instrText>
+              <w:instrText xml:space="preserve"> PAGEREF _Toc148336480 \h </w:instrText>
             </w:r>
             <w:r>
               <w:rPr>
@@ -2073,7 +2145,7 @@
         <w:pStyle w:val="Heading1"/>
       </w:pPr>
       <w:bookmarkStart w:id="0" w:name="_Ref146370854"/>
-      <w:bookmarkStart w:id="1" w:name="_Toc147049158"/>
+      <w:bookmarkStart w:id="1" w:name="_Toc148336453"/>
       <w:r>
         <w:t>Planning Analysis Sheet</w:t>
       </w:r>
@@ -2134,7 +2206,7 @@
           <w:numId w:val="12"/>
         </w:numPr>
       </w:pPr>
-      <w:bookmarkStart w:id="2" w:name="_Toc147049159"/>
+      <w:bookmarkStart w:id="2" w:name="_Toc148336454"/>
       <w:r>
         <w:t>Design of Website</w:t>
       </w:r>
@@ -2144,7 +2216,7 @@
       <w:pPr>
         <w:pStyle w:val="Heading2"/>
       </w:pPr>
-      <w:bookmarkStart w:id="3" w:name="_Toc147049160"/>
+      <w:bookmarkStart w:id="3" w:name="_Toc148336455"/>
       <w:r>
         <w:t>Website Link</w:t>
       </w:r>
@@ -2155,27 +2227,12 @@
         <w:t xml:space="preserve">The website is accessible at </w:t>
       </w:r>
     </w:p>
-    <w:p>
-      <w:pPr>
-        <w:rPr>
-          <w:rStyle w:val="Hyperlink"/>
-        </w:rPr>
-      </w:pPr>
-      <w:hyperlink r:id="rId6" w:history="1">
-        <w:r>
-          <w:rPr>
-            <w:rStyle w:val="Hyperlink"/>
-          </w:rPr>
-          <w:t>https://ivcos.github.io/soccer_fans_project/index.html</w:t>
-        </w:r>
-      </w:hyperlink>
-    </w:p>
     <w:p/>
     <w:p>
       <w:pPr>
         <w:pStyle w:val="Heading2"/>
       </w:pPr>
-      <w:bookmarkStart w:id="4" w:name="_Toc147049161"/>
+      <w:bookmarkStart w:id="4" w:name="_Toc148336456"/>
       <w:r>
         <w:t>Website Title</w:t>
       </w:r>
@@ -2183,7 +2240,7 @@
     </w:p>
     <w:p>
       <w:r>
-        <w:t>Soccer Fans Club</w:t>
+        <w:t>Animal Management</w:t>
       </w:r>
     </w:p>
     <w:p/>
@@ -2191,7 +2248,7 @@
       <w:pPr>
         <w:pStyle w:val="Heading2"/>
       </w:pPr>
-      <w:bookmarkStart w:id="5" w:name="_Toc147049162"/>
+      <w:bookmarkStart w:id="5" w:name="_Toc148336457"/>
       <w:r>
         <w:t>Website Goal:</w:t>
       </w:r>
@@ -2199,7 +2256,10 @@
     </w:p>
     <w:p>
       <w:r>
-        <w:t>The goal of this website is to provide soccer fans to means to describe their favourite football club. It could be Liverpool or their local pub team.</w:t>
+        <w:t xml:space="preserve">The goal of this website is to </w:t>
+      </w:r>
+      <w:r>
+        <w:t>provide a full E2E view of Animal Management so that the farmer can make the best decisions for his farm business but also for the welfare of his/her herd.</w:t>
       </w:r>
     </w:p>
     <w:p/>
@@ -2207,7 +2267,7 @@
       <w:pPr>
         <w:pStyle w:val="Heading2"/>
       </w:pPr>
-      <w:bookmarkStart w:id="6" w:name="_Toc147049163"/>
+      <w:bookmarkStart w:id="6" w:name="_Toc148336458"/>
       <w:r>
         <w:t>Wireframe:</w:t>
       </w:r>
@@ -2309,7 +2369,7 @@
                     <pic:cNvPicPr/>
                   </pic:nvPicPr>
                   <pic:blipFill>
-                    <a:blip r:embed="rId7"/>
+                    <a:blip r:embed="rId6"/>
                     <a:stretch>
                       <a:fillRect/>
                     </a:stretch>
@@ -2368,7 +2428,7 @@
       <w:pPr>
         <w:pStyle w:val="Heading2"/>
       </w:pPr>
-      <w:bookmarkStart w:id="7" w:name="_Toc147049164"/>
+      <w:bookmarkStart w:id="7" w:name="_Toc148336459"/>
       <w:r>
         <w:t>Website Structure:</w:t>
       </w:r>
@@ -2395,7 +2455,7 @@
       <w:pPr>
         <w:pStyle w:val="Heading2"/>
       </w:pPr>
-      <w:bookmarkStart w:id="8" w:name="_Toc147049165"/>
+      <w:bookmarkStart w:id="8" w:name="_Toc148336460"/>
       <w:r>
         <w:rPr>
           <w:noProof/>
@@ -2416,7 +2476,7 @@
                     <pic:cNvPicPr/>
                   </pic:nvPicPr>
                   <pic:blipFill>
-                    <a:blip r:embed="rId8"/>
+                    <a:blip r:embed="rId7"/>
                     <a:stretch>
                       <a:fillRect/>
                     </a:stretch>
@@ -2481,7 +2541,7 @@
       <w:pPr>
         <w:pStyle w:val="Heading2"/>
       </w:pPr>
-      <w:bookmarkStart w:id="9" w:name="_Toc147049166"/>
+      <w:bookmarkStart w:id="9" w:name="_Toc148336461"/>
       <w:r>
         <w:t>Source of images:</w:t>
       </w:r>
@@ -2496,66 +2556,14 @@
         </w:numPr>
       </w:pPr>
       <w:r>
-        <w:t xml:space="preserve">The football stadium </w:t>
-      </w:r>
-      <w:r>
-        <w:t>image and</w:t>
-      </w:r>
-      <w:r>
-        <w:t xml:space="preserve"> taken from the </w:t>
-      </w:r>
-      <w:proofErr w:type="spellStart"/>
-      <w:r>
-        <w:t>unsplash</w:t>
-      </w:r>
-      <w:proofErr w:type="spellEnd"/>
-      <w:r>
-        <w:t xml:space="preserve"> website</w:t>
-      </w:r>
-      <w:r>
-        <w:t xml:space="preserve"> so can be used</w:t>
-      </w:r>
-      <w:r>
-        <w:t xml:space="preserve"> </w:t>
-      </w:r>
-      <w:r>
-        <w:t>freely.</w:t>
-      </w:r>
-    </w:p>
-    <w:p>
-      <w:pPr>
-        <w:pStyle w:val="ListParagraph"/>
-        <w:numPr>
-          <w:ilvl w:val="0"/>
-          <w:numId w:val="5"/>
-        </w:numPr>
-      </w:pPr>
-      <w:r>
-        <w:t>The Liverpool</w:t>
-      </w:r>
-      <w:r>
-        <w:t xml:space="preserve"> images were taken from Getty images</w:t>
-      </w:r>
-      <w:r>
-        <w:t xml:space="preserve"> and be used licence free</w:t>
-      </w:r>
-      <w:r>
-        <w:t xml:space="preserve"> with the ‘embed’ </w:t>
-      </w:r>
-      <w:proofErr w:type="gramStart"/>
-      <w:r>
-        <w:t>option</w:t>
-      </w:r>
-      <w:proofErr w:type="gramEnd"/>
-      <w:r>
-        <w:t xml:space="preserve"> </w:t>
+        <w:t>TBA</w:t>
       </w:r>
     </w:p>
     <w:p>
       <w:pPr>
         <w:pStyle w:val="Heading2"/>
       </w:pPr>
-      <w:bookmarkStart w:id="10" w:name="_Toc147049167"/>
+      <w:bookmarkStart w:id="10" w:name="_Toc148336462"/>
       <w:r>
         <w:t>S</w:t>
       </w:r>
@@ -2586,9 +2594,8 @@
       <w:pPr>
         <w:pStyle w:val="Heading2"/>
       </w:pPr>
-      <w:bookmarkStart w:id="11" w:name="_Toc147049168"/>
-      <w:r>
-        <w:lastRenderedPageBreak/>
+      <w:bookmarkStart w:id="11" w:name="_Toc148336463"/>
+      <w:r>
         <w:t>Home Page</w:t>
       </w:r>
       <w:bookmarkEnd w:id="11"/>
@@ -2617,19 +2624,14 @@
         <w:t>Website</w:t>
       </w:r>
       <w:r>
-        <w:t>. There are two examples of clubs already registered: Liverpool and the Duck and Drake.</w:t>
-      </w:r>
-    </w:p>
-    <w:p>
-      <w:pPr>
-        <w:pStyle w:val="ListParagraph"/>
-      </w:pPr>
+        <w:t xml:space="preserve">. </w:t>
+      </w:r>
     </w:p>
     <w:p>
       <w:pPr>
         <w:pStyle w:val="Heading2"/>
       </w:pPr>
-      <w:bookmarkStart w:id="12" w:name="_Toc147049169"/>
+      <w:bookmarkStart w:id="12" w:name="_Toc148336464"/>
       <w:r>
         <w:t>About Us Page</w:t>
       </w:r>
@@ -2652,221 +2654,409 @@
       <w:pPr>
         <w:pStyle w:val="Heading2"/>
       </w:pPr>
-      <w:bookmarkStart w:id="13" w:name="_Toc147049170"/>
+      <w:bookmarkStart w:id="13" w:name="_Toc148336465"/>
       <w:r>
         <w:t>Contact Us Page</w:t>
       </w:r>
       <w:bookmarkEnd w:id="13"/>
     </w:p>
-    <w:p>
-      <w:pPr>
-        <w:pStyle w:val="ListParagraph"/>
-        <w:numPr>
-          <w:ilvl w:val="0"/>
-          <w:numId w:val="2"/>
-        </w:numPr>
-      </w:pPr>
-      <w:r>
-        <w:t xml:space="preserve">Used form-id for the ids in the Form as advised by Robbins in Web </w:t>
-      </w:r>
-      <w:proofErr w:type="gramStart"/>
-      <w:r>
-        <w:t>Design(</w:t>
-      </w:r>
-      <w:proofErr w:type="gramEnd"/>
-      <w:r>
-        <w:t>page 203) to make form-related ids distinct from other ids on the page.</w:t>
-      </w:r>
-    </w:p>
-    <w:p>
-      <w:pPr>
-        <w:pStyle w:val="ListParagraph"/>
-        <w:numPr>
-          <w:ilvl w:val="0"/>
-          <w:numId w:val="2"/>
-        </w:numPr>
-      </w:pPr>
-      <w:r>
-        <w:t xml:space="preserve">Added a Reset button to clear content even though this is not commonly used these days as advised by Robbins (page 190). “Javascript now used to check the validity of form inputs along the way and a user should not get to the end of the form and need to reset”. </w:t>
-      </w:r>
-    </w:p>
-    <w:p>
-      <w:pPr>
-        <w:pStyle w:val="ListParagraph"/>
-        <w:numPr>
-          <w:ilvl w:val="0"/>
-          <w:numId w:val="2"/>
-        </w:numPr>
-      </w:pPr>
-      <w:r>
-        <w:t xml:space="preserve">Added </w:t>
-      </w:r>
-      <w:r>
-        <w:rPr>
-          <w:b/>
-          <w:bCs/>
+    <w:p/>
+    <w:p>
+      <w:pPr>
+        <w:pStyle w:val="Heading2"/>
+      </w:pPr>
+      <w:bookmarkStart w:id="14" w:name="_Toc148336466"/>
+      <w:r>
+        <w:t>Membership Page</w:t>
+      </w:r>
+      <w:bookmarkEnd w:id="14"/>
+    </w:p>
+    <w:p/>
+    <w:p>
+      <w:pPr>
+        <w:pStyle w:val="Heading2"/>
+      </w:pPr>
+      <w:r>
+        <w:t>Register Animal</w:t>
+      </w:r>
+    </w:p>
+    <w:p>
+      <w:r>
+        <w:t xml:space="preserve">This page has the form that includes a Form to Register an animal at birth or add any animal. In the first project, I used the standard Form Layout. But this time, I have made the Form more responsive having read Chapter 19 (Learning Web Design, Robbins) by making each &lt;li&gt; item more responsive. I’ve used Flexbox to make the labels stack on top of their respective inputs when and </w:t>
+      </w:r>
+      <w:proofErr w:type="spellStart"/>
+      <w:r>
+        <w:t>fieldsets</w:t>
+      </w:r>
+      <w:proofErr w:type="spellEnd"/>
+      <w:r>
+        <w:t xml:space="preserve"> on narrow screens, so that there is no wasted space. </w:t>
+      </w:r>
+    </w:p>
+    <w:p/>
+    <w:p/>
+    <w:p>
+      <w:r>
+        <w:t>By default, browsers may use different fonts at different sizes for various input types. We would prefer that all inputs have the same font as the surrounding text on the page, you can force form elements to inherit font settings. (Pg. 548)</w:t>
+      </w:r>
+    </w:p>
+    <w:p>
+      <w:pPr>
+        <w:shd w:val="clear" w:color="auto" w:fill="2D2A2E"/>
+        <w:spacing w:line="285" w:lineRule="atLeast"/>
+        <w:rPr>
+          <w:rFonts w:ascii="Consolas" w:hAnsi="Consolas"/>
+          <w:color w:val="FCFCFA"/>
+          <w:sz w:val="21"/>
+          <w:szCs w:val="21"/>
+          <w14:ligatures w14:val="none"/>
+        </w:rPr>
+      </w:pPr>
+      <w:r>
+        <w:rPr>
+          <w:rFonts w:ascii="Consolas" w:hAnsi="Consolas"/>
           <w:i/>
           <w:iCs/>
-        </w:rPr>
-        <w:t>‘&lt;fieldset&gt;’</w:t>
-      </w:r>
-      <w:r>
-        <w:t xml:space="preserve"> and </w:t>
-      </w:r>
-      <w:r>
-        <w:rPr>
-          <w:b/>
-          <w:bCs/>
+          <w:color w:val="727072"/>
+          <w:sz w:val="21"/>
+          <w:szCs w:val="21"/>
+          <w14:ligatures w14:val="none"/>
+        </w:rPr>
+        <w:t xml:space="preserve">/* </w:t>
+      </w:r>
+      <w:proofErr w:type="spellStart"/>
+      <w:r>
+        <w:rPr>
+          <w:rFonts w:ascii="Consolas" w:hAnsi="Consolas"/>
           <w:i/>
           <w:iCs/>
-        </w:rPr>
-        <w:t>‘&lt;legend&gt;’</w:t>
-      </w:r>
-      <w:r>
-        <w:t xml:space="preserve"> elements so that these elements working together tell screen readers that a group of form fields relate to each other. All the related fields go inside </w:t>
-      </w:r>
-      <w:proofErr w:type="gramStart"/>
-      <w:r>
-        <w:t xml:space="preserve">the  </w:t>
-      </w:r>
-      <w:r>
-        <w:rPr>
-          <w:b/>
-          <w:bCs/>
+          <w:color w:val="727072"/>
+          <w:sz w:val="21"/>
+          <w:szCs w:val="21"/>
+          <w14:ligatures w14:val="none"/>
+        </w:rPr>
+        <w:t>Corodinated</w:t>
+      </w:r>
+      <w:proofErr w:type="spellEnd"/>
+      <w:r>
+        <w:rPr>
+          <w:rFonts w:ascii="Consolas" w:hAnsi="Consolas"/>
           <w:i/>
           <w:iCs/>
-        </w:rPr>
-        <w:t>&lt;</w:t>
+          <w:color w:val="727072"/>
+          <w:sz w:val="21"/>
+          <w:szCs w:val="21"/>
+          <w14:ligatures w14:val="none"/>
+        </w:rPr>
+        <w:t xml:space="preserve"> Fonts across for all form elements. Pg. 548*/</w:t>
+      </w:r>
+    </w:p>
+    <w:p>
+      <w:pPr>
+        <w:shd w:val="clear" w:color="auto" w:fill="2D2A2E"/>
+        <w:spacing w:line="285" w:lineRule="atLeast"/>
+        <w:rPr>
+          <w:rFonts w:ascii="Consolas" w:hAnsi="Consolas"/>
+          <w:color w:val="FCFCFA"/>
+          <w:sz w:val="21"/>
+          <w:szCs w:val="21"/>
+          <w14:ligatures w14:val="none"/>
+        </w:rPr>
+      </w:pPr>
+      <w:r>
+        <w:rPr>
+          <w:rFonts w:ascii="Consolas" w:hAnsi="Consolas"/>
+          <w:color w:val="FF6188"/>
+          <w:sz w:val="21"/>
+          <w:szCs w:val="21"/>
+          <w14:ligatures w14:val="none"/>
+        </w:rPr>
+        <w:t>button</w:t>
+      </w:r>
+      <w:r>
+        <w:rPr>
+          <w:rFonts w:ascii="Consolas" w:hAnsi="Consolas"/>
+          <w:color w:val="939293"/>
+          <w:sz w:val="21"/>
+          <w:szCs w:val="21"/>
+          <w14:ligatures w14:val="none"/>
+        </w:rPr>
+        <w:t>,</w:t>
+      </w:r>
+      <w:r>
+        <w:rPr>
+          <w:rFonts w:ascii="Consolas" w:hAnsi="Consolas"/>
+          <w:color w:val="FCFCFA"/>
+          <w:sz w:val="21"/>
+          <w:szCs w:val="21"/>
+          <w14:ligatures w14:val="none"/>
+        </w:rPr>
+        <w:t xml:space="preserve"> </w:t>
+      </w:r>
+      <w:r>
+        <w:rPr>
+          <w:rFonts w:ascii="Consolas" w:hAnsi="Consolas"/>
+          <w:color w:val="FF6188"/>
+          <w:sz w:val="21"/>
+          <w:szCs w:val="21"/>
+          <w14:ligatures w14:val="none"/>
+        </w:rPr>
+        <w:t>input</w:t>
+      </w:r>
+      <w:r>
+        <w:rPr>
+          <w:rFonts w:ascii="Consolas" w:hAnsi="Consolas"/>
+          <w:color w:val="939293"/>
+          <w:sz w:val="21"/>
+          <w:szCs w:val="21"/>
+          <w14:ligatures w14:val="none"/>
+        </w:rPr>
+        <w:t>,</w:t>
+      </w:r>
+      <w:r>
+        <w:rPr>
+          <w:rFonts w:ascii="Consolas" w:hAnsi="Consolas"/>
+          <w:color w:val="FCFCFA"/>
+          <w:sz w:val="21"/>
+          <w:szCs w:val="21"/>
+          <w14:ligatures w14:val="none"/>
+        </w:rPr>
+        <w:t xml:space="preserve"> </w:t>
+      </w:r>
+      <w:r>
+        <w:rPr>
+          <w:rFonts w:ascii="Consolas" w:hAnsi="Consolas"/>
+          <w:color w:val="FF6188"/>
+          <w:sz w:val="21"/>
+          <w:szCs w:val="21"/>
+          <w14:ligatures w14:val="none"/>
+        </w:rPr>
+        <w:t>select</w:t>
+      </w:r>
+      <w:r>
+        <w:rPr>
+          <w:rFonts w:ascii="Consolas" w:hAnsi="Consolas"/>
+          <w:color w:val="939293"/>
+          <w:sz w:val="21"/>
+          <w:szCs w:val="21"/>
+          <w14:ligatures w14:val="none"/>
+        </w:rPr>
+        <w:t>,</w:t>
+      </w:r>
+      <w:r>
+        <w:rPr>
+          <w:rFonts w:ascii="Consolas" w:hAnsi="Consolas"/>
+          <w:color w:val="FCFCFA"/>
+          <w:sz w:val="21"/>
+          <w:szCs w:val="21"/>
+          <w14:ligatures w14:val="none"/>
+        </w:rPr>
+        <w:t xml:space="preserve"> </w:t>
+      </w:r>
+      <w:proofErr w:type="spellStart"/>
+      <w:r>
+        <w:rPr>
+          <w:rFonts w:ascii="Consolas" w:hAnsi="Consolas"/>
+          <w:color w:val="FF6188"/>
+          <w:sz w:val="21"/>
+          <w:szCs w:val="21"/>
+          <w14:ligatures w14:val="none"/>
+        </w:rPr>
+        <w:t>textarea</w:t>
+      </w:r>
+      <w:proofErr w:type="spellEnd"/>
+      <w:r>
+        <w:rPr>
+          <w:rFonts w:ascii="Consolas" w:hAnsi="Consolas"/>
+          <w:color w:val="FCFCFA"/>
+          <w:sz w:val="21"/>
+          <w:szCs w:val="21"/>
+          <w14:ligatures w14:val="none"/>
+        </w:rPr>
+        <w:t xml:space="preserve"> </w:t>
+      </w:r>
+      <w:r>
+        <w:rPr>
+          <w:rFonts w:ascii="Consolas" w:hAnsi="Consolas"/>
+          <w:color w:val="939293"/>
+          <w:sz w:val="21"/>
+          <w:szCs w:val="21"/>
+          <w14:ligatures w14:val="none"/>
+        </w:rPr>
+        <w:t>{</w:t>
+      </w:r>
+    </w:p>
+    <w:p>
+      <w:pPr>
+        <w:shd w:val="clear" w:color="auto" w:fill="2D2A2E"/>
+        <w:spacing w:line="285" w:lineRule="atLeast"/>
+        <w:rPr>
+          <w:rFonts w:ascii="Consolas" w:hAnsi="Consolas"/>
+          <w:color w:val="FCFCFA"/>
+          <w:sz w:val="21"/>
+          <w:szCs w:val="21"/>
+          <w14:ligatures w14:val="none"/>
+        </w:rPr>
+      </w:pPr>
+      <w:r>
+        <w:rPr>
+          <w:rFonts w:ascii="Consolas" w:hAnsi="Consolas"/>
+          <w:color w:val="FCFCFA"/>
+          <w:sz w:val="21"/>
+          <w:szCs w:val="21"/>
+          <w14:ligatures w14:val="none"/>
+        </w:rPr>
+        <w:t>    font-family</w:t>
+      </w:r>
+      <w:r>
+        <w:rPr>
+          <w:rFonts w:ascii="Consolas" w:hAnsi="Consolas"/>
+          <w:color w:val="939293"/>
+          <w:sz w:val="21"/>
+          <w:szCs w:val="21"/>
+          <w14:ligatures w14:val="none"/>
+        </w:rPr>
+        <w:t>:</w:t>
+      </w:r>
+      <w:r>
+        <w:rPr>
+          <w:rFonts w:ascii="Consolas" w:hAnsi="Consolas"/>
+          <w:color w:val="FCFCFA"/>
+          <w:sz w:val="21"/>
+          <w:szCs w:val="21"/>
+          <w14:ligatures w14:val="none"/>
+        </w:rPr>
+        <w:t xml:space="preserve"> </w:t>
+      </w:r>
+      <w:proofErr w:type="gramStart"/>
+      <w:r>
+        <w:rPr>
+          <w:rFonts w:ascii="Consolas" w:hAnsi="Consolas"/>
+          <w:color w:val="78DCE8"/>
+          <w:sz w:val="21"/>
+          <w:szCs w:val="21"/>
+          <w14:ligatures w14:val="none"/>
+        </w:rPr>
+        <w:t>inherit</w:t>
+      </w:r>
+      <w:r>
+        <w:rPr>
+          <w:rFonts w:ascii="Consolas" w:hAnsi="Consolas"/>
+          <w:color w:val="939293"/>
+          <w:sz w:val="21"/>
+          <w:szCs w:val="21"/>
+          <w14:ligatures w14:val="none"/>
+        </w:rPr>
+        <w:t>;</w:t>
       </w:r>
       <w:proofErr w:type="gramEnd"/>
-      <w:r>
-        <w:rPr>
-          <w:b/>
-          <w:bCs/>
-          <w:i/>
-          <w:iCs/>
-        </w:rPr>
-        <w:t>fieldset&gt;</w:t>
-      </w:r>
-      <w:r>
-        <w:t xml:space="preserve">’ element and the </w:t>
-      </w:r>
-      <w:r>
-        <w:rPr>
-          <w:b/>
-          <w:bCs/>
-          <w:i/>
-          <w:iCs/>
-        </w:rPr>
-        <w:t>‘&lt;legend&gt;’</w:t>
-      </w:r>
-      <w:r>
-        <w:t xml:space="preserve"> relates to what is being requested.</w:t>
-      </w:r>
-    </w:p>
-    <w:p>
-      <w:pPr>
-        <w:pStyle w:val="ListParagraph"/>
-        <w:numPr>
-          <w:ilvl w:val="0"/>
-          <w:numId w:val="2"/>
-        </w:numPr>
-      </w:pPr>
-      <w:r>
-        <w:t>For all the elements in the Contact Us Form, the ids are preceeded with ‘Form-‘. For example, ‘form-email’</w:t>
-      </w:r>
-    </w:p>
-    <w:p>
-      <w:pPr>
-        <w:pStyle w:val="ListParagraph"/>
-        <w:numPr>
-          <w:ilvl w:val="0"/>
-          <w:numId w:val="2"/>
-        </w:numPr>
-      </w:pPr>
-      <w:r>
-        <w:t xml:space="preserve">The </w:t>
-      </w:r>
-      <w:proofErr w:type="spellStart"/>
-      <w:r>
-        <w:t>Javascript</w:t>
-      </w:r>
-      <w:proofErr w:type="spellEnd"/>
-      <w:r>
+    </w:p>
+    <w:p>
+      <w:pPr>
+        <w:shd w:val="clear" w:color="auto" w:fill="2D2A2E"/>
+        <w:spacing w:line="285" w:lineRule="atLeast"/>
+        <w:rPr>
+          <w:rFonts w:ascii="Consolas" w:hAnsi="Consolas"/>
+          <w:color w:val="FCFCFA"/>
+          <w:sz w:val="21"/>
+          <w:szCs w:val="21"/>
+          <w14:ligatures w14:val="none"/>
+        </w:rPr>
+      </w:pPr>
+      <w:r>
+        <w:rPr>
+          <w:rFonts w:ascii="Consolas" w:hAnsi="Consolas"/>
+          <w:color w:val="FCFCFA"/>
+          <w:sz w:val="21"/>
+          <w:szCs w:val="21"/>
+          <w14:ligatures w14:val="none"/>
+        </w:rPr>
+        <w:t>    font-size</w:t>
+      </w:r>
+      <w:r>
+        <w:rPr>
+          <w:rFonts w:ascii="Consolas" w:hAnsi="Consolas"/>
+          <w:color w:val="939293"/>
+          <w:sz w:val="21"/>
+          <w:szCs w:val="21"/>
+          <w14:ligatures w14:val="none"/>
+        </w:rPr>
+        <w:t>:</w:t>
+      </w:r>
+      <w:r>
+        <w:rPr>
+          <w:rFonts w:ascii="Consolas" w:hAnsi="Consolas"/>
+          <w:color w:val="FCFCFA"/>
+          <w:sz w:val="21"/>
+          <w:szCs w:val="21"/>
+          <w14:ligatures w14:val="none"/>
+        </w:rPr>
         <w:t xml:space="preserve"> </w:t>
       </w:r>
-      <w:r>
-        <w:t xml:space="preserve">code for generating the message response was taken from </w:t>
-      </w:r>
       <w:proofErr w:type="gramStart"/>
       <w:r>
-        <w:t>ChatGPT</w:t>
+        <w:rPr>
+          <w:rFonts w:ascii="Consolas" w:hAnsi="Consolas"/>
+          <w:color w:val="AB9DF2"/>
+          <w:sz w:val="21"/>
+          <w:szCs w:val="21"/>
+          <w14:ligatures w14:val="none"/>
+        </w:rPr>
+        <w:t>100</w:t>
+      </w:r>
+      <w:r>
+        <w:rPr>
+          <w:rFonts w:ascii="Consolas" w:hAnsi="Consolas"/>
+          <w:color w:val="FF6188"/>
+          <w:sz w:val="21"/>
+          <w:szCs w:val="21"/>
+          <w14:ligatures w14:val="none"/>
+        </w:rPr>
+        <w:t>%</w:t>
+      </w:r>
+      <w:r>
+        <w:rPr>
+          <w:rFonts w:ascii="Consolas" w:hAnsi="Consolas"/>
+          <w:color w:val="939293"/>
+          <w:sz w:val="21"/>
+          <w:szCs w:val="21"/>
+          <w14:ligatures w14:val="none"/>
+        </w:rPr>
+        <w:t>;</w:t>
       </w:r>
       <w:proofErr w:type="gramEnd"/>
     </w:p>
+    <w:p>
+      <w:pPr>
+        <w:shd w:val="clear" w:color="auto" w:fill="2D2A2E"/>
+        <w:spacing w:line="285" w:lineRule="atLeast"/>
+        <w:rPr>
+          <w:rFonts w:ascii="Consolas" w:hAnsi="Consolas"/>
+          <w:color w:val="FCFCFA"/>
+          <w:sz w:val="21"/>
+          <w:szCs w:val="21"/>
+          <w14:ligatures w14:val="none"/>
+        </w:rPr>
+      </w:pPr>
+      <w:r>
+        <w:rPr>
+          <w:rFonts w:ascii="Consolas" w:hAnsi="Consolas"/>
+          <w:color w:val="939293"/>
+          <w:sz w:val="21"/>
+          <w:szCs w:val="21"/>
+          <w14:ligatures w14:val="none"/>
+        </w:rPr>
+        <w:t>}</w:t>
+      </w:r>
+    </w:p>
     <w:p/>
+    <w:p/>
+    <w:p/>
     <w:p>
       <w:pPr>
         <w:pStyle w:val="Heading2"/>
       </w:pPr>
-      <w:bookmarkStart w:id="14" w:name="_Toc147049171"/>
-      <w:r>
-        <w:t>Membership Page</w:t>
-      </w:r>
-      <w:bookmarkEnd w:id="14"/>
-    </w:p>
-    <w:p>
-      <w:pPr>
-        <w:pStyle w:val="ListParagraph"/>
-        <w:numPr>
-          <w:ilvl w:val="0"/>
-          <w:numId w:val="3"/>
-        </w:numPr>
-      </w:pPr>
-      <w:r>
-        <w:t>Used the ‘scope’ attribute to associate the table header with a column.</w:t>
-      </w:r>
-    </w:p>
-    <w:p>
-      <w:pPr>
-        <w:pStyle w:val="ListParagraph"/>
-        <w:numPr>
-          <w:ilvl w:val="0"/>
-          <w:numId w:val="3"/>
-        </w:numPr>
-      </w:pPr>
-      <w:r>
-        <w:t xml:space="preserve">The </w:t>
-      </w:r>
-      <w:proofErr w:type="spellStart"/>
-      <w:proofErr w:type="gramStart"/>
-      <w:r>
-        <w:t>Javascript</w:t>
-      </w:r>
-      <w:proofErr w:type="spellEnd"/>
-      <w:r>
-        <w:t xml:space="preserve"> </w:t>
-      </w:r>
-      <w:r>
-        <w:t xml:space="preserve"> </w:t>
-      </w:r>
-      <w:r>
-        <w:t>code</w:t>
-      </w:r>
-      <w:proofErr w:type="gramEnd"/>
-      <w:r>
-        <w:t xml:space="preserve"> for </w:t>
-      </w:r>
-      <w:r>
-        <w:t>generating the message response was taken from ChatGPT</w:t>
-      </w:r>
-    </w:p>
-    <w:p/>
-    <w:p>
-      <w:pPr>
-        <w:pStyle w:val="Heading2"/>
-      </w:pPr>
-      <w:bookmarkStart w:id="15" w:name="_Toc147049172"/>
+      <w:bookmarkStart w:id="15" w:name="_Toc148336467"/>
       <w:r>
         <w:t>General Notes</w:t>
       </w:r>
@@ -2885,11 +3075,20 @@
           <w:ilvl w:val="0"/>
           <w:numId w:val="1"/>
         </w:numPr>
-      </w:pPr>
-      <w:r>
+        <w:rPr>
+          <w:color w:val="FF0000"/>
+        </w:rPr>
+      </w:pPr>
+      <w:r>
+        <w:rPr>
+          <w:color w:val="FF0000"/>
+        </w:rPr>
         <w:t>One style sheet for all Web pages as the look must be consistent across all HTML pages</w:t>
       </w:r>
       <w:r>
+        <w:rPr>
+          <w:color w:val="FF0000"/>
+        </w:rPr>
         <w:t>.</w:t>
       </w:r>
     </w:p>
@@ -2900,16 +3099,28 @@
           <w:ilvl w:val="0"/>
           <w:numId w:val="1"/>
         </w:numPr>
-      </w:pPr>
-      <w:r>
+        <w:rPr>
+          <w:color w:val="FF0000"/>
+        </w:rPr>
+      </w:pPr>
+      <w:r>
+        <w:rPr>
+          <w:color w:val="FF0000"/>
+        </w:rPr>
         <w:t xml:space="preserve">The Assignment sheet has stated that popular browsers including Chrome, Edge, Firefox must render each page correctly. Based on this, the submitted project may not render well for IE users.  Only a small number of browsers support Internet </w:t>
       </w:r>
       <w:proofErr w:type="gramStart"/>
       <w:r>
+        <w:rPr>
+          <w:color w:val="FF0000"/>
+        </w:rPr>
         <w:t>Explorer,  “</w:t>
       </w:r>
       <w:proofErr w:type="gramEnd"/>
       <w:r>
+        <w:rPr>
+          <w:color w:val="FF0000"/>
+        </w:rPr>
         <w:t>1.5% of browser traffic in 2017 was using Internet Explorer versions 8 and earlier” (Robins, 2017)</w:t>
       </w:r>
     </w:p>
@@ -2920,12 +3131,51 @@
           <w:ilvl w:val="0"/>
           <w:numId w:val="1"/>
         </w:numPr>
-      </w:pPr>
-      <w:r>
-        <w:t>Logos from football clubs have not been used in this website as agreement is needed from football clubs to use their logos/crests</w:t>
-      </w:r>
-      <w:r>
-        <w:t>.</w:t>
+        <w:rPr>
+          <w:color w:val="FF0000"/>
+        </w:rPr>
+      </w:pPr>
+      <w:r>
+        <w:rPr>
+          <w:color w:val="FF0000"/>
+        </w:rPr>
+        <w:t xml:space="preserve">For the sidebar, chose to use the </w:t>
+      </w:r>
+      <w:r>
+        <w:rPr>
+          <w:b/>
+          <w:bCs/>
+          <w:i/>
+          <w:iCs/>
+          <w:color w:val="FF0000"/>
+        </w:rPr>
+        <w:t>&lt;</w:t>
+      </w:r>
+      <w:r>
+        <w:rPr>
+          <w:b/>
+          <w:bCs/>
+          <w:i/>
+          <w:iCs/>
+          <w:color w:val="FF0000"/>
+        </w:rPr>
+        <w:t>aside</w:t>
+      </w:r>
+      <w:r>
+        <w:rPr>
+          <w:b/>
+          <w:bCs/>
+          <w:i/>
+          <w:iCs/>
+          <w:color w:val="FF0000"/>
+        </w:rPr>
+        <w:t>&gt;</w:t>
+      </w:r>
+      <w:r>
+        <w:rPr>
+          <w:color w:val="FF0000"/>
+        </w:rPr>
+        <w:t xml:space="preserve"> HTML element as it is semantically appropriate for the content, which are supplementary links that are not directly related to the content but provides additional information. The content in the side bar has a semantic relationship with the main content. &lt;div&gt; would be used if the sidebar was for layout and styling.</w:t>
       </w:r>
     </w:p>
     <w:p>
@@ -2935,39 +3185,15 @@
           <w:ilvl w:val="0"/>
           <w:numId w:val="1"/>
         </w:numPr>
-      </w:pPr>
-      <w:r>
-        <w:t xml:space="preserve">For the sidebar, chose to use the </w:t>
-      </w:r>
-      <w:r>
-        <w:rPr>
-          <w:b/>
-          <w:bCs/>
-          <w:i/>
-          <w:iCs/>
-        </w:rPr>
-        <w:t>&lt;</w:t>
-      </w:r>
-      <w:r>
-        <w:rPr>
-          <w:b/>
-          <w:bCs/>
-          <w:i/>
-          <w:iCs/>
-        </w:rPr>
-        <w:t>aside</w:t>
-      </w:r>
-      <w:r>
-        <w:rPr>
-          <w:b/>
-          <w:bCs/>
-          <w:i/>
-          <w:iCs/>
-        </w:rPr>
-        <w:t>&gt;</w:t>
-      </w:r>
-      <w:r>
-        <w:t xml:space="preserve"> HTML element as it is semantically appropriate for the content, which are supplementary links that are not directly related to the content but provides additional information. The content in the side bar has a semantic relationship with the main content. &lt;div&gt; would be used if the sidebar was for layout and styling.</w:t>
+        <w:rPr>
+          <w:color w:val="FF0000"/>
+        </w:rPr>
+      </w:pPr>
+      <w:r>
+        <w:rPr>
+          <w:color w:val="FF0000"/>
+        </w:rPr>
+        <w:t>The largest width for smart phones is 412px, so this is the default.</w:t>
       </w:r>
     </w:p>
     <w:p>
@@ -2977,9 +3203,25 @@
           <w:ilvl w:val="0"/>
           <w:numId w:val="1"/>
         </w:numPr>
-      </w:pPr>
-      <w:r>
-        <w:t>The largest width for smart phones is 412px, so this is the default.</w:t>
+        <w:rPr>
+          <w:color w:val="FF0000"/>
+        </w:rPr>
+      </w:pPr>
+      <w:r>
+        <w:rPr>
+          <w:b/>
+          <w:bCs/>
+          <w:i/>
+          <w:iCs/>
+          <w:color w:val="FF0000"/>
+        </w:rPr>
+        <w:t>Width= device-width</w:t>
+      </w:r>
+      <w:r>
+        <w:rPr>
+          <w:color w:val="FF0000"/>
+        </w:rPr>
+        <w:t xml:space="preserve"> on all html pages. This tells the browser to set the width of the viewport to the width of the device screen. The initial scale is set to 1 (100%)</w:t>
       </w:r>
     </w:p>
     <w:p>
@@ -2989,18 +3231,15 @@
           <w:ilvl w:val="0"/>
           <w:numId w:val="1"/>
         </w:numPr>
-      </w:pPr>
-      <w:r>
-        <w:rPr>
-          <w:b/>
-          <w:bCs/>
-          <w:i/>
-          <w:iCs/>
-        </w:rPr>
-        <w:t>Width= device-width</w:t>
-      </w:r>
-      <w:r>
-        <w:t xml:space="preserve"> on all html pages. This tells the browser to set the width of the viewport to the width of the device screen. The initial scale is set to 1 (100%)</w:t>
+        <w:rPr>
+          <w:color w:val="FF0000"/>
+        </w:rPr>
+      </w:pPr>
+      <w:r>
+        <w:rPr>
+          <w:color w:val="FF0000"/>
+        </w:rPr>
+        <w:t>Used internal links to navigate in the home page. Add a link back to the top of the Home page to make navigation easier.</w:t>
       </w:r>
     </w:p>
     <w:p>
@@ -3010,66 +3249,73 @@
           <w:ilvl w:val="0"/>
           <w:numId w:val="1"/>
         </w:numPr>
-      </w:pPr>
-      <w:r>
-        <w:t xml:space="preserve">Used internal links to navigate in the home page. Add a link back to the top of the </w:t>
-      </w:r>
-      <w:proofErr w:type="gramStart"/>
-      <w:r>
-        <w:t>Home</w:t>
-      </w:r>
-      <w:proofErr w:type="gramEnd"/>
-      <w:r>
-        <w:t xml:space="preserve"> page to make navigation easier.</w:t>
-      </w:r>
-    </w:p>
-    <w:p>
-      <w:pPr>
-        <w:pStyle w:val="ListParagraph"/>
-        <w:numPr>
-          <w:ilvl w:val="0"/>
-          <w:numId w:val="1"/>
-        </w:numPr>
-      </w:pPr>
-      <w:r>
+        <w:rPr>
+          <w:color w:val="FF0000"/>
+        </w:rPr>
+      </w:pPr>
+      <w:r>
+        <w:rPr>
+          <w:color w:val="FF0000"/>
+        </w:rPr>
         <w:t xml:space="preserve">Used the information in </w:t>
       </w:r>
-      <w:hyperlink r:id="rId9" w:history="1">
+      <w:hyperlink r:id="rId8" w:history="1">
         <w:r>
           <w:rPr>
             <w:rStyle w:val="Hyperlink"/>
+            <w:color w:val="FF0000"/>
           </w:rPr>
           <w:t>https://stackoverflow.com/questions/6885099/css-html-javascript-tricks-to-print-a-web-page-without-images</w:t>
         </w:r>
       </w:hyperlink>
       <w:r>
+        <w:rPr>
+          <w:color w:val="FF0000"/>
+        </w:rPr>
         <w:t xml:space="preserve"> to prevent printing of the images to avoid unnecessary use of </w:t>
       </w:r>
       <w:proofErr w:type="spellStart"/>
       <w:r>
+        <w:rPr>
+          <w:color w:val="FF0000"/>
+        </w:rPr>
         <w:t>color</w:t>
       </w:r>
       <w:proofErr w:type="spellEnd"/>
       <w:r>
-        <w:t xml:space="preserve"> ink. Also prevent the printing of the aside </w:t>
-      </w:r>
-      <w:r>
-        <w:lastRenderedPageBreak/>
-        <w:t xml:space="preserve">links as </w:t>
-      </w:r>
-      <w:r>
+        <w:rPr>
+          <w:color w:val="FF0000"/>
+        </w:rPr>
+        <w:t xml:space="preserve"> ink. Also prevent the printing of the aside links as </w:t>
+      </w:r>
+      <w:r>
+        <w:rPr>
+          <w:color w:val="FF0000"/>
+        </w:rPr>
         <w:t>these links</w:t>
       </w:r>
       <w:r>
+        <w:rPr>
+          <w:color w:val="FF0000"/>
+        </w:rPr>
         <w:t xml:space="preserve"> while related to soccer would provide any value in a </w:t>
       </w:r>
       <w:r>
+        <w:rPr>
+          <w:color w:val="FF0000"/>
+        </w:rPr>
         <w:t>printed-out</w:t>
       </w:r>
       <w:r>
+        <w:rPr>
+          <w:color w:val="FF0000"/>
+        </w:rPr>
         <w:t xml:space="preserve"> form.</w:t>
       </w:r>
       <w:r>
+        <w:rPr>
+          <w:color w:val="FF0000"/>
+        </w:rPr>
         <w:t xml:space="preserve"> Also stopped the printing the </w:t>
       </w:r>
       <w:r>
@@ -3078,41 +3324,39 @@
           <w:bCs/>
           <w:i/>
           <w:iCs/>
+          <w:color w:val="FF0000"/>
         </w:rPr>
         <w:t>&lt;nav&gt;</w:t>
       </w:r>
       <w:r>
+        <w:rPr>
+          <w:color w:val="FF0000"/>
+        </w:rPr>
         <w:t xml:space="preserve"> as advi</w:t>
       </w:r>
       <w:r>
+        <w:rPr>
+          <w:color w:val="FF0000"/>
+        </w:rPr>
         <w:t>s</w:t>
       </w:r>
       <w:r>
+        <w:rPr>
+          <w:color w:val="FF0000"/>
+        </w:rPr>
         <w:t>ed in lecture notes.</w:t>
       </w:r>
       <w:r>
+        <w:rPr>
+          <w:color w:val="FF0000"/>
+        </w:rPr>
         <w:t xml:space="preserve"> &lt;figure&gt; elements are also not printed</w:t>
       </w:r>
       <w:r>
+        <w:rPr>
+          <w:color w:val="FF0000"/>
+        </w:rPr>
         <w:t>.</w:t>
-      </w:r>
-    </w:p>
-    <w:p>
-      <w:pPr>
-        <w:pStyle w:val="ListParagraph"/>
-        <w:numPr>
-          <w:ilvl w:val="0"/>
-          <w:numId w:val="1"/>
-        </w:numPr>
-      </w:pPr>
-      <w:r>
-        <w:t xml:space="preserve">I tried to embed some photographs from </w:t>
-      </w:r>
-      <w:r>
-        <w:t>G</w:t>
-      </w:r>
-      <w:r>
-        <w:t>etty images, but the problem is that it is not possible to resize images. Does not work well with responsive website.</w:t>
       </w:r>
     </w:p>
     <w:p>
@@ -3123,8 +3367,9 @@
           <w:numId w:val="12"/>
         </w:numPr>
       </w:pPr>
-      <w:bookmarkStart w:id="16" w:name="_Toc147049173"/>
-      <w:r>
+      <w:bookmarkStart w:id="16" w:name="_Toc148336468"/>
+      <w:r>
+        <w:lastRenderedPageBreak/>
         <w:t>Testing</w:t>
       </w:r>
       <w:r>
@@ -3136,7 +3381,15 @@
       <w:bookmarkEnd w:id="16"/>
     </w:p>
     <w:p>
-      <w:r>
+      <w:pPr>
+        <w:rPr>
+          <w:color w:val="FF0000"/>
+        </w:rPr>
+      </w:pPr>
+      <w:r>
+        <w:rPr>
+          <w:color w:val="FF0000"/>
+        </w:rPr>
         <w:t xml:space="preserve">The project was tested on browsers and devices below. </w:t>
       </w:r>
     </w:p>
@@ -3145,7 +3398,7 @@
       <w:pPr>
         <w:pStyle w:val="Heading2"/>
       </w:pPr>
-      <w:bookmarkStart w:id="17" w:name="_Toc147049174"/>
+      <w:bookmarkStart w:id="17" w:name="_Toc148336469"/>
       <w:r>
         <w:t>Testing</w:t>
       </w:r>
@@ -3156,6 +3409,9 @@
     </w:p>
     <w:p>
       <w:r>
+        <w:rPr>
+          <w:noProof/>
+        </w:rPr>
         <w:drawing>
           <wp:inline distT="0" distB="0" distL="0" distR="0" wp14:anchorId="4874722D" wp14:editId="494AC777">
             <wp:extent cx="5731510" cy="944880"/>
@@ -3174,7 +3430,7 @@
                     </pic:cNvPicPr>
                   </pic:nvPicPr>
                   <pic:blipFill>
-                    <a:blip r:embed="rId10">
+                    <a:blip r:embed="rId9">
                       <a:extLst>
                         <a:ext uri="{28A0092B-C50C-407E-A947-70E740481C1C}">
                           <a14:useLocalDpi xmlns:a14="http://schemas.microsoft.com/office/drawing/2010/main" val="0"/>
@@ -3264,12 +3520,9 @@
       <w:pPr>
         <w:pStyle w:val="Heading2"/>
       </w:pPr>
-      <w:bookmarkStart w:id="18" w:name="_Toc147049175"/>
-      <w:r>
-        <w:t xml:space="preserve">Testing with </w:t>
-      </w:r>
-      <w:r>
-        <w:t>Mobile</w:t>
+      <w:bookmarkStart w:id="18" w:name="_Toc148336470"/>
+      <w:r>
+        <w:t>Testing with Mobile</w:t>
       </w:r>
       <w:bookmarkEnd w:id="18"/>
     </w:p>
@@ -4584,14 +4837,7 @@
           <w:i/>
           <w:iCs/>
         </w:rPr>
-        <w:t xml:space="preserve">rowser Testing Results for </w:t>
-      </w:r>
-      <w:r>
-        <w:rPr>
-          <w:i/>
-          <w:iCs/>
-        </w:rPr>
-        <w:t>Mobile</w:t>
+        <w:t>rowser Testing Results for Mobile</w:t>
       </w:r>
     </w:p>
     <w:p/>
@@ -4599,12 +4845,9 @@
       <w:pPr>
         <w:pStyle w:val="Heading2"/>
       </w:pPr>
-      <w:bookmarkStart w:id="19" w:name="_Toc147049176"/>
-      <w:r>
-        <w:t xml:space="preserve">Testing with </w:t>
-      </w:r>
-      <w:r>
-        <w:t>Tablet</w:t>
+      <w:bookmarkStart w:id="19" w:name="_Toc148336471"/>
+      <w:r>
+        <w:t>Testing with Tablet</w:t>
       </w:r>
       <w:bookmarkEnd w:id="19"/>
     </w:p>
@@ -5113,14 +5356,7 @@
           <w:i/>
           <w:iCs/>
         </w:rPr>
-        <w:t xml:space="preserve">rowser Testing Results for </w:t>
-      </w:r>
-      <w:r>
-        <w:rPr>
-          <w:i/>
-          <w:iCs/>
-        </w:rPr>
-        <w:t>iPad</w:t>
+        <w:t>rowser Testing Results for iPad</w:t>
       </w:r>
     </w:p>
     <w:p/>
@@ -5138,52 +5374,97 @@
         </w:numPr>
       </w:pPr>
       <w:r>
+        <w:rPr>
+          <w:color w:val="FF0000"/>
+        </w:rPr>
         <w:t xml:space="preserve">There was one issue with the Safari on </w:t>
       </w:r>
       <w:proofErr w:type="spellStart"/>
       <w:r>
+        <w:rPr>
+          <w:color w:val="FF0000"/>
+        </w:rPr>
         <w:t>IP</w:t>
       </w:r>
       <w:r>
+        <w:rPr>
+          <w:color w:val="FF0000"/>
+        </w:rPr>
         <w:t>ad</w:t>
       </w:r>
       <w:proofErr w:type="spellEnd"/>
       <w:r>
+        <w:rPr>
+          <w:color w:val="FF0000"/>
+        </w:rPr>
         <w:t xml:space="preserve"> running Safari</w:t>
       </w:r>
       <w:r>
+        <w:rPr>
+          <w:color w:val="FF0000"/>
+        </w:rPr>
         <w:t xml:space="preserve"> where the header was being extended. </w:t>
       </w:r>
       <w:r>
+        <w:rPr>
+          <w:color w:val="FF0000"/>
+        </w:rPr>
         <w:t>The</w:t>
       </w:r>
       <w:r>
+        <w:rPr>
+          <w:color w:val="FF0000"/>
+        </w:rPr>
         <w:t xml:space="preserve"> </w:t>
       </w:r>
       <w:proofErr w:type="spellStart"/>
       <w:r>
+        <w:rPr>
+          <w:color w:val="FF0000"/>
+        </w:rPr>
         <w:t>IPad</w:t>
       </w:r>
       <w:proofErr w:type="spellEnd"/>
       <w:r>
+        <w:rPr>
+          <w:color w:val="FF0000"/>
+        </w:rPr>
         <w:t xml:space="preserve"> </w:t>
       </w:r>
       <w:r>
+        <w:rPr>
+          <w:color w:val="FF0000"/>
+        </w:rPr>
         <w:t xml:space="preserve">was </w:t>
       </w:r>
       <w:r>
+        <w:rPr>
+          <w:color w:val="FF0000"/>
+        </w:rPr>
         <w:t>running on older versions of IOS, 12.5.7</w:t>
       </w:r>
       <w:r>
+        <w:rPr>
+          <w:color w:val="FF0000"/>
+        </w:rPr>
         <w:t>.</w:t>
       </w:r>
       <w:r>
+        <w:rPr>
+          <w:color w:val="FF0000"/>
+        </w:rPr>
         <w:t xml:space="preserve"> </w:t>
       </w:r>
       <w:r>
+        <w:rPr>
+          <w:color w:val="FF0000"/>
+        </w:rPr>
         <w:t xml:space="preserve">But this was not happening with the Safari Browers </w:t>
       </w:r>
       <w:r>
+        <w:rPr>
+          <w:color w:val="FF0000"/>
+        </w:rPr>
         <w:t>using the “Toggle Device Toolbar</w:t>
       </w:r>
       <w:r>
@@ -5206,7 +5487,7 @@
       <w:pPr>
         <w:pStyle w:val="Heading2"/>
       </w:pPr>
-      <w:bookmarkStart w:id="20" w:name="_Toc147049177"/>
+      <w:bookmarkStart w:id="20" w:name="_Toc148336472"/>
       <w:r>
         <w:t>Web Accessibility</w:t>
       </w:r>
@@ -5224,27 +5505,53 @@
       </w:pPr>
     </w:p>
     <w:p>
-      <w:r>
+      <w:pPr>
+        <w:rPr>
+          <w:color w:val="FF0000"/>
+        </w:rPr>
+      </w:pPr>
+      <w:r>
+        <w:rPr>
+          <w:color w:val="FF0000"/>
+        </w:rPr>
         <w:t>Ran the WAVE tool on website</w:t>
       </w:r>
       <w:r>
+        <w:rPr>
+          <w:color w:val="FF0000"/>
+        </w:rPr>
         <w:t xml:space="preserve"> on all four pages. One Contrast Error across the four pages. It is the ‘Embed from Getty Images”. Investigating h</w:t>
       </w:r>
       <w:r>
+        <w:rPr>
+          <w:color w:val="FF0000"/>
+        </w:rPr>
         <w:t>o</w:t>
       </w:r>
       <w:r>
+        <w:rPr>
+          <w:color w:val="FF0000"/>
+        </w:rPr>
         <w:t>w to change this</w:t>
       </w:r>
       <w:r>
+        <w:rPr>
+          <w:color w:val="FF0000"/>
+        </w:rPr>
         <w:t xml:space="preserve"> ‘grey’ font with </w:t>
       </w:r>
       <w:proofErr w:type="spellStart"/>
       <w:r>
+        <w:rPr>
+          <w:color w:val="FF0000"/>
+        </w:rPr>
         <w:t>Javascript</w:t>
       </w:r>
       <w:proofErr w:type="spellEnd"/>
       <w:r>
+        <w:rPr>
+          <w:color w:val="FF0000"/>
+        </w:rPr>
         <w:t>.</w:t>
       </w:r>
     </w:p>
@@ -5253,10 +5560,12 @@
       <w:pPr>
         <w:pStyle w:val="Heading2"/>
       </w:pPr>
+      <w:bookmarkStart w:id="21" w:name="_Toc148336473"/>
       <w:proofErr w:type="spellStart"/>
       <w:r>
         <w:t>SilkTide</w:t>
       </w:r>
+      <w:bookmarkEnd w:id="21"/>
       <w:proofErr w:type="spellEnd"/>
     </w:p>
     <w:p>
@@ -5285,11 +5594,11 @@
       <w:pPr>
         <w:pStyle w:val="Heading2"/>
       </w:pPr>
-      <w:bookmarkStart w:id="21" w:name="_Toc147049178"/>
+      <w:bookmarkStart w:id="22" w:name="_Toc148336474"/>
       <w:r>
         <w:t>Page Speed Insights</w:t>
       </w:r>
-      <w:bookmarkEnd w:id="21"/>
+      <w:bookmarkEnd w:id="22"/>
     </w:p>
     <w:p>
       <w:pPr>
@@ -6441,21 +6750,7 @@
           <w:i/>
           <w:iCs/>
         </w:rPr>
-        <w:t xml:space="preserve"> Results</w:t>
-      </w:r>
-      <w:r>
-        <w:rPr>
-          <w:i/>
-          <w:iCs/>
-        </w:rPr>
-        <w:t xml:space="preserve"> </w:t>
-      </w:r>
-      <w:r>
-        <w:rPr>
-          <w:i/>
-          <w:iCs/>
-        </w:rPr>
-        <w:t>for Mobile. See Note 1 below.</w:t>
+        <w:t xml:space="preserve"> Results for Mobile. See Note 1 below.</w:t>
       </w:r>
     </w:p>
     <w:p/>
@@ -7501,21 +7796,7 @@
           <w:i/>
           <w:iCs/>
         </w:rPr>
-        <w:t xml:space="preserve"> Results </w:t>
-      </w:r>
-      <w:r>
-        <w:rPr>
-          <w:i/>
-          <w:iCs/>
-        </w:rPr>
-        <w:t xml:space="preserve">for Desktop. </w:t>
-      </w:r>
-      <w:r>
-        <w:rPr>
-          <w:i/>
-          <w:iCs/>
-        </w:rPr>
-        <w:t>See Note 1 below.</w:t>
+        <w:t xml:space="preserve"> Results for Desktop. See Note 1 below.</w:t>
       </w:r>
     </w:p>
     <w:p/>
@@ -7527,149 +7808,7 @@
         <w:t>The main page(index.html) is performing poorly as shown in the figure below.</w:t>
       </w:r>
     </w:p>
-    <w:p>
-      <w:r>
-        <w:lastRenderedPageBreak/>
-        <w:drawing>
-          <wp:inline distT="0" distB="0" distL="0" distR="0" wp14:anchorId="7F48CABD" wp14:editId="788DF0C2">
-            <wp:extent cx="5731510" cy="3323590"/>
-            <wp:effectExtent l="0" t="0" r="0" b="0"/>
-            <wp:docPr id="1275890200" name="Picture 1" descr="A screenshot of a computer&#10;&#10;Description automatically generated"/>
-            <wp:cNvGraphicFramePr>
-              <a:graphicFrameLocks xmlns:a="http://schemas.openxmlformats.org/drawingml/2006/main" noChangeAspect="1"/>
-            </wp:cNvGraphicFramePr>
-            <a:graphic xmlns:a="http://schemas.openxmlformats.org/drawingml/2006/main">
-              <a:graphicData uri="http://schemas.openxmlformats.org/drawingml/2006/picture">
-                <pic:pic xmlns:pic="http://schemas.openxmlformats.org/drawingml/2006/picture">
-                  <pic:nvPicPr>
-                    <pic:cNvPr id="1275890200" name="Picture 1" descr="A screenshot of a computer&#10;&#10;Description automatically generated"/>
-                    <pic:cNvPicPr/>
-                  </pic:nvPicPr>
-                  <pic:blipFill>
-                    <a:blip r:embed="rId11"/>
-                    <a:stretch>
-                      <a:fillRect/>
-                    </a:stretch>
-                  </pic:blipFill>
-                  <pic:spPr>
-                    <a:xfrm>
-                      <a:off x="0" y="0"/>
-                      <a:ext cx="5731510" cy="3323590"/>
-                    </a:xfrm>
-                    <a:prstGeom prst="rect">
-                      <a:avLst/>
-                    </a:prstGeom>
-                  </pic:spPr>
-                </pic:pic>
-              </a:graphicData>
-            </a:graphic>
-          </wp:inline>
-        </w:drawing>
-      </w:r>
-    </w:p>
-    <w:p>
-      <w:r>
-        <w:rPr>
-          <w:i/>
-          <w:iCs/>
-        </w:rPr>
-        <w:t xml:space="preserve">Figure </w:t>
-      </w:r>
-      <w:r>
-        <w:rPr>
-          <w:i/>
-          <w:iCs/>
-        </w:rPr>
-        <w:t>8</w:t>
-      </w:r>
-      <w:r>
-        <w:rPr>
-          <w:i/>
-          <w:iCs/>
-        </w:rPr>
-        <w:t xml:space="preserve"> </w:t>
-      </w:r>
-      <w:proofErr w:type="spellStart"/>
-      <w:r>
-        <w:rPr>
-          <w:i/>
-          <w:iCs/>
-        </w:rPr>
-        <w:t>PageSpeed</w:t>
-      </w:r>
-      <w:proofErr w:type="spellEnd"/>
-      <w:r>
-        <w:rPr>
-          <w:i/>
-          <w:iCs/>
-        </w:rPr>
-        <w:t xml:space="preserve"> Results</w:t>
-      </w:r>
-      <w:r>
-        <w:rPr>
-          <w:i/>
-          <w:iCs/>
-        </w:rPr>
-        <w:t xml:space="preserve"> identifying issue with ‘grey</w:t>
-      </w:r>
-      <w:proofErr w:type="gramStart"/>
-      <w:r>
-        <w:rPr>
-          <w:i/>
-          <w:iCs/>
-        </w:rPr>
-        <w:t>’  text</w:t>
-      </w:r>
-      <w:proofErr w:type="gramEnd"/>
-      <w:r>
-        <w:rPr>
-          <w:i/>
-          <w:iCs/>
-        </w:rPr>
-        <w:t xml:space="preserve"> as being problematic. </w:t>
-      </w:r>
-    </w:p>
-    <w:p>
-      <w:r>
-        <w:t xml:space="preserve">However, I have not been able to improve this as this information is rendered from Getty’s images, so I have not been able to change the ‘grey’ </w:t>
-      </w:r>
-      <w:proofErr w:type="spellStart"/>
-      <w:r>
-        <w:t>color</w:t>
-      </w:r>
-      <w:proofErr w:type="spellEnd"/>
-      <w:r>
-        <w:t xml:space="preserve"> that is throwing the error</w:t>
-      </w:r>
-      <w:r>
-        <w:t xml:space="preserve"> and</w:t>
-      </w:r>
-      <w:r>
-        <w:t xml:space="preserve">. I can change the </w:t>
-      </w:r>
-      <w:proofErr w:type="spellStart"/>
-      <w:r>
-        <w:t>color</w:t>
-      </w:r>
-      <w:proofErr w:type="spellEnd"/>
-      <w:r>
-        <w:t xml:space="preserve"> on the inspector but when I make the same change in my HTML/CSS code, the changes are not executed. I think that mainly this is due to Getty’s images render this information and is not allowed to be changed.</w:t>
-      </w:r>
-      <w:r>
-        <w:t xml:space="preserve"> I think that a </w:t>
-      </w:r>
-      <w:proofErr w:type="spellStart"/>
-      <w:r>
-        <w:t>Javascript</w:t>
-      </w:r>
-      <w:proofErr w:type="spellEnd"/>
-      <w:r>
-        <w:t xml:space="preserve"> function might resolve this issue. </w:t>
-      </w:r>
-      <w:r>
-        <w:t xml:space="preserve"> The other pages performed well. </w:t>
-      </w:r>
-    </w:p>
+    <w:p/>
     <w:p/>
     <w:p>
       <w:pPr>
@@ -7692,36 +7831,56 @@
           <w:numId w:val="12"/>
         </w:numPr>
       </w:pPr>
-      <w:bookmarkStart w:id="22" w:name="_Toc147049179"/>
+      <w:bookmarkStart w:id="23" w:name="_Toc148336475"/>
       <w:r>
         <w:t>Search Engine Optimisation</w:t>
       </w:r>
-      <w:bookmarkEnd w:id="22"/>
+      <w:bookmarkEnd w:id="23"/>
     </w:p>
     <w:p>
       <w:pPr>
         <w:pStyle w:val="Heading2"/>
       </w:pPr>
-      <w:bookmarkStart w:id="23" w:name="_Toc147049180"/>
+      <w:bookmarkStart w:id="24" w:name="_Toc148336476"/>
       <w:r>
         <w:t>Screaming Frog</w:t>
       </w:r>
-      <w:bookmarkEnd w:id="23"/>
-    </w:p>
-    <w:p>
-      <w:r>
+      <w:bookmarkEnd w:id="24"/>
+    </w:p>
+    <w:p>
+      <w:pPr>
+        <w:rPr>
+          <w:color w:val="FF0000"/>
+        </w:rPr>
+      </w:pPr>
+      <w:r>
+        <w:rPr>
+          <w:color w:val="FF0000"/>
+        </w:rPr>
         <w:t xml:space="preserve">From lecture 11, </w:t>
       </w:r>
       <w:r>
+        <w:rPr>
+          <w:color w:val="FF0000"/>
+        </w:rPr>
         <w:t xml:space="preserve">important to </w:t>
       </w:r>
       <w:r>
+        <w:rPr>
+          <w:color w:val="FF0000"/>
+        </w:rPr>
         <w:t xml:space="preserve">have meta tags on each page. So </w:t>
       </w:r>
       <w:r>
+        <w:rPr>
+          <w:color w:val="FF0000"/>
+        </w:rPr>
         <w:t>u</w:t>
       </w:r>
       <w:r>
+        <w:rPr>
+          <w:color w:val="FF0000"/>
+        </w:rPr>
         <w:t xml:space="preserve">sed the name=Description” meta tag to describe each page in a meaningful way to increase chances of search engines finding the site. </w:t>
       </w:r>
     </w:p>
@@ -7746,7 +7905,7 @@
                     <pic:cNvPicPr/>
                   </pic:nvPicPr>
                   <pic:blipFill>
-                    <a:blip r:embed="rId12"/>
+                    <a:blip r:embed="rId10"/>
                     <a:stretch>
                       <a:fillRect/>
                     </a:stretch>
@@ -7834,7 +7993,7 @@
                     <pic:cNvPicPr/>
                   </pic:nvPicPr>
                   <pic:blipFill>
-                    <a:blip r:embed="rId13"/>
+                    <a:blip r:embed="rId11"/>
                     <a:stretch>
                       <a:fillRect/>
                     </a:stretch>
@@ -7909,14 +8068,7 @@
           <w:i/>
           <w:iCs/>
         </w:rPr>
-        <w:t xml:space="preserve"> </w:t>
-      </w:r>
-      <w:r>
-        <w:rPr>
-          <w:i/>
-          <w:iCs/>
-        </w:rPr>
-        <w:t xml:space="preserve"> </w:t>
+        <w:t xml:space="preserve">  </w:t>
       </w:r>
       <w:r>
         <w:rPr>
@@ -8181,15 +8333,29 @@
     </w:p>
     <w:p/>
     <w:p>
-      <w:r>
+      <w:pPr>
+        <w:rPr>
+          <w:color w:val="FF0000"/>
+        </w:rPr>
+      </w:pPr>
+      <w:r>
+        <w:rPr>
+          <w:color w:val="FF0000"/>
+        </w:rPr>
         <w:t>Added meta tag to provide a description of the page to improve SEO.  I used a sentence in the meta name</w:t>
       </w:r>
       <w:proofErr w:type="gramStart"/>
       <w:r>
+        <w:rPr>
+          <w:color w:val="FF0000"/>
+        </w:rPr>
         <w:t>=”description</w:t>
       </w:r>
       <w:proofErr w:type="gramEnd"/>
       <w:r>
+        <w:rPr>
+          <w:color w:val="FF0000"/>
+        </w:rPr>
         <w:t xml:space="preserve">” rather than individual key terms. </w:t>
       </w:r>
     </w:p>
@@ -8202,47 +8368,58 @@
       <w:pPr>
         <w:pStyle w:val="Heading2"/>
       </w:pPr>
-      <w:bookmarkStart w:id="24" w:name="_Toc147049181"/>
+      <w:bookmarkStart w:id="25" w:name="_Toc148336477"/>
       <w:r>
         <w:t>HTML Validation</w:t>
       </w:r>
-      <w:bookmarkEnd w:id="24"/>
-    </w:p>
-    <w:p>
-      <w:r>
-        <w:rPr>
+      <w:bookmarkEnd w:id="25"/>
+    </w:p>
+    <w:p>
+      <w:pPr>
+        <w:rPr>
+          <w:color w:val="FF0000"/>
+        </w:rPr>
+      </w:pPr>
+      <w:r>
+        <w:rPr>
+          <w:color w:val="FF0000"/>
           <w:lang w:eastAsia="en-US"/>
         </w:rPr>
         <w:t xml:space="preserve">SEO is improved if there are no HTML errors. </w:t>
       </w:r>
       <w:r>
         <w:rPr>
+          <w:color w:val="FF0000"/>
           <w:lang w:eastAsia="en-US"/>
         </w:rPr>
         <w:t>HT</w:t>
       </w:r>
       <w:r>
         <w:rPr>
+          <w:color w:val="FF0000"/>
           <w:lang w:eastAsia="en-US"/>
         </w:rPr>
         <w:t>M</w:t>
       </w:r>
       <w:r>
         <w:rPr>
+          <w:color w:val="FF0000"/>
           <w:lang w:eastAsia="en-US"/>
         </w:rPr>
         <w:t>L validation completed</w:t>
       </w:r>
       <w:r>
         <w:rPr>
+          <w:color w:val="FF0000"/>
           <w:lang w:eastAsia="en-US"/>
         </w:rPr>
         <w:t xml:space="preserve"> on </w:t>
       </w:r>
-      <w:hyperlink r:id="rId14" w:history="1">
+      <w:hyperlink r:id="rId12" w:history="1">
         <w:r>
           <w:rPr>
             <w:rStyle w:val="Hyperlink"/>
+            <w:color w:val="FF0000"/>
             <w:lang w:eastAsia="en-US"/>
           </w:rPr>
           <w:t>https://validator.w3.org/</w:t>
@@ -8250,33 +8427,43 @@
       </w:hyperlink>
       <w:r>
         <w:rPr>
+          <w:color w:val="FF0000"/>
           <w:lang w:eastAsia="en-US"/>
         </w:rPr>
         <w:t xml:space="preserve"> </w:t>
       </w:r>
       <w:r>
         <w:rPr>
+          <w:color w:val="FF0000"/>
           <w:lang w:eastAsia="en-US"/>
         </w:rPr>
         <w:t xml:space="preserve"> for all four files with no errors</w:t>
       </w:r>
       <w:r>
         <w:rPr>
+          <w:color w:val="FF0000"/>
           <w:lang w:eastAsia="en-US"/>
         </w:rPr>
         <w:t>.</w:t>
       </w:r>
       <w:r>
         <w:rPr>
+          <w:color w:val="FF0000"/>
           <w:lang w:eastAsia="en-US"/>
         </w:rPr>
         <w:t xml:space="preserve"> </w:t>
       </w:r>
       <w:r>
+        <w:rPr>
+          <w:color w:val="FF0000"/>
+        </w:rPr>
         <w:t xml:space="preserve">All four HTML files passed on the </w:t>
       </w:r>
       <w:proofErr w:type="gramStart"/>
       <w:r>
+        <w:rPr>
+          <w:color w:val="FF0000"/>
+        </w:rPr>
         <w:t>23/09/2023</w:t>
       </w:r>
       <w:proofErr w:type="gramEnd"/>
@@ -8293,39 +8480,36 @@
       <w:pPr>
         <w:pStyle w:val="Heading2"/>
       </w:pPr>
-      <w:bookmarkStart w:id="25" w:name="_Toc147049182"/>
-      <w:r>
-        <w:t>CSS</w:t>
-      </w:r>
-      <w:r>
-        <w:t xml:space="preserve"> Validation</w:t>
-      </w:r>
-      <w:bookmarkEnd w:id="25"/>
-    </w:p>
-    <w:p>
-      <w:r>
-        <w:rPr>
-          <w:lang w:eastAsia="en-US"/>
-        </w:rPr>
-        <w:t xml:space="preserve">SEO is improved if there are no </w:t>
-      </w:r>
-      <w:r>
-        <w:rPr>
-          <w:lang w:eastAsia="en-US"/>
-        </w:rPr>
-        <w:t>CSS</w:t>
-      </w:r>
-      <w:r>
-        <w:rPr>
-          <w:lang w:eastAsia="en-US"/>
-        </w:rPr>
-        <w:t xml:space="preserve"> errors. </w:t>
-      </w:r>
-      <w:r>
+      <w:bookmarkStart w:id="26" w:name="_Toc148336478"/>
+      <w:r>
+        <w:t>CSS Validation</w:t>
+      </w:r>
+      <w:bookmarkEnd w:id="26"/>
+    </w:p>
+    <w:p>
+      <w:pPr>
+        <w:rPr>
+          <w:color w:val="FF0000"/>
+        </w:rPr>
+      </w:pPr>
+      <w:r>
+        <w:rPr>
+          <w:color w:val="FF0000"/>
+          <w:lang w:eastAsia="en-US"/>
+        </w:rPr>
+        <w:t xml:space="preserve">SEO is improved if there are no CSS errors. </w:t>
+      </w:r>
+      <w:r>
+        <w:rPr>
+          <w:color w:val="FF0000"/>
+        </w:rPr>
         <w:t xml:space="preserve">CSS Validation passed on the </w:t>
       </w:r>
       <w:proofErr w:type="gramStart"/>
       <w:r>
+        <w:rPr>
+          <w:color w:val="FF0000"/>
+        </w:rPr>
         <w:t>30/09/2023</w:t>
       </w:r>
       <w:proofErr w:type="gramEnd"/>
@@ -8335,11 +8519,11 @@
       <w:pPr>
         <w:pStyle w:val="Heading2"/>
       </w:pPr>
-      <w:bookmarkStart w:id="26" w:name="_Toc147049183"/>
+      <w:bookmarkStart w:id="27" w:name="_Toc148336479"/>
       <w:r>
         <w:t>Google Search Central</w:t>
       </w:r>
-      <w:bookmarkEnd w:id="26"/>
+      <w:bookmarkEnd w:id="27"/>
     </w:p>
     <w:p/>
     <w:p/>
@@ -8350,8 +8534,14 @@
           <w:ilvl w:val="0"/>
           <w:numId w:val="8"/>
         </w:numPr>
-      </w:pPr>
-      <w:r>
+        <w:rPr>
+          <w:color w:val="FF0000"/>
+        </w:rPr>
+      </w:pPr>
+      <w:r>
+        <w:rPr>
+          <w:color w:val="FF0000"/>
+        </w:rPr>
         <w:t xml:space="preserve">Checked if site was on Google. </w:t>
       </w:r>
     </w:p>
@@ -8362,11 +8552,15 @@
           <w:ilvl w:val="0"/>
           <w:numId w:val="8"/>
         </w:numPr>
-      </w:pPr>
-      <w:hyperlink r:id="rId15" w:history="1">
+        <w:rPr>
+          <w:color w:val="FF0000"/>
+        </w:rPr>
+      </w:pPr>
+      <w:hyperlink r:id="rId13" w:history="1">
         <w:r>
           <w:rPr>
             <w:rStyle w:val="Hyperlink"/>
+            <w:color w:val="FF0000"/>
           </w:rPr>
           <w:t>https://developers.google.com/search/docs/crawling-indexing/sitemaps/overview</w:t>
         </w:r>
@@ -8379,21 +8573,36 @@
           <w:ilvl w:val="0"/>
           <w:numId w:val="8"/>
         </w:numPr>
-      </w:pPr>
-      <w:r>
+        <w:rPr>
+          <w:color w:val="FF0000"/>
+        </w:rPr>
+      </w:pPr>
+      <w:r>
+        <w:rPr>
+          <w:color w:val="FF0000"/>
+        </w:rPr>
         <w:t xml:space="preserve">Logged into Google Search Console and uploaded a Google.html file to </w:t>
       </w:r>
       <w:proofErr w:type="spellStart"/>
       <w:proofErr w:type="gramStart"/>
       <w:r>
+        <w:rPr>
+          <w:color w:val="FF0000"/>
+        </w:rPr>
         <w:t>Github</w:t>
       </w:r>
       <w:proofErr w:type="spellEnd"/>
       <w:r>
+        <w:rPr>
+          <w:color w:val="FF0000"/>
+        </w:rPr>
         <w:t xml:space="preserve">  to</w:t>
       </w:r>
       <w:proofErr w:type="gramEnd"/>
       <w:r>
+        <w:rPr>
+          <w:color w:val="FF0000"/>
+        </w:rPr>
         <w:t xml:space="preserve"> verify ownership verification of the link. I used the HTML verification method. </w:t>
       </w:r>
     </w:p>
@@ -8404,11 +8613,20 @@
           <w:ilvl w:val="0"/>
           <w:numId w:val="8"/>
         </w:numPr>
-      </w:pPr>
-      <w:r>
+        <w:rPr>
+          <w:color w:val="FF0000"/>
+        </w:rPr>
+      </w:pPr>
+      <w:r>
+        <w:rPr>
+          <w:color w:val="FF0000"/>
+        </w:rPr>
         <w:t>Sitemap successfully submitted</w:t>
       </w:r>
       <w:r>
+        <w:rPr>
+          <w:color w:val="FF0000"/>
+        </w:rPr>
         <w:t>.</w:t>
       </w:r>
     </w:p>
@@ -8417,6 +8635,9 @@
         <w:ind w:left="360"/>
       </w:pPr>
       <w:r>
+        <w:rPr>
+          <w:noProof/>
+        </w:rPr>
         <w:drawing>
           <wp:inline distT="0" distB="0" distL="0" distR="0" wp14:anchorId="55D8EAAB" wp14:editId="081BF219">
             <wp:extent cx="5731510" cy="2336165"/>
@@ -8433,7 +8654,7 @@
                     <pic:cNvPicPr/>
                   </pic:nvPicPr>
                   <pic:blipFill>
-                    <a:blip r:embed="rId16"/>
+                    <a:blip r:embed="rId14"/>
                     <a:stretch>
                       <a:fillRect/>
                     </a:stretch>
@@ -8498,21 +8719,38 @@
       </w:pPr>
     </w:p>
     <w:p>
-      <w:r>
+      <w:pPr>
+        <w:rPr>
+          <w:color w:val="FF0000"/>
+        </w:rPr>
+      </w:pPr>
+      <w:r>
+        <w:rPr>
+          <w:color w:val="FF0000"/>
+        </w:rPr>
         <w:t xml:space="preserve">However, was getting an error, saying there was an error as I was loading HTML instead of XML. Generated an XML file using </w:t>
       </w:r>
       <w:proofErr w:type="spellStart"/>
       <w:r>
+        <w:rPr>
+          <w:color w:val="FF0000"/>
+        </w:rPr>
         <w:t>ScreamingFrog</w:t>
       </w:r>
       <w:proofErr w:type="spellEnd"/>
       <w:r>
+        <w:rPr>
+          <w:color w:val="FF0000"/>
+        </w:rPr>
         <w:t>.</w:t>
       </w:r>
     </w:p>
     <w:p/>
     <w:p>
       <w:r>
+        <w:rPr>
+          <w:noProof/>
+        </w:rPr>
         <w:lastRenderedPageBreak/>
         <w:drawing>
           <wp:inline distT="0" distB="0" distL="0" distR="0" wp14:anchorId="4FC79CEA" wp14:editId="213A8BCF">
@@ -8530,7 +8768,7 @@
                     <pic:cNvPicPr/>
                   </pic:nvPicPr>
                   <pic:blipFill>
-                    <a:blip r:embed="rId17"/>
+                    <a:blip r:embed="rId15"/>
                     <a:stretch>
                       <a:fillRect/>
                     </a:stretch>
@@ -10020,6 +10258,9 @@
     </w:p>
     <w:p>
       <w:r>
+        <w:rPr>
+          <w:noProof/>
+        </w:rPr>
         <w:drawing>
           <wp:inline distT="0" distB="0" distL="0" distR="0" wp14:anchorId="700E28EE" wp14:editId="4BC04D8A">
             <wp:extent cx="5731510" cy="2678430"/>
@@ -10036,7 +10277,7 @@
                     <pic:cNvPicPr/>
                   </pic:nvPicPr>
                   <pic:blipFill>
-                    <a:blip r:embed="rId18"/>
+                    <a:blip r:embed="rId16"/>
                     <a:stretch>
                       <a:fillRect/>
                     </a:stretch>
@@ -10132,11 +10373,11 @@
       <w:pPr>
         <w:pStyle w:val="Heading2"/>
       </w:pPr>
-      <w:bookmarkStart w:id="27" w:name="_Toc147049184"/>
+      <w:bookmarkStart w:id="28" w:name="_Toc148336480"/>
       <w:r>
         <w:t>References</w:t>
       </w:r>
-      <w:bookmarkEnd w:id="27"/>
+      <w:bookmarkEnd w:id="28"/>
     </w:p>
     <w:p>
       <w:pPr>
@@ -12231,6 +12472,7 @@
   <w:style w:type="character" w:default="1" w:styleId="DefaultParagraphFont">
     <w:name w:val="Default Paragraph Font"/>
     <w:uiPriority w:val="1"/>
+    <w:semiHidden/>
     <w:unhideWhenUsed/>
   </w:style>
   <w:style w:type="table" w:default="1" w:styleId="TableNormal">

</xml_diff>

<commit_message>
add updated page content
</commit_message>
<xml_diff>
--- a/Planning Analysis Sheet.docx
+++ b/Planning Analysis Sheet.docx
@@ -2448,23 +2448,27 @@
         <w:t xml:space="preserve">structure </w:t>
       </w:r>
       <w:r>
-        <w:t>of the website.</w:t>
+        <w:t xml:space="preserve">of the </w:t>
+      </w:r>
+      <w:r>
+        <w:t>FarmAI Site Layout</w:t>
       </w:r>
     </w:p>
     <w:p>
       <w:pPr>
         <w:pStyle w:val="Heading2"/>
-      </w:pPr>
-      <w:bookmarkStart w:id="8" w:name="_Toc148336460"/>
-      <w:r>
         <w:rPr>
           <w:noProof/>
         </w:rPr>
+      </w:pPr>
+    </w:p>
+    <w:p>
+      <w:r>
         <w:drawing>
-          <wp:inline distT="0" distB="0" distL="0" distR="0" wp14:anchorId="580E1B64" wp14:editId="718B6893">
-            <wp:extent cx="5731510" cy="2658745"/>
+          <wp:inline distT="0" distB="0" distL="0" distR="0" wp14:anchorId="5AFDC585" wp14:editId="6E220681">
+            <wp:extent cx="5731510" cy="2301875"/>
             <wp:effectExtent l="0" t="0" r="0" b="0"/>
-            <wp:docPr id="29526781" name="Picture 1" descr="A diagram of a football team&#10;&#10;Description automatically generated"/>
+            <wp:docPr id="2079967077" name="Picture 1"/>
             <wp:cNvGraphicFramePr>
               <a:graphicFrameLocks xmlns:a="http://schemas.openxmlformats.org/drawingml/2006/main" noChangeAspect="1"/>
             </wp:cNvGraphicFramePr>
@@ -2472,7 +2476,7 @@
               <a:graphicData uri="http://schemas.openxmlformats.org/drawingml/2006/picture">
                 <pic:pic xmlns:pic="http://schemas.openxmlformats.org/drawingml/2006/picture">
                   <pic:nvPicPr>
-                    <pic:cNvPr id="29526781" name="Picture 1" descr="A diagram of a football team&#10;&#10;Description automatically generated"/>
+                    <pic:cNvPr id="2079967077" name=""/>
                     <pic:cNvPicPr/>
                   </pic:nvPicPr>
                   <pic:blipFill>
@@ -2484,7 +2488,7 @@
                   <pic:spPr>
                     <a:xfrm>
                       <a:off x="0" y="0"/>
-                      <a:ext cx="5731510" cy="2658745"/>
+                      <a:ext cx="5731510" cy="2301875"/>
                     </a:xfrm>
                     <a:prstGeom prst="rect">
                       <a:avLst/>
@@ -2496,7 +2500,6 @@
           </wp:inline>
         </w:drawing>
       </w:r>
-      <w:bookmarkEnd w:id="8"/>
     </w:p>
     <w:p>
       <w:pPr>
@@ -2526,14 +2529,14 @@
           <w:i/>
           <w:iCs/>
         </w:rPr>
-        <w:t>2</w:t>
+        <w:t xml:space="preserve"> </w:t>
       </w:r>
       <w:r>
         <w:rPr>
           <w:i/>
           <w:iCs/>
         </w:rPr>
-        <w:t xml:space="preserve"> Basic Layout of Website Structure</w:t>
+        <w:t>FarmAI Site Diagram</w:t>
       </w:r>
     </w:p>
     <w:p/>
@@ -2541,11 +2544,11 @@
       <w:pPr>
         <w:pStyle w:val="Heading2"/>
       </w:pPr>
-      <w:bookmarkStart w:id="9" w:name="_Toc148336461"/>
+      <w:bookmarkStart w:id="8" w:name="_Toc148336461"/>
       <w:r>
         <w:t>Source of images:</w:t>
       </w:r>
-      <w:bookmarkEnd w:id="9"/>
+      <w:bookmarkEnd w:id="8"/>
     </w:p>
     <w:p>
       <w:pPr>
@@ -2563,7 +2566,7 @@
       <w:pPr>
         <w:pStyle w:val="Heading2"/>
       </w:pPr>
-      <w:bookmarkStart w:id="10" w:name="_Toc148336462"/>
+      <w:bookmarkStart w:id="9" w:name="_Toc148336462"/>
       <w:r>
         <w:t>S</w:t>
       </w:r>
@@ -2573,7 +2576,7 @@
       <w:r>
         <w:t>:</w:t>
       </w:r>
-      <w:bookmarkEnd w:id="10"/>
+      <w:bookmarkEnd w:id="9"/>
     </w:p>
     <w:p>
       <w:pPr>
@@ -2594,11 +2597,11 @@
       <w:pPr>
         <w:pStyle w:val="Heading2"/>
       </w:pPr>
-      <w:bookmarkStart w:id="11" w:name="_Toc148336463"/>
+      <w:bookmarkStart w:id="10" w:name="_Toc148336463"/>
       <w:r>
         <w:t>Home Page</w:t>
       </w:r>
-      <w:bookmarkEnd w:id="11"/>
+      <w:bookmarkEnd w:id="10"/>
     </w:p>
     <w:p>
       <w:pPr>
@@ -2631,11 +2634,11 @@
       <w:pPr>
         <w:pStyle w:val="Heading2"/>
       </w:pPr>
-      <w:bookmarkStart w:id="12" w:name="_Toc148336464"/>
+      <w:bookmarkStart w:id="11" w:name="_Toc148336464"/>
       <w:r>
         <w:t>About Us Page</w:t>
       </w:r>
-      <w:bookmarkEnd w:id="12"/>
+      <w:bookmarkEnd w:id="11"/>
     </w:p>
     <w:p>
       <w:pPr>
@@ -2654,10 +2657,22 @@
       <w:pPr>
         <w:pStyle w:val="Heading2"/>
       </w:pPr>
-      <w:bookmarkStart w:id="13" w:name="_Toc148336465"/>
-      <w:r>
+      <w:bookmarkStart w:id="12" w:name="_Toc148336465"/>
+      <w:r>
+        <w:lastRenderedPageBreak/>
         <w:t>Contact Us Page</w:t>
       </w:r>
+      <w:bookmarkEnd w:id="12"/>
+    </w:p>
+    <w:p/>
+    <w:p>
+      <w:pPr>
+        <w:pStyle w:val="Heading2"/>
+      </w:pPr>
+      <w:bookmarkStart w:id="13" w:name="_Toc148336466"/>
+      <w:r>
+        <w:t>Membership Page</w:t>
+      </w:r>
       <w:bookmarkEnd w:id="13"/>
     </w:p>
     <w:p/>
@@ -2665,32 +2680,13 @@
       <w:pPr>
         <w:pStyle w:val="Heading2"/>
       </w:pPr>
-      <w:bookmarkStart w:id="14" w:name="_Toc148336466"/>
-      <w:r>
-        <w:t>Membership Page</w:t>
-      </w:r>
-      <w:bookmarkEnd w:id="14"/>
-    </w:p>
-    <w:p/>
-    <w:p>
-      <w:pPr>
-        <w:pStyle w:val="Heading2"/>
-      </w:pPr>
       <w:r>
         <w:t>Register Animal</w:t>
       </w:r>
     </w:p>
     <w:p>
       <w:r>
-        <w:t xml:space="preserve">This page has the form that includes a Form to Register an animal at birth or add any animal. In the first project, I used the standard Form Layout. But this time, I have made the Form more responsive having read Chapter 19 (Learning Web Design, Robbins) by making each &lt;li&gt; item more responsive. I’ve used Flexbox to make the labels stack on top of their respective inputs when and </w:t>
-      </w:r>
-      <w:proofErr w:type="spellStart"/>
-      <w:r>
-        <w:t>fieldsets</w:t>
-      </w:r>
-      <w:proofErr w:type="spellEnd"/>
-      <w:r>
-        <w:t xml:space="preserve"> on narrow screens, so that there is no wasted space. </w:t>
+        <w:t xml:space="preserve">This page has the form that includes a Form to Register an animal at birth or add any animal. In the first project, I used the standard Form Layout. But this time, I have made the Form more responsive having read Chapter 19 (Learning Web Design, Robbins) by making each &lt;li&gt; item more responsive. I’ve used Flexbox to make the labels stack on top of their respective inputs when and fieldsets on narrow screens, so that there is no wasted space. </w:t>
       </w:r>
     </w:p>
     <w:p/>
@@ -2722,33 +2718,7 @@
           <w:szCs w:val="21"/>
           <w14:ligatures w14:val="none"/>
         </w:rPr>
-        <w:t xml:space="preserve">/* </w:t>
-      </w:r>
-      <w:proofErr w:type="spellStart"/>
-      <w:r>
-        <w:rPr>
-          <w:rFonts w:ascii="Consolas" w:hAnsi="Consolas"/>
-          <w:i/>
-          <w:iCs/>
-          <w:color w:val="727072"/>
-          <w:sz w:val="21"/>
-          <w:szCs w:val="21"/>
-          <w14:ligatures w14:val="none"/>
-        </w:rPr>
-        <w:t>Corodinated</w:t>
-      </w:r>
-      <w:proofErr w:type="spellEnd"/>
-      <w:r>
-        <w:rPr>
-          <w:rFonts w:ascii="Consolas" w:hAnsi="Consolas"/>
-          <w:i/>
-          <w:iCs/>
-          <w:color w:val="727072"/>
-          <w:sz w:val="21"/>
-          <w:szCs w:val="21"/>
-          <w14:ligatures w14:val="none"/>
-        </w:rPr>
-        <w:t xml:space="preserve"> Fonts across for all form elements. Pg. 548*/</w:t>
+        <w:t>/* Corodinated Fonts across for all form elements. Pg. 548*/</w:t>
       </w:r>
     </w:p>
     <w:p>
@@ -2853,7 +2823,6 @@
         </w:rPr>
         <w:t xml:space="preserve"> </w:t>
       </w:r>
-      <w:proofErr w:type="spellStart"/>
       <w:r>
         <w:rPr>
           <w:rFonts w:ascii="Consolas" w:hAnsi="Consolas"/>
@@ -2864,7 +2833,6 @@
         </w:rPr>
         <w:t>textarea</w:t>
       </w:r>
-      <w:proofErr w:type="spellEnd"/>
       <w:r>
         <w:rPr>
           <w:rFonts w:ascii="Consolas" w:hAnsi="Consolas"/>
@@ -2928,7 +2896,6 @@
         </w:rPr>
         <w:t xml:space="preserve"> </w:t>
       </w:r>
-      <w:proofErr w:type="gramStart"/>
       <w:r>
         <w:rPr>
           <w:rFonts w:ascii="Consolas" w:hAnsi="Consolas"/>
@@ -2949,7 +2916,6 @@
         </w:rPr>
         <w:t>;</w:t>
       </w:r>
-      <w:proofErr w:type="gramEnd"/>
     </w:p>
     <w:p>
       <w:pPr>
@@ -2993,7 +2959,6 @@
         </w:rPr>
         <w:t xml:space="preserve"> </w:t>
       </w:r>
-      <w:proofErr w:type="gramStart"/>
       <w:r>
         <w:rPr>
           <w:rFonts w:ascii="Consolas" w:hAnsi="Consolas"/>
@@ -3024,7 +2989,6 @@
         </w:rPr>
         <w:t>;</w:t>
       </w:r>
-      <w:proofErr w:type="gramEnd"/>
     </w:p>
     <w:p>
       <w:pPr>
@@ -3051,12 +3015,77 @@
     </w:p>
     <w:p/>
     <w:p/>
+    <w:p>
+      <w:pPr>
+        <w:pStyle w:val="ListParagraph"/>
+        <w:numPr>
+          <w:ilvl w:val="0"/>
+          <w:numId w:val="16"/>
+        </w:numPr>
+      </w:pPr>
+      <w:r>
+        <w:t xml:space="preserve">Consider an option where the main is the parent  is a flexbox, form is a flexitem for this form like the </w:t>
+      </w:r>
+      <w:hyperlink r:id="rId8" w:history="1">
+        <w:r>
+          <w:rPr>
+            <w:rStyle w:val="Hyperlink"/>
+            <w:rFonts w:eastAsiaTheme="majorEastAsia"/>
+          </w:rPr>
+          <w:t>Design A Cool Responsive Registration Form Using HTML &amp; CSS Flexbox - YouTube</w:t>
+        </w:r>
+      </w:hyperlink>
+      <w:r>
+        <w:t xml:space="preserve"> used body to be the parent item and the Form to be the Flex item. But I will have other elements so it would be better to have main as flexbox and Form as Flexitem.</w:t>
+      </w:r>
+    </w:p>
+    <w:p>
+      <w:pPr>
+        <w:pStyle w:val="ListParagraph"/>
+        <w:numPr>
+          <w:ilvl w:val="0"/>
+          <w:numId w:val="16"/>
+        </w:numPr>
+      </w:pPr>
+      <w:r>
+        <w:t>The good thing about this is that building a Form using Flexbox means that w edon’t have to use media queries.</w:t>
+      </w:r>
+    </w:p>
+    <w:p>
+      <w:pPr>
+        <w:pStyle w:val="ListParagraph"/>
+        <w:numPr>
+          <w:ilvl w:val="0"/>
+          <w:numId w:val="16"/>
+        </w:numPr>
+      </w:pPr>
+      <w:hyperlink r:id="rId9" w:history="1">
+        <w:r>
+          <w:rPr>
+            <w:rStyle w:val="Hyperlink"/>
+            <w:rFonts w:eastAsiaTheme="majorEastAsia"/>
+          </w:rPr>
+          <w:t>CSS Flexbox Responsive Form Layout With Source Code (softauthor.com)</w:t>
+        </w:r>
+      </w:hyperlink>
+    </w:p>
     <w:p/>
+    <w:p/>
     <w:p>
       <w:pPr>
         <w:pStyle w:val="Heading2"/>
       </w:pPr>
-      <w:bookmarkStart w:id="15" w:name="_Toc148336467"/>
+      <w:r>
+        <w:t>Styles.css</w:t>
+      </w:r>
+    </w:p>
+    <w:p/>
+    <w:p/>
+    <w:p>
+      <w:pPr>
+        <w:pStyle w:val="Heading2"/>
+      </w:pPr>
+      <w:bookmarkStart w:id="14" w:name="_Toc148336467"/>
       <w:r>
         <w:t>General Notes</w:t>
       </w:r>
@@ -3066,7 +3095,7 @@
       <w:r>
         <w:t>:</w:t>
       </w:r>
-      <w:bookmarkEnd w:id="15"/>
+      <w:bookmarkEnd w:id="14"/>
     </w:p>
     <w:p>
       <w:pPr>
@@ -3107,21 +3136,7 @@
         <w:rPr>
           <w:color w:val="FF0000"/>
         </w:rPr>
-        <w:t xml:space="preserve">The Assignment sheet has stated that popular browsers including Chrome, Edge, Firefox must render each page correctly. Based on this, the submitted project may not render well for IE users.  Only a small number of browsers support Internet </w:t>
-      </w:r>
-      <w:proofErr w:type="gramStart"/>
-      <w:r>
-        <w:rPr>
-          <w:color w:val="FF0000"/>
-        </w:rPr>
-        <w:t>Explorer,  “</w:t>
-      </w:r>
-      <w:proofErr w:type="gramEnd"/>
-      <w:r>
-        <w:rPr>
-          <w:color w:val="FF0000"/>
-        </w:rPr>
-        <w:t>1.5% of browser traffic in 2017 was using Internet Explorer versions 8 and earlier” (Robins, 2017)</w:t>
+        <w:t>The Assignment sheet has stated that popular browsers including Chrome, Edge, Firefox must render each page correctly. Based on this, the submitted project may not render well for IE users.  Only a small number of browsers support Internet Explorer,  “1.5% of browser traffic in 2017 was using Internet Explorer versions 8 and earlier” (Robins, 2017)</w:t>
       </w:r>
     </w:p>
     <w:p>
@@ -3215,6 +3230,7 @@
           <w:iCs/>
           <w:color w:val="FF0000"/>
         </w:rPr>
+        <w:lastRenderedPageBreak/>
         <w:t>Width= device-width</w:t>
       </w:r>
       <w:r>
@@ -3259,7 +3275,7 @@
         </w:rPr>
         <w:t xml:space="preserve">Used the information in </w:t>
       </w:r>
-      <w:hyperlink r:id="rId8" w:history="1">
+      <w:hyperlink r:id="rId10" w:history="1">
         <w:r>
           <w:rPr>
             <w:rStyle w:val="Hyperlink"/>
@@ -3272,21 +3288,7 @@
         <w:rPr>
           <w:color w:val="FF0000"/>
         </w:rPr>
-        <w:t xml:space="preserve"> to prevent printing of the images to avoid unnecessary use of </w:t>
-      </w:r>
-      <w:proofErr w:type="spellStart"/>
-      <w:r>
-        <w:rPr>
-          <w:color w:val="FF0000"/>
-        </w:rPr>
-        <w:t>color</w:t>
-      </w:r>
-      <w:proofErr w:type="spellEnd"/>
-      <w:r>
-        <w:rPr>
-          <w:color w:val="FF0000"/>
-        </w:rPr>
-        <w:t xml:space="preserve"> ink. Also prevent the printing of the aside links as </w:t>
+        <w:t xml:space="preserve"> to prevent printing of the images to avoid unnecessary use of color ink. Also prevent the printing of the aside links as </w:t>
       </w:r>
       <w:r>
         <w:rPr>
@@ -3367,9 +3369,8 @@
           <w:numId w:val="12"/>
         </w:numPr>
       </w:pPr>
-      <w:bookmarkStart w:id="16" w:name="_Toc148336468"/>
-      <w:r>
-        <w:lastRenderedPageBreak/>
+      <w:bookmarkStart w:id="15" w:name="_Toc148336468"/>
+      <w:r>
         <w:t>Testing</w:t>
       </w:r>
       <w:r>
@@ -3378,34 +3379,34 @@
       <w:r>
         <w:t xml:space="preserve"> &amp; Performance</w:t>
       </w:r>
+      <w:bookmarkEnd w:id="15"/>
+    </w:p>
+    <w:p>
+      <w:pPr>
+        <w:rPr>
+          <w:color w:val="FF0000"/>
+        </w:rPr>
+      </w:pPr>
+      <w:r>
+        <w:rPr>
+          <w:color w:val="FF0000"/>
+        </w:rPr>
+        <w:t xml:space="preserve">The project was tested on browsers and devices below. </w:t>
+      </w:r>
+    </w:p>
+    <w:p/>
+    <w:p>
+      <w:pPr>
+        <w:pStyle w:val="Heading2"/>
+      </w:pPr>
+      <w:bookmarkStart w:id="16" w:name="_Toc148336469"/>
+      <w:r>
+        <w:t>Testing</w:t>
+      </w:r>
+      <w:r>
+        <w:t xml:space="preserve"> with Desktop</w:t>
+      </w:r>
       <w:bookmarkEnd w:id="16"/>
-    </w:p>
-    <w:p>
-      <w:pPr>
-        <w:rPr>
-          <w:color w:val="FF0000"/>
-        </w:rPr>
-      </w:pPr>
-      <w:r>
-        <w:rPr>
-          <w:color w:val="FF0000"/>
-        </w:rPr>
-        <w:t xml:space="preserve">The project was tested on browsers and devices below. </w:t>
-      </w:r>
-    </w:p>
-    <w:p/>
-    <w:p>
-      <w:pPr>
-        <w:pStyle w:val="Heading2"/>
-      </w:pPr>
-      <w:bookmarkStart w:id="17" w:name="_Toc148336469"/>
-      <w:r>
-        <w:t>Testing</w:t>
-      </w:r>
-      <w:r>
-        <w:t xml:space="preserve"> with Desktop</w:t>
-      </w:r>
-      <w:bookmarkEnd w:id="17"/>
     </w:p>
     <w:p>
       <w:r>
@@ -3430,7 +3431,7 @@
                     </pic:cNvPicPr>
                   </pic:nvPicPr>
                   <pic:blipFill>
-                    <a:blip r:embed="rId9">
+                    <a:blip r:embed="rId11">
                       <a:extLst>
                         <a:ext uri="{28A0092B-C50C-407E-A947-70E740481C1C}">
                           <a14:useLocalDpi xmlns:a14="http://schemas.microsoft.com/office/drawing/2010/main" val="0"/>
@@ -3520,11 +3521,11 @@
       <w:pPr>
         <w:pStyle w:val="Heading2"/>
       </w:pPr>
-      <w:bookmarkStart w:id="18" w:name="_Toc148336470"/>
+      <w:bookmarkStart w:id="17" w:name="_Toc148336470"/>
       <w:r>
         <w:t>Testing with Mobile</w:t>
       </w:r>
-      <w:bookmarkEnd w:id="18"/>
+      <w:bookmarkEnd w:id="17"/>
     </w:p>
     <w:tbl>
       <w:tblPr>
@@ -3673,7 +3674,6 @@
                 <w:szCs w:val="16"/>
               </w:rPr>
             </w:pPr>
-            <w:proofErr w:type="gramStart"/>
             <w:r>
               <w:rPr>
                 <w:rFonts w:ascii="Calibri" w:hAnsi="Calibri" w:cs="Calibri"/>
@@ -3681,28 +3681,7 @@
                 <w:sz w:val="16"/>
                 <w:szCs w:val="16"/>
               </w:rPr>
-              <w:t>Android(</w:t>
-            </w:r>
-            <w:proofErr w:type="spellStart"/>
-            <w:proofErr w:type="gramEnd"/>
-            <w:r>
-              <w:rPr>
-                <w:rFonts w:ascii="Calibri" w:hAnsi="Calibri" w:cs="Calibri"/>
-                <w:color w:val="000000"/>
-                <w:sz w:val="16"/>
-                <w:szCs w:val="16"/>
-              </w:rPr>
-              <w:t>Potrait</w:t>
-            </w:r>
-            <w:proofErr w:type="spellEnd"/>
-            <w:r>
-              <w:rPr>
-                <w:rFonts w:ascii="Calibri" w:hAnsi="Calibri" w:cs="Calibri"/>
-                <w:color w:val="000000"/>
-                <w:sz w:val="16"/>
-                <w:szCs w:val="16"/>
-              </w:rPr>
-              <w:t>)</w:t>
+              <w:t>Android(Potrait)</w:t>
             </w:r>
           </w:p>
         </w:tc>
@@ -3730,7 +3709,6 @@
                 <w:szCs w:val="16"/>
               </w:rPr>
             </w:pPr>
-            <w:proofErr w:type="gramStart"/>
             <w:r>
               <w:rPr>
                 <w:rFonts w:ascii="Calibri" w:hAnsi="Calibri" w:cs="Calibri"/>
@@ -3738,17 +3716,7 @@
                 <w:sz w:val="16"/>
                 <w:szCs w:val="16"/>
               </w:rPr>
-              <w:t>Android(</w:t>
-            </w:r>
-            <w:proofErr w:type="gramEnd"/>
-            <w:r>
-              <w:rPr>
-                <w:rFonts w:ascii="Calibri" w:hAnsi="Calibri" w:cs="Calibri"/>
-                <w:color w:val="000000"/>
-                <w:sz w:val="16"/>
-                <w:szCs w:val="16"/>
-              </w:rPr>
-              <w:t>Landscape)</w:t>
+              <w:t>Android(Landscape)</w:t>
             </w:r>
           </w:p>
         </w:tc>
@@ -4845,11 +4813,11 @@
       <w:pPr>
         <w:pStyle w:val="Heading2"/>
       </w:pPr>
-      <w:bookmarkStart w:id="19" w:name="_Toc148336471"/>
+      <w:bookmarkStart w:id="18" w:name="_Toc148336471"/>
       <w:r>
         <w:t>Testing with Tablet</w:t>
       </w:r>
-      <w:bookmarkEnd w:id="19"/>
+      <w:bookmarkEnd w:id="18"/>
     </w:p>
     <w:p/>
     <w:tbl>
@@ -4890,7 +4858,6 @@
                 <w:szCs w:val="20"/>
               </w:rPr>
             </w:pPr>
-            <w:proofErr w:type="spellStart"/>
             <w:r>
               <w:rPr>
                 <w:rFonts w:ascii="Calibri" w:hAnsi="Calibri" w:cs="Calibri"/>
@@ -4898,37 +4865,7 @@
                 <w:sz w:val="20"/>
                 <w:szCs w:val="20"/>
               </w:rPr>
-              <w:t>Ipad</w:t>
-            </w:r>
-            <w:proofErr w:type="spellEnd"/>
-            <w:r>
-              <w:rPr>
-                <w:rFonts w:ascii="Calibri" w:hAnsi="Calibri" w:cs="Calibri"/>
-                <w:color w:val="000000"/>
-                <w:sz w:val="20"/>
-                <w:szCs w:val="20"/>
-              </w:rPr>
-              <w:t xml:space="preserve"> (</w:t>
-            </w:r>
-            <w:proofErr w:type="spellStart"/>
-            <w:r>
-              <w:rPr>
-                <w:rFonts w:ascii="Calibri" w:hAnsi="Calibri" w:cs="Calibri"/>
-                <w:color w:val="000000"/>
-                <w:sz w:val="20"/>
-                <w:szCs w:val="20"/>
-              </w:rPr>
-              <w:t>potrait</w:t>
-            </w:r>
-            <w:proofErr w:type="spellEnd"/>
-            <w:r>
-              <w:rPr>
-                <w:rFonts w:ascii="Calibri" w:hAnsi="Calibri" w:cs="Calibri"/>
-                <w:color w:val="000000"/>
-                <w:sz w:val="20"/>
-                <w:szCs w:val="20"/>
-              </w:rPr>
-              <w:t>)</w:t>
+              <w:t>Ipad (potrait)</w:t>
             </w:r>
           </w:p>
         </w:tc>
@@ -4956,7 +4893,6 @@
                 <w:szCs w:val="20"/>
               </w:rPr>
             </w:pPr>
-            <w:proofErr w:type="spellStart"/>
             <w:r>
               <w:rPr>
                 <w:rFonts w:ascii="Calibri" w:hAnsi="Calibri" w:cs="Calibri"/>
@@ -4964,17 +4900,7 @@
                 <w:sz w:val="20"/>
                 <w:szCs w:val="20"/>
               </w:rPr>
-              <w:t>Ipad</w:t>
-            </w:r>
-            <w:proofErr w:type="spellEnd"/>
-            <w:r>
-              <w:rPr>
-                <w:rFonts w:ascii="Calibri" w:hAnsi="Calibri" w:cs="Calibri"/>
-                <w:color w:val="000000"/>
-                <w:sz w:val="20"/>
-                <w:szCs w:val="20"/>
-              </w:rPr>
-              <w:t xml:space="preserve"> (landscape)</w:t>
+              <w:t>Ipad (landscape)</w:t>
             </w:r>
           </w:p>
         </w:tc>
@@ -5377,59 +5303,32 @@
         <w:rPr>
           <w:color w:val="FF0000"/>
         </w:rPr>
-        <w:t xml:space="preserve">There was one issue with the Safari on </w:t>
-      </w:r>
-      <w:proofErr w:type="spellStart"/>
+        <w:lastRenderedPageBreak/>
+        <w:t>There was one issue with the Safari on IP</w:t>
+      </w:r>
       <w:r>
         <w:rPr>
           <w:color w:val="FF0000"/>
         </w:rPr>
-        <w:t>IP</w:t>
+        <w:t>ad running Safari</w:t>
       </w:r>
       <w:r>
         <w:rPr>
           <w:color w:val="FF0000"/>
         </w:rPr>
-        <w:t>ad</w:t>
-      </w:r>
-      <w:proofErr w:type="spellEnd"/>
+        <w:t xml:space="preserve"> where the header was being extended. </w:t>
+      </w:r>
       <w:r>
         <w:rPr>
           <w:color w:val="FF0000"/>
         </w:rPr>
-        <w:t xml:space="preserve"> running Safari</w:t>
+        <w:t>The</w:t>
       </w:r>
       <w:r>
         <w:rPr>
           <w:color w:val="FF0000"/>
         </w:rPr>
-        <w:t xml:space="preserve"> where the header was being extended. </w:t>
-      </w:r>
-      <w:r>
-        <w:rPr>
-          <w:color w:val="FF0000"/>
-        </w:rPr>
-        <w:t>The</w:t>
-      </w:r>
-      <w:r>
-        <w:rPr>
-          <w:color w:val="FF0000"/>
-        </w:rPr>
-        <w:t xml:space="preserve"> </w:t>
-      </w:r>
-      <w:proofErr w:type="spellStart"/>
-      <w:r>
-        <w:rPr>
-          <w:color w:val="FF0000"/>
-        </w:rPr>
-        <w:t>IPad</w:t>
-      </w:r>
-      <w:proofErr w:type="spellEnd"/>
-      <w:r>
-        <w:rPr>
-          <w:color w:val="FF0000"/>
-        </w:rPr>
-        <w:t xml:space="preserve"> </w:t>
+        <w:t xml:space="preserve"> IPad </w:t>
       </w:r>
       <w:r>
         <w:rPr>
@@ -5487,11 +5386,11 @@
       <w:pPr>
         <w:pStyle w:val="Heading2"/>
       </w:pPr>
-      <w:bookmarkStart w:id="20" w:name="_Toc148336472"/>
+      <w:bookmarkStart w:id="19" w:name="_Toc148336472"/>
       <w:r>
         <w:t>Web Accessibility</w:t>
       </w:r>
-      <w:bookmarkEnd w:id="20"/>
+      <w:bookmarkEnd w:id="19"/>
     </w:p>
     <w:p>
       <w:pPr>
@@ -5538,21 +5437,7 @@
         <w:rPr>
           <w:color w:val="FF0000"/>
         </w:rPr>
-        <w:t xml:space="preserve"> ‘grey’ font with </w:t>
-      </w:r>
-      <w:proofErr w:type="spellStart"/>
-      <w:r>
-        <w:rPr>
-          <w:color w:val="FF0000"/>
-        </w:rPr>
-        <w:t>Javascript</w:t>
-      </w:r>
-      <w:proofErr w:type="spellEnd"/>
-      <w:r>
-        <w:rPr>
-          <w:color w:val="FF0000"/>
-        </w:rPr>
-        <w:t>.</w:t>
+        <w:t xml:space="preserve"> ‘grey’ font with Javascript.</w:t>
       </w:r>
     </w:p>
     <w:p/>
@@ -5560,45 +5445,27 @@
       <w:pPr>
         <w:pStyle w:val="Heading2"/>
       </w:pPr>
-      <w:bookmarkStart w:id="21" w:name="_Toc148336473"/>
-      <w:proofErr w:type="spellStart"/>
+      <w:bookmarkStart w:id="20" w:name="_Toc148336473"/>
       <w:r>
         <w:t>SilkTide</w:t>
       </w:r>
+      <w:bookmarkEnd w:id="20"/>
+    </w:p>
+    <w:p>
+      <w:r>
+        <w:t xml:space="preserve">Ran the Silktide tool on the four pages, just focusing on Blindness. Overall the pages read like were meant to, so semantically the site is setup well. </w:t>
+      </w:r>
+    </w:p>
+    <w:p/>
+    <w:p>
+      <w:pPr>
+        <w:pStyle w:val="Heading2"/>
+      </w:pPr>
+      <w:bookmarkStart w:id="21" w:name="_Toc148336474"/>
+      <w:r>
+        <w:t>Page Speed Insights</w:t>
+      </w:r>
       <w:bookmarkEnd w:id="21"/>
-      <w:proofErr w:type="spellEnd"/>
-    </w:p>
-    <w:p>
-      <w:r>
-        <w:t xml:space="preserve">Ran the </w:t>
-      </w:r>
-      <w:proofErr w:type="spellStart"/>
-      <w:r>
-        <w:t>Silktide</w:t>
-      </w:r>
-      <w:proofErr w:type="spellEnd"/>
-      <w:r>
-        <w:t xml:space="preserve"> tool on the four pages, just focusing on Blindness. </w:t>
-      </w:r>
-      <w:proofErr w:type="gramStart"/>
-      <w:r>
-        <w:t>Overall</w:t>
-      </w:r>
-      <w:proofErr w:type="gramEnd"/>
-      <w:r>
-        <w:t xml:space="preserve"> the pages read like were meant to, so semantically the site is setup well. </w:t>
-      </w:r>
-    </w:p>
-    <w:p/>
-    <w:p>
-      <w:pPr>
-        <w:pStyle w:val="Heading2"/>
-      </w:pPr>
-      <w:bookmarkStart w:id="22" w:name="_Toc148336474"/>
-      <w:r>
-        <w:t>Page Speed Insights</w:t>
-      </w:r>
-      <w:bookmarkEnd w:id="22"/>
     </w:p>
     <w:p>
       <w:pPr>
@@ -5618,9 +5485,8 @@
           <w:szCs w:val="21"/>
           <w:shd w:val="clear" w:color="auto" w:fill="FFFFFF"/>
         </w:rPr>
-        <w:t xml:space="preserve">Below </w:t>
-      </w:r>
-      <w:proofErr w:type="gramStart"/>
+        <w:t xml:space="preserve">Below are the </w:t>
+      </w:r>
       <w:r>
         <w:rPr>
           <w:rFonts w:ascii="Arial" w:hAnsi="Arial" w:cs="Arial"/>
@@ -5629,9 +5495,8 @@
           <w:szCs w:val="21"/>
           <w:shd w:val="clear" w:color="auto" w:fill="FFFFFF"/>
         </w:rPr>
-        <w:t>are</w:t>
-      </w:r>
-      <w:proofErr w:type="gramEnd"/>
+        <w:t>result</w:t>
+      </w:r>
       <w:r>
         <w:rPr>
           <w:rFonts w:ascii="Arial" w:hAnsi="Arial" w:cs="Arial"/>
@@ -5640,40 +5505,8 @@
           <w:szCs w:val="21"/>
           <w:shd w:val="clear" w:color="auto" w:fill="FFFFFF"/>
         </w:rPr>
-        <w:t xml:space="preserve"> the </w:t>
-      </w:r>
-      <w:r>
-        <w:rPr>
-          <w:rFonts w:ascii="Arial" w:hAnsi="Arial" w:cs="Arial"/>
-          <w:color w:val="333333"/>
-          <w:sz w:val="21"/>
-          <w:szCs w:val="21"/>
-          <w:shd w:val="clear" w:color="auto" w:fill="FFFFFF"/>
-        </w:rPr>
-        <w:t>result</w:t>
-      </w:r>
-      <w:r>
-        <w:rPr>
-          <w:rFonts w:ascii="Arial" w:hAnsi="Arial" w:cs="Arial"/>
-          <w:color w:val="333333"/>
-          <w:sz w:val="21"/>
-          <w:szCs w:val="21"/>
-          <w:shd w:val="clear" w:color="auto" w:fill="FFFFFF"/>
-        </w:rPr>
-        <w:t xml:space="preserve"> for from </w:t>
-      </w:r>
-      <w:proofErr w:type="spellStart"/>
-      <w:r>
-        <w:rPr>
-          <w:rFonts w:ascii="Arial" w:hAnsi="Arial" w:cs="Arial"/>
-          <w:color w:val="333333"/>
-          <w:sz w:val="21"/>
-          <w:szCs w:val="21"/>
-          <w:shd w:val="clear" w:color="auto" w:fill="FFFFFF"/>
-        </w:rPr>
-        <w:t>pagespeed.web.dev</w:t>
-      </w:r>
-      <w:proofErr w:type="spellEnd"/>
+        <w:t xml:space="preserve"> for from pagespeed.web.dev</w:t>
+      </w:r>
       <w:r>
         <w:rPr>
           <w:rFonts w:ascii="Arial" w:hAnsi="Arial" w:cs="Arial"/>
@@ -5854,23 +5687,13 @@
                 <w14:ligatures w14:val="none"/>
               </w:rPr>
             </w:pPr>
-            <w:proofErr w:type="gramStart"/>
             <w:r>
               <w:rPr>
                 <w:rFonts w:ascii="Calibri" w:hAnsi="Calibri" w:cs="Calibri"/>
                 <w:color w:val="000000"/>
                 <w14:ligatures w14:val="none"/>
               </w:rPr>
-              <w:t>Performance(</w:t>
-            </w:r>
-            <w:proofErr w:type="gramEnd"/>
-            <w:r>
-              <w:rPr>
-                <w:rFonts w:ascii="Calibri" w:hAnsi="Calibri" w:cs="Calibri"/>
-                <w:color w:val="000000"/>
-                <w14:ligatures w14:val="none"/>
-              </w:rPr>
-              <w:t>%)</w:t>
+              <w:t>Performance(%)</w:t>
             </w:r>
           </w:p>
         </w:tc>
@@ -5897,23 +5720,13 @@
                 <w14:ligatures w14:val="none"/>
               </w:rPr>
             </w:pPr>
-            <w:proofErr w:type="gramStart"/>
             <w:r>
               <w:rPr>
                 <w:rFonts w:ascii="Calibri" w:hAnsi="Calibri" w:cs="Calibri"/>
                 <w:color w:val="000000"/>
                 <w14:ligatures w14:val="none"/>
               </w:rPr>
-              <w:t>Accessibility(</w:t>
-            </w:r>
-            <w:proofErr w:type="gramEnd"/>
-            <w:r>
-              <w:rPr>
-                <w:rFonts w:ascii="Calibri" w:hAnsi="Calibri" w:cs="Calibri"/>
-                <w:color w:val="000000"/>
-                <w14:ligatures w14:val="none"/>
-              </w:rPr>
-              <w:t>%)</w:t>
+              <w:t>Accessibility(%)</w:t>
             </w:r>
           </w:p>
         </w:tc>
@@ -5946,25 +5759,7 @@
                 <w:color w:val="000000"/>
                 <w14:ligatures w14:val="none"/>
               </w:rPr>
-              <w:t xml:space="preserve">Best </w:t>
-            </w:r>
-            <w:proofErr w:type="gramStart"/>
-            <w:r>
-              <w:rPr>
-                <w:rFonts w:ascii="Calibri" w:hAnsi="Calibri" w:cs="Calibri"/>
-                <w:color w:val="000000"/>
-                <w14:ligatures w14:val="none"/>
-              </w:rPr>
-              <w:t>Practices(</w:t>
-            </w:r>
-            <w:proofErr w:type="gramEnd"/>
-            <w:r>
-              <w:rPr>
-                <w:rFonts w:ascii="Calibri" w:hAnsi="Calibri" w:cs="Calibri"/>
-                <w:color w:val="000000"/>
-                <w14:ligatures w14:val="none"/>
-              </w:rPr>
-              <w:t>%)</w:t>
+              <w:t>Best Practices(%)</w:t>
             </w:r>
           </w:p>
         </w:tc>
@@ -5991,23 +5786,13 @@
                 <w14:ligatures w14:val="none"/>
               </w:rPr>
             </w:pPr>
-            <w:proofErr w:type="gramStart"/>
             <w:r>
               <w:rPr>
                 <w:rFonts w:ascii="Calibri" w:hAnsi="Calibri" w:cs="Calibri"/>
                 <w:color w:val="000000"/>
                 <w14:ligatures w14:val="none"/>
               </w:rPr>
-              <w:t>SEO(</w:t>
-            </w:r>
-            <w:proofErr w:type="gramEnd"/>
-            <w:r>
-              <w:rPr>
-                <w:rFonts w:ascii="Calibri" w:hAnsi="Calibri" w:cs="Calibri"/>
-                <w:color w:val="000000"/>
-                <w14:ligatures w14:val="none"/>
-              </w:rPr>
-              <w:t>%)</w:t>
+              <w:t>SEO(%)</w:t>
             </w:r>
           </w:p>
         </w:tc>
@@ -6209,26 +5994,14 @@
                 <w14:ligatures w14:val="none"/>
               </w:rPr>
             </w:pPr>
-            <w:proofErr w:type="spellStart"/>
             <w:r>
               <w:rPr>
                 <w:rFonts w:ascii="Calibri" w:hAnsi="Calibri" w:cs="Calibri"/>
                 <w:color w:val="000000"/>
                 <w14:ligatures w14:val="none"/>
               </w:rPr>
-              <w:t>About_</w:t>
-            </w:r>
-            <w:proofErr w:type="gramStart"/>
-            <w:r>
-              <w:rPr>
-                <w:rFonts w:ascii="Calibri" w:hAnsi="Calibri" w:cs="Calibri"/>
-                <w:color w:val="000000"/>
-                <w14:ligatures w14:val="none"/>
-              </w:rPr>
-              <w:t>Us,html</w:t>
-            </w:r>
-            <w:proofErr w:type="spellEnd"/>
-            <w:proofErr w:type="gramEnd"/>
+              <w:t>About_Us,html</w:t>
+            </w:r>
           </w:p>
         </w:tc>
         <w:tc>
@@ -6720,7 +6493,6 @@
         </w:rPr>
         <w:t xml:space="preserve">Figure </w:t>
       </w:r>
-      <w:proofErr w:type="gramStart"/>
       <w:r>
         <w:rPr>
           <w:i/>
@@ -6735,22 +6507,12 @@
         </w:rPr>
         <w:t xml:space="preserve"> </w:t>
       </w:r>
-      <w:proofErr w:type="spellStart"/>
       <w:r>
         <w:rPr>
           <w:i/>
           <w:iCs/>
         </w:rPr>
-        <w:t>PageSpeed</w:t>
-      </w:r>
-      <w:proofErr w:type="spellEnd"/>
-      <w:proofErr w:type="gramEnd"/>
-      <w:r>
-        <w:rPr>
-          <w:i/>
-          <w:iCs/>
-        </w:rPr>
-        <w:t xml:space="preserve"> Results for Mobile. See Note 1 below.</w:t>
+        <w:t>PageSpeed Results for Mobile. See Note 1 below.</w:t>
       </w:r>
     </w:p>
     <w:p/>
@@ -6902,23 +6664,13 @@
                 <w14:ligatures w14:val="none"/>
               </w:rPr>
             </w:pPr>
-            <w:proofErr w:type="gramStart"/>
             <w:r>
               <w:rPr>
                 <w:rFonts w:ascii="Calibri" w:hAnsi="Calibri" w:cs="Calibri"/>
                 <w:color w:val="000000"/>
                 <w14:ligatures w14:val="none"/>
               </w:rPr>
-              <w:t>Performance(</w:t>
-            </w:r>
-            <w:proofErr w:type="gramEnd"/>
-            <w:r>
-              <w:rPr>
-                <w:rFonts w:ascii="Calibri" w:hAnsi="Calibri" w:cs="Calibri"/>
-                <w:color w:val="000000"/>
-                <w14:ligatures w14:val="none"/>
-              </w:rPr>
-              <w:t>%)</w:t>
+              <w:t>Performance(%)</w:t>
             </w:r>
           </w:p>
         </w:tc>
@@ -6945,23 +6697,13 @@
                 <w14:ligatures w14:val="none"/>
               </w:rPr>
             </w:pPr>
-            <w:proofErr w:type="gramStart"/>
             <w:r>
               <w:rPr>
                 <w:rFonts w:ascii="Calibri" w:hAnsi="Calibri" w:cs="Calibri"/>
                 <w:color w:val="000000"/>
                 <w14:ligatures w14:val="none"/>
               </w:rPr>
-              <w:t>Accessibility(</w:t>
-            </w:r>
-            <w:proofErr w:type="gramEnd"/>
-            <w:r>
-              <w:rPr>
-                <w:rFonts w:ascii="Calibri" w:hAnsi="Calibri" w:cs="Calibri"/>
-                <w:color w:val="000000"/>
-                <w14:ligatures w14:val="none"/>
-              </w:rPr>
-              <w:t>%)</w:t>
+              <w:t>Accessibility(%)</w:t>
             </w:r>
           </w:p>
         </w:tc>
@@ -6994,25 +6736,7 @@
                 <w:color w:val="000000"/>
                 <w14:ligatures w14:val="none"/>
               </w:rPr>
-              <w:t xml:space="preserve">Best </w:t>
-            </w:r>
-            <w:proofErr w:type="gramStart"/>
-            <w:r>
-              <w:rPr>
-                <w:rFonts w:ascii="Calibri" w:hAnsi="Calibri" w:cs="Calibri"/>
-                <w:color w:val="000000"/>
-                <w14:ligatures w14:val="none"/>
-              </w:rPr>
-              <w:t>Practices(</w:t>
-            </w:r>
-            <w:proofErr w:type="gramEnd"/>
-            <w:r>
-              <w:rPr>
-                <w:rFonts w:ascii="Calibri" w:hAnsi="Calibri" w:cs="Calibri"/>
-                <w:color w:val="000000"/>
-                <w14:ligatures w14:val="none"/>
-              </w:rPr>
-              <w:t>%)</w:t>
+              <w:t>Best Practices(%)</w:t>
             </w:r>
           </w:p>
         </w:tc>
@@ -7039,23 +6763,13 @@
                 <w14:ligatures w14:val="none"/>
               </w:rPr>
             </w:pPr>
-            <w:proofErr w:type="gramStart"/>
             <w:r>
               <w:rPr>
                 <w:rFonts w:ascii="Calibri" w:hAnsi="Calibri" w:cs="Calibri"/>
                 <w:color w:val="000000"/>
                 <w14:ligatures w14:val="none"/>
               </w:rPr>
-              <w:t>SEO(</w:t>
-            </w:r>
-            <w:proofErr w:type="gramEnd"/>
-            <w:r>
-              <w:rPr>
-                <w:rFonts w:ascii="Calibri" w:hAnsi="Calibri" w:cs="Calibri"/>
-                <w:color w:val="000000"/>
-                <w14:ligatures w14:val="none"/>
-              </w:rPr>
-              <w:t>%)</w:t>
+              <w:t>SEO(%)</w:t>
             </w:r>
           </w:p>
         </w:tc>
@@ -7257,26 +6971,14 @@
                 <w14:ligatures w14:val="none"/>
               </w:rPr>
             </w:pPr>
-            <w:proofErr w:type="spellStart"/>
             <w:r>
               <w:rPr>
                 <w:rFonts w:ascii="Calibri" w:hAnsi="Calibri" w:cs="Calibri"/>
                 <w:color w:val="000000"/>
                 <w14:ligatures w14:val="none"/>
               </w:rPr>
-              <w:t>About_</w:t>
-            </w:r>
-            <w:proofErr w:type="gramStart"/>
-            <w:r>
-              <w:rPr>
-                <w:rFonts w:ascii="Calibri" w:hAnsi="Calibri" w:cs="Calibri"/>
-                <w:color w:val="000000"/>
-                <w14:ligatures w14:val="none"/>
-              </w:rPr>
-              <w:t>Us,html</w:t>
-            </w:r>
-            <w:proofErr w:type="spellEnd"/>
-            <w:proofErr w:type="gramEnd"/>
+              <w:t>About_Us,html</w:t>
+            </w:r>
           </w:p>
         </w:tc>
         <w:tc>
@@ -7782,21 +7484,12 @@
         </w:rPr>
         <w:t xml:space="preserve"> </w:t>
       </w:r>
-      <w:proofErr w:type="spellStart"/>
       <w:r>
         <w:rPr>
           <w:i/>
           <w:iCs/>
         </w:rPr>
-        <w:t>PageSpeed</w:t>
-      </w:r>
-      <w:proofErr w:type="spellEnd"/>
-      <w:r>
-        <w:rPr>
-          <w:i/>
-          <w:iCs/>
-        </w:rPr>
-        <w:t xml:space="preserve"> Results for Desktop. See Note 1 below.</w:t>
+        <w:t>PageSpeed Results for Desktop. See Note 1 below.</w:t>
       </w:r>
     </w:p>
     <w:p/>
@@ -7831,21 +7524,21 @@
           <w:numId w:val="12"/>
         </w:numPr>
       </w:pPr>
-      <w:bookmarkStart w:id="23" w:name="_Toc148336475"/>
+      <w:bookmarkStart w:id="22" w:name="_Toc148336475"/>
       <w:r>
         <w:t>Search Engine Optimisation</w:t>
       </w:r>
+      <w:bookmarkEnd w:id="22"/>
+    </w:p>
+    <w:p>
+      <w:pPr>
+        <w:pStyle w:val="Heading2"/>
+      </w:pPr>
+      <w:bookmarkStart w:id="23" w:name="_Toc148336476"/>
+      <w:r>
+        <w:t>Screaming Frog</w:t>
+      </w:r>
       <w:bookmarkEnd w:id="23"/>
-    </w:p>
-    <w:p>
-      <w:pPr>
-        <w:pStyle w:val="Heading2"/>
-      </w:pPr>
-      <w:bookmarkStart w:id="24" w:name="_Toc148336476"/>
-      <w:r>
-        <w:t>Screaming Frog</w:t>
-      </w:r>
-      <w:bookmarkEnd w:id="24"/>
     </w:p>
     <w:p>
       <w:pPr>
@@ -7905,7 +7598,7 @@
                     <pic:cNvPicPr/>
                   </pic:nvPicPr>
                   <pic:blipFill>
-                    <a:blip r:embed="rId10"/>
+                    <a:blip r:embed="rId12"/>
                     <a:stretch>
                       <a:fillRect/>
                     </a:stretch>
@@ -7954,21 +7647,12 @@
         </w:rPr>
         <w:t xml:space="preserve"> </w:t>
       </w:r>
-      <w:proofErr w:type="spellStart"/>
       <w:r>
         <w:rPr>
           <w:i/>
           <w:iCs/>
         </w:rPr>
-        <w:t>Screamingfrog</w:t>
-      </w:r>
-      <w:proofErr w:type="spellEnd"/>
-      <w:r>
-        <w:rPr>
-          <w:i/>
-          <w:iCs/>
-        </w:rPr>
-        <w:t xml:space="preserve"> </w:t>
+        <w:t xml:space="preserve">Screamingfrog </w:t>
       </w:r>
     </w:p>
     <w:p/>
@@ -7993,7 +7677,7 @@
                     <pic:cNvPicPr/>
                   </pic:nvPicPr>
                   <pic:blipFill>
-                    <a:blip r:embed="rId11"/>
+                    <a:blip r:embed="rId13"/>
                     <a:stretch>
                       <a:fillRect/>
                     </a:stretch>
@@ -8031,7 +7715,6 @@
         </w:rPr>
         <w:t>Figure</w:t>
       </w:r>
-      <w:proofErr w:type="gramStart"/>
       <w:r>
         <w:rPr>
           <w:i/>
@@ -8044,47 +7727,35 @@
           <w:i/>
           <w:iCs/>
         </w:rPr>
-        <w:t xml:space="preserve"> </w:t>
-      </w:r>
-      <w:proofErr w:type="spellStart"/>
+        <w:t xml:space="preserve"> Screamingfrog</w:t>
+      </w:r>
       <w:r>
         <w:rPr>
           <w:i/>
           <w:iCs/>
         </w:rPr>
-        <w:t>Screamingfrog</w:t>
-      </w:r>
-      <w:proofErr w:type="spellEnd"/>
-      <w:proofErr w:type="gramEnd"/>
+        <w:t>,</w:t>
+      </w:r>
       <w:r>
         <w:rPr>
           <w:i/>
           <w:iCs/>
         </w:rPr>
-        <w:t>,</w:t>
+        <w:t xml:space="preserve">  </w:t>
       </w:r>
       <w:r>
         <w:rPr>
           <w:i/>
           <w:iCs/>
         </w:rPr>
-        <w:t xml:space="preserve">  </w:t>
-      </w:r>
-      <w:r>
-        <w:rPr>
-          <w:i/>
-          <w:iCs/>
-        </w:rPr>
         <w:t>Each html page has a meta description and is less than 150 characters.</w:t>
       </w:r>
     </w:p>
     <w:p/>
     <w:p>
-      <w:proofErr w:type="gramStart"/>
       <w:r>
         <w:t>Added;</w:t>
       </w:r>
-      <w:proofErr w:type="gramEnd"/>
     </w:p>
     <w:p>
       <w:pPr>
@@ -8128,7 +7799,6 @@
         </w:rPr>
         <w:t xml:space="preserve"> </w:t>
       </w:r>
-      <w:proofErr w:type="spellStart"/>
       <w:r>
         <w:rPr>
           <w:rFonts w:ascii="Consolas" w:hAnsi="Consolas"/>
@@ -8139,7 +7809,6 @@
         </w:rPr>
         <w:t>rel</w:t>
       </w:r>
-      <w:proofErr w:type="spellEnd"/>
       <w:r>
         <w:rPr>
           <w:rFonts w:ascii="Consolas" w:hAnsi="Consolas"/>
@@ -8255,7 +7924,6 @@
         </w:rPr>
         <w:t xml:space="preserve">: Using </w:t>
       </w:r>
-      <w:proofErr w:type="spellStart"/>
       <w:r>
         <w:rPr>
           <w:rFonts w:ascii="Ubuntu Mono" w:hAnsi="Ubuntu Mono" w:cs="Courier New"/>
@@ -8267,21 +7935,7 @@
           <w:bdr w:val="single" w:sz="2" w:space="0" w:color="D9D9E3" w:frame="1"/>
           <w14:ligatures w14:val="none"/>
         </w:rPr>
-        <w:t>rel</w:t>
-      </w:r>
-      <w:proofErr w:type="spellEnd"/>
-      <w:r>
-        <w:rPr>
-          <w:rFonts w:ascii="Ubuntu Mono" w:hAnsi="Ubuntu Mono" w:cs="Courier New"/>
-          <w:b/>
-          <w:bCs/>
-          <w:color w:val="374151"/>
-          <w:sz w:val="21"/>
-          <w:szCs w:val="21"/>
-          <w:bdr w:val="single" w:sz="2" w:space="0" w:color="D9D9E3" w:frame="1"/>
-          <w14:ligatures w14:val="none"/>
-        </w:rPr>
-        <w:t>="canonical"</w:t>
+        <w:t>rel="canonical"</w:t>
       </w:r>
       <w:r>
         <w:rPr>
@@ -8342,21 +7996,7 @@
         <w:rPr>
           <w:color w:val="FF0000"/>
         </w:rPr>
-        <w:t>Added meta tag to provide a description of the page to improve SEO.  I used a sentence in the meta name</w:t>
-      </w:r>
-      <w:proofErr w:type="gramStart"/>
-      <w:r>
-        <w:rPr>
-          <w:color w:val="FF0000"/>
-        </w:rPr>
-        <w:t>=”description</w:t>
-      </w:r>
-      <w:proofErr w:type="gramEnd"/>
-      <w:r>
-        <w:rPr>
-          <w:color w:val="FF0000"/>
-        </w:rPr>
-        <w:t xml:space="preserve">” rather than individual key terms. </w:t>
+        <w:t xml:space="preserve">Added meta tag to provide a description of the page to improve SEO.  I used a sentence in the meta name=”description” rather than individual key terms. </w:t>
       </w:r>
     </w:p>
     <w:p/>
@@ -8368,11 +8008,11 @@
       <w:pPr>
         <w:pStyle w:val="Heading2"/>
       </w:pPr>
-      <w:bookmarkStart w:id="25" w:name="_Toc148336477"/>
+      <w:bookmarkStart w:id="24" w:name="_Toc148336477"/>
       <w:r>
         <w:t>HTML Validation</w:t>
       </w:r>
-      <w:bookmarkEnd w:id="25"/>
+      <w:bookmarkEnd w:id="24"/>
     </w:p>
     <w:p>
       <w:pPr>
@@ -8415,7 +8055,7 @@
         </w:rPr>
         <w:t xml:space="preserve"> on </w:t>
       </w:r>
-      <w:hyperlink r:id="rId12" w:history="1">
+      <w:hyperlink r:id="rId14" w:history="1">
         <w:r>
           <w:rPr>
             <w:rStyle w:val="Hyperlink"/>
@@ -8457,16 +8097,8 @@
         <w:rPr>
           <w:color w:val="FF0000"/>
         </w:rPr>
-        <w:t xml:space="preserve">All four HTML files passed on the </w:t>
-      </w:r>
-      <w:proofErr w:type="gramStart"/>
-      <w:r>
-        <w:rPr>
-          <w:color w:val="FF0000"/>
-        </w:rPr>
-        <w:t>23/09/2023</w:t>
-      </w:r>
-      <w:proofErr w:type="gramEnd"/>
+        <w:t>All four HTML files passed on the 23/09/2023</w:t>
+      </w:r>
     </w:p>
     <w:p>
       <w:pPr>
@@ -8480,11 +8112,11 @@
       <w:pPr>
         <w:pStyle w:val="Heading2"/>
       </w:pPr>
-      <w:bookmarkStart w:id="26" w:name="_Toc148336478"/>
+      <w:bookmarkStart w:id="25" w:name="_Toc148336478"/>
       <w:r>
         <w:t>CSS Validation</w:t>
       </w:r>
-      <w:bookmarkEnd w:id="26"/>
+      <w:bookmarkEnd w:id="25"/>
     </w:p>
     <w:p>
       <w:pPr>
@@ -8503,27 +8135,19 @@
         <w:rPr>
           <w:color w:val="FF0000"/>
         </w:rPr>
-        <w:t xml:space="preserve">CSS Validation passed on the </w:t>
-      </w:r>
-      <w:proofErr w:type="gramStart"/>
-      <w:r>
-        <w:rPr>
-          <w:color w:val="FF0000"/>
-        </w:rPr>
-        <w:t>30/09/2023</w:t>
-      </w:r>
-      <w:proofErr w:type="gramEnd"/>
+        <w:t>CSS Validation passed on the 30/09/2023</w:t>
+      </w:r>
     </w:p>
     <w:p/>
     <w:p>
       <w:pPr>
         <w:pStyle w:val="Heading2"/>
       </w:pPr>
-      <w:bookmarkStart w:id="27" w:name="_Toc148336479"/>
+      <w:bookmarkStart w:id="26" w:name="_Toc148336479"/>
       <w:r>
         <w:t>Google Search Central</w:t>
       </w:r>
-      <w:bookmarkEnd w:id="27"/>
+      <w:bookmarkEnd w:id="26"/>
     </w:p>
     <w:p/>
     <w:p/>
@@ -8556,7 +8180,7 @@
           <w:color w:val="FF0000"/>
         </w:rPr>
       </w:pPr>
-      <w:hyperlink r:id="rId13" w:history="1">
+      <w:hyperlink r:id="rId15" w:history="1">
         <w:r>
           <w:rPr>
             <w:rStyle w:val="Hyperlink"/>
@@ -8581,29 +8205,7 @@
         <w:rPr>
           <w:color w:val="FF0000"/>
         </w:rPr>
-        <w:t xml:space="preserve">Logged into Google Search Console and uploaded a Google.html file to </w:t>
-      </w:r>
-      <w:proofErr w:type="spellStart"/>
-      <w:proofErr w:type="gramStart"/>
-      <w:r>
-        <w:rPr>
-          <w:color w:val="FF0000"/>
-        </w:rPr>
-        <w:t>Github</w:t>
-      </w:r>
-      <w:proofErr w:type="spellEnd"/>
-      <w:r>
-        <w:rPr>
-          <w:color w:val="FF0000"/>
-        </w:rPr>
-        <w:t xml:space="preserve">  to</w:t>
-      </w:r>
-      <w:proofErr w:type="gramEnd"/>
-      <w:r>
-        <w:rPr>
-          <w:color w:val="FF0000"/>
-        </w:rPr>
-        <w:t xml:space="preserve"> verify ownership verification of the link. I used the HTML verification method. </w:t>
+        <w:t xml:space="preserve">Logged into Google Search Console and uploaded a Google.html file to Github  to verify ownership verification of the link. I used the HTML verification method. </w:t>
       </w:r>
     </w:p>
     <w:p>
@@ -8654,7 +8256,7 @@
                     <pic:cNvPicPr/>
                   </pic:nvPicPr>
                   <pic:blipFill>
-                    <a:blip r:embed="rId14"/>
+                    <a:blip r:embed="rId16"/>
                     <a:stretch>
                       <a:fillRect/>
                     </a:stretch>
@@ -8728,21 +8330,7 @@
         <w:rPr>
           <w:color w:val="FF0000"/>
         </w:rPr>
-        <w:t xml:space="preserve">However, was getting an error, saying there was an error as I was loading HTML instead of XML. Generated an XML file using </w:t>
-      </w:r>
-      <w:proofErr w:type="spellStart"/>
-      <w:r>
-        <w:rPr>
-          <w:color w:val="FF0000"/>
-        </w:rPr>
-        <w:t>ScreamingFrog</w:t>
-      </w:r>
-      <w:proofErr w:type="spellEnd"/>
-      <w:r>
-        <w:rPr>
-          <w:color w:val="FF0000"/>
-        </w:rPr>
-        <w:t>.</w:t>
+        <w:t>However, was getting an error, saying there was an error as I was loading HTML instead of XML. Generated an XML file using ScreamingFrog.</w:t>
       </w:r>
     </w:p>
     <w:p/>
@@ -8768,7 +8356,7 @@
                     <pic:cNvPicPr/>
                   </pic:nvPicPr>
                   <pic:blipFill>
-                    <a:blip r:embed="rId15"/>
+                    <a:blip r:embed="rId17"/>
                     <a:stretch>
                       <a:fillRect/>
                     </a:stretch>
@@ -8804,33 +8392,8 @@
           <w:i/>
           <w:iCs/>
         </w:rPr>
-        <w:t xml:space="preserve">Figure 9 </w:t>
-      </w:r>
-      <w:proofErr w:type="spellStart"/>
-      <w:r>
-        <w:rPr>
-          <w:i/>
-          <w:iCs/>
-        </w:rPr>
-        <w:t>ScreamingFrom</w:t>
-      </w:r>
-      <w:proofErr w:type="spellEnd"/>
-      <w:r>
-        <w:rPr>
-          <w:i/>
-          <w:iCs/>
-        </w:rPr>
-        <w:t xml:space="preserve"> generated sitemap xml </w:t>
-      </w:r>
-      <w:proofErr w:type="gramStart"/>
-      <w:r>
-        <w:rPr>
-          <w:i/>
-          <w:iCs/>
-        </w:rPr>
-        <w:t>file</w:t>
-      </w:r>
-      <w:proofErr w:type="gramEnd"/>
+        <w:t>Figure 9 ScreamingFrom generated sitemap xml file</w:t>
+      </w:r>
     </w:p>
     <w:p>
       <w:r>
@@ -8857,19 +8420,21 @@
           <w:szCs w:val="22"/>
           <w:lang w:eastAsia="en-US"/>
         </w:rPr>
-        <w:t>&lt;?xml version="1.0" encoding="utf-8"?&gt;</w:t>
-      </w:r>
-      <w:proofErr w:type="gramStart"/>
-      <w:r>
+        <w:t>&lt;?xml version="1.0" encoding="utf-8"?&gt;&lt;!--Generated by Screaming Frog SEO Spider 19.2--&gt;</w:t>
+      </w:r>
+    </w:p>
+    <w:p>
+      <w:pPr>
+        <w:autoSpaceDE w:val="0"/>
+        <w:autoSpaceDN w:val="0"/>
+        <w:adjustRightInd w:val="0"/>
         <w:rPr>
           <w:rFonts w:ascii="Courier New" w:eastAsiaTheme="minorHAnsi" w:hAnsi="Courier New" w:cs="Courier New"/>
           <w:sz w:val="22"/>
           <w:szCs w:val="22"/>
           <w:lang w:eastAsia="en-US"/>
         </w:rPr>
-        <w:t>&lt;!--</w:t>
-      </w:r>
-      <w:proofErr w:type="gramEnd"/>
+      </w:pPr>
       <w:r>
         <w:rPr>
           <w:rFonts w:ascii="Courier New" w:eastAsiaTheme="minorHAnsi" w:hAnsi="Courier New" w:cs="Courier New"/>
@@ -8877,7 +8442,7 @@
           <w:szCs w:val="22"/>
           <w:lang w:eastAsia="en-US"/>
         </w:rPr>
-        <w:t>Generated by Screaming Frog SEO Spider 19.2--&gt;</w:t>
+        <w:t>&lt;urlset xmlns="http://www.sitemaps.org/schemas/sitemap/0.9"&gt;</w:t>
       </w:r>
     </w:p>
     <w:p>
@@ -8899,19 +8464,21 @@
           <w:szCs w:val="22"/>
           <w:lang w:eastAsia="en-US"/>
         </w:rPr>
-        <w:t>&lt;</w:t>
-      </w:r>
-      <w:proofErr w:type="spellStart"/>
-      <w:r>
+        <w:t xml:space="preserve">  &lt;url&gt;</w:t>
+      </w:r>
+    </w:p>
+    <w:p>
+      <w:pPr>
+        <w:autoSpaceDE w:val="0"/>
+        <w:autoSpaceDN w:val="0"/>
+        <w:adjustRightInd w:val="0"/>
         <w:rPr>
           <w:rFonts w:ascii="Courier New" w:eastAsiaTheme="minorHAnsi" w:hAnsi="Courier New" w:cs="Courier New"/>
           <w:sz w:val="22"/>
           <w:szCs w:val="22"/>
           <w:lang w:eastAsia="en-US"/>
         </w:rPr>
-        <w:t>urlset</w:t>
-      </w:r>
-      <w:proofErr w:type="spellEnd"/>
+      </w:pPr>
       <w:r>
         <w:rPr>
           <w:rFonts w:ascii="Courier New" w:eastAsiaTheme="minorHAnsi" w:hAnsi="Courier New" w:cs="Courier New"/>
@@ -8919,19 +8486,21 @@
           <w:szCs w:val="22"/>
           <w:lang w:eastAsia="en-US"/>
         </w:rPr>
-        <w:t xml:space="preserve"> </w:t>
-      </w:r>
-      <w:proofErr w:type="spellStart"/>
-      <w:r>
+        <w:t xml:space="preserve">    &lt;loc&gt;https://ivcos.github.io/soccer_fans_project/index.html&lt;/loc&gt;</w:t>
+      </w:r>
+    </w:p>
+    <w:p>
+      <w:pPr>
+        <w:autoSpaceDE w:val="0"/>
+        <w:autoSpaceDN w:val="0"/>
+        <w:adjustRightInd w:val="0"/>
         <w:rPr>
           <w:rFonts w:ascii="Courier New" w:eastAsiaTheme="minorHAnsi" w:hAnsi="Courier New" w:cs="Courier New"/>
           <w:sz w:val="22"/>
           <w:szCs w:val="22"/>
           <w:lang w:eastAsia="en-US"/>
         </w:rPr>
-        <w:t>xmlns</w:t>
-      </w:r>
-      <w:proofErr w:type="spellEnd"/>
+      </w:pPr>
       <w:r>
         <w:rPr>
           <w:rFonts w:ascii="Courier New" w:eastAsiaTheme="minorHAnsi" w:hAnsi="Courier New" w:cs="Courier New"/>
@@ -8939,7 +8508,7 @@
           <w:szCs w:val="22"/>
           <w:lang w:eastAsia="en-US"/>
         </w:rPr>
-        <w:t>="http://www.sitemaps.org/schemas/sitemap/0.9"&gt;</w:t>
+        <w:t xml:space="preserve">    &lt;lastmod&gt;2023-10-01&lt;/lastmod&gt;</w:t>
       </w:r>
     </w:p>
     <w:p>
@@ -8961,19 +8530,21 @@
           <w:szCs w:val="22"/>
           <w:lang w:eastAsia="en-US"/>
         </w:rPr>
-        <w:t xml:space="preserve">  &lt;</w:t>
-      </w:r>
-      <w:proofErr w:type="spellStart"/>
-      <w:r>
+        <w:t xml:space="preserve">    &lt;changefreq&gt;daily&lt;/changefreq&gt;</w:t>
+      </w:r>
+    </w:p>
+    <w:p>
+      <w:pPr>
+        <w:autoSpaceDE w:val="0"/>
+        <w:autoSpaceDN w:val="0"/>
+        <w:adjustRightInd w:val="0"/>
         <w:rPr>
           <w:rFonts w:ascii="Courier New" w:eastAsiaTheme="minorHAnsi" w:hAnsi="Courier New" w:cs="Courier New"/>
           <w:sz w:val="22"/>
           <w:szCs w:val="22"/>
           <w:lang w:eastAsia="en-US"/>
         </w:rPr>
-        <w:t>url</w:t>
-      </w:r>
-      <w:proofErr w:type="spellEnd"/>
+      </w:pPr>
       <w:r>
         <w:rPr>
           <w:rFonts w:ascii="Courier New" w:eastAsiaTheme="minorHAnsi" w:hAnsi="Courier New" w:cs="Courier New"/>
@@ -8981,7 +8552,7 @@
           <w:szCs w:val="22"/>
           <w:lang w:eastAsia="en-US"/>
         </w:rPr>
-        <w:t>&gt;</w:t>
+        <w:t xml:space="preserve">    &lt;priority&gt;1.0&lt;/priority&gt;</w:t>
       </w:r>
     </w:p>
     <w:p>
@@ -9003,7 +8574,7 @@
           <w:szCs w:val="22"/>
           <w:lang w:eastAsia="en-US"/>
         </w:rPr>
-        <w:t xml:space="preserve">    &lt;loc&gt;https://ivcos.github.io/soccer_fans_project/index.html&lt;/loc&gt;</w:t>
+        <w:t xml:space="preserve">  &lt;/url&gt;</w:t>
       </w:r>
     </w:p>
     <w:p>
@@ -9025,19 +8596,21 @@
           <w:szCs w:val="22"/>
           <w:lang w:eastAsia="en-US"/>
         </w:rPr>
-        <w:t xml:space="preserve">    &lt;</w:t>
-      </w:r>
-      <w:proofErr w:type="spellStart"/>
-      <w:r>
+        <w:t xml:space="preserve">  &lt;url&gt;</w:t>
+      </w:r>
+    </w:p>
+    <w:p>
+      <w:pPr>
+        <w:autoSpaceDE w:val="0"/>
+        <w:autoSpaceDN w:val="0"/>
+        <w:adjustRightInd w:val="0"/>
         <w:rPr>
           <w:rFonts w:ascii="Courier New" w:eastAsiaTheme="minorHAnsi" w:hAnsi="Courier New" w:cs="Courier New"/>
           <w:sz w:val="22"/>
           <w:szCs w:val="22"/>
           <w:lang w:eastAsia="en-US"/>
         </w:rPr>
-        <w:t>lastmod</w:t>
-      </w:r>
-      <w:proofErr w:type="spellEnd"/>
+      </w:pPr>
       <w:r>
         <w:rPr>
           <w:rFonts w:ascii="Courier New" w:eastAsiaTheme="minorHAnsi" w:hAnsi="Courier New" w:cs="Courier New"/>
@@ -9045,19 +8618,21 @@
           <w:szCs w:val="22"/>
           <w:lang w:eastAsia="en-US"/>
         </w:rPr>
-        <w:t>&gt;2023-10-01&lt;/</w:t>
-      </w:r>
-      <w:proofErr w:type="spellStart"/>
-      <w:r>
+        <w:t xml:space="preserve">    &lt;loc&gt;https://ivcos.github.io/soccer_fans_project/contact_us.html&lt;/loc&gt;</w:t>
+      </w:r>
+    </w:p>
+    <w:p>
+      <w:pPr>
+        <w:autoSpaceDE w:val="0"/>
+        <w:autoSpaceDN w:val="0"/>
+        <w:adjustRightInd w:val="0"/>
         <w:rPr>
           <w:rFonts w:ascii="Courier New" w:eastAsiaTheme="minorHAnsi" w:hAnsi="Courier New" w:cs="Courier New"/>
           <w:sz w:val="22"/>
           <w:szCs w:val="22"/>
           <w:lang w:eastAsia="en-US"/>
         </w:rPr>
-        <w:t>lastmod</w:t>
-      </w:r>
-      <w:proofErr w:type="spellEnd"/>
+      </w:pPr>
       <w:r>
         <w:rPr>
           <w:rFonts w:ascii="Courier New" w:eastAsiaTheme="minorHAnsi" w:hAnsi="Courier New" w:cs="Courier New"/>
@@ -9065,7 +8640,7 @@
           <w:szCs w:val="22"/>
           <w:lang w:eastAsia="en-US"/>
         </w:rPr>
-        <w:t>&gt;</w:t>
+        <w:t xml:space="preserve">    &lt;lastmod&gt;2023-10-01&lt;/lastmod&gt;</w:t>
       </w:r>
     </w:p>
     <w:p>
@@ -9087,19 +8662,21 @@
           <w:szCs w:val="22"/>
           <w:lang w:eastAsia="en-US"/>
         </w:rPr>
-        <w:t xml:space="preserve">    &lt;</w:t>
-      </w:r>
-      <w:proofErr w:type="spellStart"/>
-      <w:r>
+        <w:t xml:space="preserve">    &lt;changefreq&gt;daily&lt;/changefreq&gt;</w:t>
+      </w:r>
+    </w:p>
+    <w:p>
+      <w:pPr>
+        <w:autoSpaceDE w:val="0"/>
+        <w:autoSpaceDN w:val="0"/>
+        <w:adjustRightInd w:val="0"/>
         <w:rPr>
           <w:rFonts w:ascii="Courier New" w:eastAsiaTheme="minorHAnsi" w:hAnsi="Courier New" w:cs="Courier New"/>
           <w:sz w:val="22"/>
           <w:szCs w:val="22"/>
           <w:lang w:eastAsia="en-US"/>
         </w:rPr>
-        <w:t>changefreq</w:t>
-      </w:r>
-      <w:proofErr w:type="spellEnd"/>
+      </w:pPr>
       <w:r>
         <w:rPr>
           <w:rFonts w:ascii="Courier New" w:eastAsiaTheme="minorHAnsi" w:hAnsi="Courier New" w:cs="Courier New"/>
@@ -9107,19 +8684,21 @@
           <w:szCs w:val="22"/>
           <w:lang w:eastAsia="en-US"/>
         </w:rPr>
-        <w:t>&gt;daily&lt;/</w:t>
-      </w:r>
-      <w:proofErr w:type="spellStart"/>
-      <w:r>
+        <w:t xml:space="preserve">    &lt;priority&gt;0.9&lt;/priority&gt;</w:t>
+      </w:r>
+    </w:p>
+    <w:p>
+      <w:pPr>
+        <w:autoSpaceDE w:val="0"/>
+        <w:autoSpaceDN w:val="0"/>
+        <w:adjustRightInd w:val="0"/>
         <w:rPr>
           <w:rFonts w:ascii="Courier New" w:eastAsiaTheme="minorHAnsi" w:hAnsi="Courier New" w:cs="Courier New"/>
           <w:sz w:val="22"/>
           <w:szCs w:val="22"/>
           <w:lang w:eastAsia="en-US"/>
         </w:rPr>
-        <w:t>changefreq</w:t>
-      </w:r>
-      <w:proofErr w:type="spellEnd"/>
+      </w:pPr>
       <w:r>
         <w:rPr>
           <w:rFonts w:ascii="Courier New" w:eastAsiaTheme="minorHAnsi" w:hAnsi="Courier New" w:cs="Courier New"/>
@@ -9127,7 +8706,7 @@
           <w:szCs w:val="22"/>
           <w:lang w:eastAsia="en-US"/>
         </w:rPr>
-        <w:t>&gt;</w:t>
+        <w:t xml:space="preserve">  &lt;/url&gt;</w:t>
       </w:r>
     </w:p>
     <w:p>
@@ -9149,7 +8728,7 @@
           <w:szCs w:val="22"/>
           <w:lang w:eastAsia="en-US"/>
         </w:rPr>
-        <w:t xml:space="preserve">    &lt;priority&gt;1.0&lt;/priority&gt;</w:t>
+        <w:t xml:space="preserve">  &lt;url&gt;</w:t>
       </w:r>
     </w:p>
     <w:p>
@@ -9171,19 +8750,21 @@
           <w:szCs w:val="22"/>
           <w:lang w:eastAsia="en-US"/>
         </w:rPr>
-        <w:t xml:space="preserve">  &lt;/</w:t>
-      </w:r>
-      <w:proofErr w:type="spellStart"/>
-      <w:r>
+        <w:t xml:space="preserve">    &lt;loc&gt;https://ivcos.github.io/soccer_fans_project/Duck&amp;amp;DrakeClub.html&lt;/loc&gt;</w:t>
+      </w:r>
+    </w:p>
+    <w:p>
+      <w:pPr>
+        <w:autoSpaceDE w:val="0"/>
+        <w:autoSpaceDN w:val="0"/>
+        <w:adjustRightInd w:val="0"/>
         <w:rPr>
           <w:rFonts w:ascii="Courier New" w:eastAsiaTheme="minorHAnsi" w:hAnsi="Courier New" w:cs="Courier New"/>
           <w:sz w:val="22"/>
           <w:szCs w:val="22"/>
           <w:lang w:eastAsia="en-US"/>
         </w:rPr>
-        <w:t>url</w:t>
-      </w:r>
-      <w:proofErr w:type="spellEnd"/>
+      </w:pPr>
       <w:r>
         <w:rPr>
           <w:rFonts w:ascii="Courier New" w:eastAsiaTheme="minorHAnsi" w:hAnsi="Courier New" w:cs="Courier New"/>
@@ -9191,7 +8772,7 @@
           <w:szCs w:val="22"/>
           <w:lang w:eastAsia="en-US"/>
         </w:rPr>
-        <w:t>&gt;</w:t>
+        <w:t xml:space="preserve">    &lt;lastmod&gt;2023-10-01&lt;/lastmod&gt;</w:t>
       </w:r>
     </w:p>
     <w:p>
@@ -9213,19 +8794,21 @@
           <w:szCs w:val="22"/>
           <w:lang w:eastAsia="en-US"/>
         </w:rPr>
-        <w:t xml:space="preserve">  &lt;</w:t>
-      </w:r>
-      <w:proofErr w:type="spellStart"/>
-      <w:r>
+        <w:t xml:space="preserve">    &lt;changefreq&gt;daily&lt;/changefreq&gt;</w:t>
+      </w:r>
+    </w:p>
+    <w:p>
+      <w:pPr>
+        <w:autoSpaceDE w:val="0"/>
+        <w:autoSpaceDN w:val="0"/>
+        <w:adjustRightInd w:val="0"/>
         <w:rPr>
           <w:rFonts w:ascii="Courier New" w:eastAsiaTheme="minorHAnsi" w:hAnsi="Courier New" w:cs="Courier New"/>
           <w:sz w:val="22"/>
           <w:szCs w:val="22"/>
           <w:lang w:eastAsia="en-US"/>
         </w:rPr>
-        <w:t>url</w:t>
-      </w:r>
-      <w:proofErr w:type="spellEnd"/>
+      </w:pPr>
       <w:r>
         <w:rPr>
           <w:rFonts w:ascii="Courier New" w:eastAsiaTheme="minorHAnsi" w:hAnsi="Courier New" w:cs="Courier New"/>
@@ -9233,7 +8816,7 @@
           <w:szCs w:val="22"/>
           <w:lang w:eastAsia="en-US"/>
         </w:rPr>
-        <w:t>&gt;</w:t>
+        <w:t xml:space="preserve">    &lt;priority&gt;0.9&lt;/priority&gt;</w:t>
       </w:r>
     </w:p>
     <w:p>
@@ -9255,7 +8838,7 @@
           <w:szCs w:val="22"/>
           <w:lang w:eastAsia="en-US"/>
         </w:rPr>
-        <w:t xml:space="preserve">    &lt;loc&gt;https://ivcos.github.io/soccer_fans_project/contact_us.html&lt;/loc&gt;</w:t>
+        <w:t xml:space="preserve">  &lt;/url&gt;</w:t>
       </w:r>
     </w:p>
     <w:p>
@@ -9277,19 +8860,21 @@
           <w:szCs w:val="22"/>
           <w:lang w:eastAsia="en-US"/>
         </w:rPr>
-        <w:t xml:space="preserve">    &lt;</w:t>
-      </w:r>
-      <w:proofErr w:type="spellStart"/>
-      <w:r>
+        <w:t xml:space="preserve">  &lt;url&gt;</w:t>
+      </w:r>
+    </w:p>
+    <w:p>
+      <w:pPr>
+        <w:autoSpaceDE w:val="0"/>
+        <w:autoSpaceDN w:val="0"/>
+        <w:adjustRightInd w:val="0"/>
         <w:rPr>
           <w:rFonts w:ascii="Courier New" w:eastAsiaTheme="minorHAnsi" w:hAnsi="Courier New" w:cs="Courier New"/>
           <w:sz w:val="22"/>
           <w:szCs w:val="22"/>
           <w:lang w:eastAsia="en-US"/>
         </w:rPr>
-        <w:t>lastmod</w:t>
-      </w:r>
-      <w:proofErr w:type="spellEnd"/>
+      </w:pPr>
       <w:r>
         <w:rPr>
           <w:rFonts w:ascii="Courier New" w:eastAsiaTheme="minorHAnsi" w:hAnsi="Courier New" w:cs="Courier New"/>
@@ -9297,19 +8882,22 @@
           <w:szCs w:val="22"/>
           <w:lang w:eastAsia="en-US"/>
         </w:rPr>
-        <w:t>&gt;2023-10-01&lt;/</w:t>
-      </w:r>
-      <w:proofErr w:type="spellStart"/>
-      <w:r>
+        <w:lastRenderedPageBreak/>
+        <w:t xml:space="preserve">    &lt;loc&gt;https://ivcos.github.io/soccer_fans_project/about.html&lt;/loc&gt;</w:t>
+      </w:r>
+    </w:p>
+    <w:p>
+      <w:pPr>
+        <w:autoSpaceDE w:val="0"/>
+        <w:autoSpaceDN w:val="0"/>
+        <w:adjustRightInd w:val="0"/>
         <w:rPr>
           <w:rFonts w:ascii="Courier New" w:eastAsiaTheme="minorHAnsi" w:hAnsi="Courier New" w:cs="Courier New"/>
           <w:sz w:val="22"/>
           <w:szCs w:val="22"/>
           <w:lang w:eastAsia="en-US"/>
         </w:rPr>
-        <w:t>lastmod</w:t>
-      </w:r>
-      <w:proofErr w:type="spellEnd"/>
+      </w:pPr>
       <w:r>
         <w:rPr>
           <w:rFonts w:ascii="Courier New" w:eastAsiaTheme="minorHAnsi" w:hAnsi="Courier New" w:cs="Courier New"/>
@@ -9317,7 +8905,7 @@
           <w:szCs w:val="22"/>
           <w:lang w:eastAsia="en-US"/>
         </w:rPr>
-        <w:t>&gt;</w:t>
+        <w:t xml:space="preserve">    &lt;lastmod&gt;2023-10-01&lt;/lastmod&gt;</w:t>
       </w:r>
     </w:p>
     <w:p>
@@ -9339,19 +8927,21 @@
           <w:szCs w:val="22"/>
           <w:lang w:eastAsia="en-US"/>
         </w:rPr>
-        <w:t xml:space="preserve">    &lt;</w:t>
-      </w:r>
-      <w:proofErr w:type="spellStart"/>
-      <w:r>
+        <w:t xml:space="preserve">    &lt;changefreq&gt;daily&lt;/changefreq&gt;</w:t>
+      </w:r>
+    </w:p>
+    <w:p>
+      <w:pPr>
+        <w:autoSpaceDE w:val="0"/>
+        <w:autoSpaceDN w:val="0"/>
+        <w:adjustRightInd w:val="0"/>
         <w:rPr>
           <w:rFonts w:ascii="Courier New" w:eastAsiaTheme="minorHAnsi" w:hAnsi="Courier New" w:cs="Courier New"/>
           <w:sz w:val="22"/>
           <w:szCs w:val="22"/>
           <w:lang w:eastAsia="en-US"/>
         </w:rPr>
-        <w:t>changefreq</w:t>
-      </w:r>
-      <w:proofErr w:type="spellEnd"/>
+      </w:pPr>
       <w:r>
         <w:rPr>
           <w:rFonts w:ascii="Courier New" w:eastAsiaTheme="minorHAnsi" w:hAnsi="Courier New" w:cs="Courier New"/>
@@ -9359,19 +8949,21 @@
           <w:szCs w:val="22"/>
           <w:lang w:eastAsia="en-US"/>
         </w:rPr>
-        <w:t>&gt;daily&lt;/</w:t>
-      </w:r>
-      <w:proofErr w:type="spellStart"/>
-      <w:r>
+        <w:t xml:space="preserve">    &lt;priority&gt;0.9&lt;/priority&gt;</w:t>
+      </w:r>
+    </w:p>
+    <w:p>
+      <w:pPr>
+        <w:autoSpaceDE w:val="0"/>
+        <w:autoSpaceDN w:val="0"/>
+        <w:adjustRightInd w:val="0"/>
         <w:rPr>
           <w:rFonts w:ascii="Courier New" w:eastAsiaTheme="minorHAnsi" w:hAnsi="Courier New" w:cs="Courier New"/>
           <w:sz w:val="22"/>
           <w:szCs w:val="22"/>
           <w:lang w:eastAsia="en-US"/>
         </w:rPr>
-        <w:t>changefreq</w:t>
-      </w:r>
-      <w:proofErr w:type="spellEnd"/>
+      </w:pPr>
       <w:r>
         <w:rPr>
           <w:rFonts w:ascii="Courier New" w:eastAsiaTheme="minorHAnsi" w:hAnsi="Courier New" w:cs="Courier New"/>
@@ -9379,7 +8971,7 @@
           <w:szCs w:val="22"/>
           <w:lang w:eastAsia="en-US"/>
         </w:rPr>
-        <w:t>&gt;</w:t>
+        <w:t xml:space="preserve">  &lt;/url&gt;</w:t>
       </w:r>
     </w:p>
     <w:p>
@@ -9401,7 +8993,7 @@
           <w:szCs w:val="22"/>
           <w:lang w:eastAsia="en-US"/>
         </w:rPr>
-        <w:t xml:space="preserve">    &lt;priority&gt;0.9&lt;/priority&gt;</w:t>
+        <w:t xml:space="preserve">  &lt;url&gt;</w:t>
       </w:r>
     </w:p>
     <w:p>
@@ -9423,19 +9015,21 @@
           <w:szCs w:val="22"/>
           <w:lang w:eastAsia="en-US"/>
         </w:rPr>
-        <w:t xml:space="preserve">  &lt;/</w:t>
-      </w:r>
-      <w:proofErr w:type="spellStart"/>
-      <w:r>
+        <w:t xml:space="preserve">    &lt;loc&gt;https://ivcos.github.io/soccer_fans_project/membership.html&lt;/loc&gt;</w:t>
+      </w:r>
+    </w:p>
+    <w:p>
+      <w:pPr>
+        <w:autoSpaceDE w:val="0"/>
+        <w:autoSpaceDN w:val="0"/>
+        <w:adjustRightInd w:val="0"/>
         <w:rPr>
           <w:rFonts w:ascii="Courier New" w:eastAsiaTheme="minorHAnsi" w:hAnsi="Courier New" w:cs="Courier New"/>
           <w:sz w:val="22"/>
           <w:szCs w:val="22"/>
           <w:lang w:eastAsia="en-US"/>
         </w:rPr>
-        <w:t>url</w:t>
-      </w:r>
-      <w:proofErr w:type="spellEnd"/>
+      </w:pPr>
       <w:r>
         <w:rPr>
           <w:rFonts w:ascii="Courier New" w:eastAsiaTheme="minorHAnsi" w:hAnsi="Courier New" w:cs="Courier New"/>
@@ -9443,7 +9037,7 @@
           <w:szCs w:val="22"/>
           <w:lang w:eastAsia="en-US"/>
         </w:rPr>
-        <w:t>&gt;</w:t>
+        <w:t xml:space="preserve">    &lt;lastmod&gt;2023-10-01&lt;/lastmod&gt;</w:t>
       </w:r>
     </w:p>
     <w:p>
@@ -9465,19 +9059,21 @@
           <w:szCs w:val="22"/>
           <w:lang w:eastAsia="en-US"/>
         </w:rPr>
-        <w:t xml:space="preserve">  &lt;</w:t>
-      </w:r>
-      <w:proofErr w:type="spellStart"/>
-      <w:r>
+        <w:t xml:space="preserve">    &lt;changefreq&gt;daily&lt;/changefreq&gt;</w:t>
+      </w:r>
+    </w:p>
+    <w:p>
+      <w:pPr>
+        <w:autoSpaceDE w:val="0"/>
+        <w:autoSpaceDN w:val="0"/>
+        <w:adjustRightInd w:val="0"/>
         <w:rPr>
           <w:rFonts w:ascii="Courier New" w:eastAsiaTheme="minorHAnsi" w:hAnsi="Courier New" w:cs="Courier New"/>
           <w:sz w:val="22"/>
           <w:szCs w:val="22"/>
           <w:lang w:eastAsia="en-US"/>
         </w:rPr>
-        <w:t>url</w:t>
-      </w:r>
-      <w:proofErr w:type="spellEnd"/>
+      </w:pPr>
       <w:r>
         <w:rPr>
           <w:rFonts w:ascii="Courier New" w:eastAsiaTheme="minorHAnsi" w:hAnsi="Courier New" w:cs="Courier New"/>
@@ -9485,7 +9081,7 @@
           <w:szCs w:val="22"/>
           <w:lang w:eastAsia="en-US"/>
         </w:rPr>
-        <w:t>&gt;</w:t>
+        <w:t xml:space="preserve">    &lt;priority&gt;0.9&lt;/priority&gt;</w:t>
       </w:r>
     </w:p>
     <w:p>
@@ -9507,7 +9103,7 @@
           <w:szCs w:val="22"/>
           <w:lang w:eastAsia="en-US"/>
         </w:rPr>
-        <w:t xml:space="preserve">    &lt;loc&gt;https://ivcos.github.io/soccer_fans_project/Duck&amp;amp;DrakeClub.html&lt;/loc&gt;</w:t>
+        <w:t xml:space="preserve">  &lt;/url&gt;</w:t>
       </w:r>
     </w:p>
     <w:p>
@@ -9529,720 +9125,7 @@
           <w:szCs w:val="22"/>
           <w:lang w:eastAsia="en-US"/>
         </w:rPr>
-        <w:t xml:space="preserve">    &lt;</w:t>
-      </w:r>
-      <w:proofErr w:type="spellStart"/>
-      <w:r>
-        <w:rPr>
-          <w:rFonts w:ascii="Courier New" w:eastAsiaTheme="minorHAnsi" w:hAnsi="Courier New" w:cs="Courier New"/>
-          <w:sz w:val="22"/>
-          <w:szCs w:val="22"/>
-          <w:lang w:eastAsia="en-US"/>
-        </w:rPr>
-        <w:t>lastmod</w:t>
-      </w:r>
-      <w:proofErr w:type="spellEnd"/>
-      <w:r>
-        <w:rPr>
-          <w:rFonts w:ascii="Courier New" w:eastAsiaTheme="minorHAnsi" w:hAnsi="Courier New" w:cs="Courier New"/>
-          <w:sz w:val="22"/>
-          <w:szCs w:val="22"/>
-          <w:lang w:eastAsia="en-US"/>
-        </w:rPr>
-        <w:t>&gt;2023-10-01&lt;/</w:t>
-      </w:r>
-      <w:proofErr w:type="spellStart"/>
-      <w:r>
-        <w:rPr>
-          <w:rFonts w:ascii="Courier New" w:eastAsiaTheme="minorHAnsi" w:hAnsi="Courier New" w:cs="Courier New"/>
-          <w:sz w:val="22"/>
-          <w:szCs w:val="22"/>
-          <w:lang w:eastAsia="en-US"/>
-        </w:rPr>
-        <w:t>lastmod</w:t>
-      </w:r>
-      <w:proofErr w:type="spellEnd"/>
-      <w:r>
-        <w:rPr>
-          <w:rFonts w:ascii="Courier New" w:eastAsiaTheme="minorHAnsi" w:hAnsi="Courier New" w:cs="Courier New"/>
-          <w:sz w:val="22"/>
-          <w:szCs w:val="22"/>
-          <w:lang w:eastAsia="en-US"/>
-        </w:rPr>
-        <w:t>&gt;</w:t>
-      </w:r>
-    </w:p>
-    <w:p>
-      <w:pPr>
-        <w:autoSpaceDE w:val="0"/>
-        <w:autoSpaceDN w:val="0"/>
-        <w:adjustRightInd w:val="0"/>
-        <w:rPr>
-          <w:rFonts w:ascii="Courier New" w:eastAsiaTheme="minorHAnsi" w:hAnsi="Courier New" w:cs="Courier New"/>
-          <w:sz w:val="22"/>
-          <w:szCs w:val="22"/>
-          <w:lang w:eastAsia="en-US"/>
-        </w:rPr>
-      </w:pPr>
-      <w:r>
-        <w:rPr>
-          <w:rFonts w:ascii="Courier New" w:eastAsiaTheme="minorHAnsi" w:hAnsi="Courier New" w:cs="Courier New"/>
-          <w:sz w:val="22"/>
-          <w:szCs w:val="22"/>
-          <w:lang w:eastAsia="en-US"/>
-        </w:rPr>
-        <w:t xml:space="preserve">    &lt;</w:t>
-      </w:r>
-      <w:proofErr w:type="spellStart"/>
-      <w:r>
-        <w:rPr>
-          <w:rFonts w:ascii="Courier New" w:eastAsiaTheme="minorHAnsi" w:hAnsi="Courier New" w:cs="Courier New"/>
-          <w:sz w:val="22"/>
-          <w:szCs w:val="22"/>
-          <w:lang w:eastAsia="en-US"/>
-        </w:rPr>
-        <w:t>changefreq</w:t>
-      </w:r>
-      <w:proofErr w:type="spellEnd"/>
-      <w:r>
-        <w:rPr>
-          <w:rFonts w:ascii="Courier New" w:eastAsiaTheme="minorHAnsi" w:hAnsi="Courier New" w:cs="Courier New"/>
-          <w:sz w:val="22"/>
-          <w:szCs w:val="22"/>
-          <w:lang w:eastAsia="en-US"/>
-        </w:rPr>
-        <w:t>&gt;daily&lt;/</w:t>
-      </w:r>
-      <w:proofErr w:type="spellStart"/>
-      <w:r>
-        <w:rPr>
-          <w:rFonts w:ascii="Courier New" w:eastAsiaTheme="minorHAnsi" w:hAnsi="Courier New" w:cs="Courier New"/>
-          <w:sz w:val="22"/>
-          <w:szCs w:val="22"/>
-          <w:lang w:eastAsia="en-US"/>
-        </w:rPr>
-        <w:t>changefreq</w:t>
-      </w:r>
-      <w:proofErr w:type="spellEnd"/>
-      <w:r>
-        <w:rPr>
-          <w:rFonts w:ascii="Courier New" w:eastAsiaTheme="minorHAnsi" w:hAnsi="Courier New" w:cs="Courier New"/>
-          <w:sz w:val="22"/>
-          <w:szCs w:val="22"/>
-          <w:lang w:eastAsia="en-US"/>
-        </w:rPr>
-        <w:t>&gt;</w:t>
-      </w:r>
-    </w:p>
-    <w:p>
-      <w:pPr>
-        <w:autoSpaceDE w:val="0"/>
-        <w:autoSpaceDN w:val="0"/>
-        <w:adjustRightInd w:val="0"/>
-        <w:rPr>
-          <w:rFonts w:ascii="Courier New" w:eastAsiaTheme="minorHAnsi" w:hAnsi="Courier New" w:cs="Courier New"/>
-          <w:sz w:val="22"/>
-          <w:szCs w:val="22"/>
-          <w:lang w:eastAsia="en-US"/>
-        </w:rPr>
-      </w:pPr>
-      <w:r>
-        <w:rPr>
-          <w:rFonts w:ascii="Courier New" w:eastAsiaTheme="minorHAnsi" w:hAnsi="Courier New" w:cs="Courier New"/>
-          <w:sz w:val="22"/>
-          <w:szCs w:val="22"/>
-          <w:lang w:eastAsia="en-US"/>
-        </w:rPr>
-        <w:t xml:space="preserve">    &lt;priority&gt;0.9&lt;/priority&gt;</w:t>
-      </w:r>
-    </w:p>
-    <w:p>
-      <w:pPr>
-        <w:autoSpaceDE w:val="0"/>
-        <w:autoSpaceDN w:val="0"/>
-        <w:adjustRightInd w:val="0"/>
-        <w:rPr>
-          <w:rFonts w:ascii="Courier New" w:eastAsiaTheme="minorHAnsi" w:hAnsi="Courier New" w:cs="Courier New"/>
-          <w:sz w:val="22"/>
-          <w:szCs w:val="22"/>
-          <w:lang w:eastAsia="en-US"/>
-        </w:rPr>
-      </w:pPr>
-      <w:r>
-        <w:rPr>
-          <w:rFonts w:ascii="Courier New" w:eastAsiaTheme="minorHAnsi" w:hAnsi="Courier New" w:cs="Courier New"/>
-          <w:sz w:val="22"/>
-          <w:szCs w:val="22"/>
-          <w:lang w:eastAsia="en-US"/>
-        </w:rPr>
-        <w:t xml:space="preserve">  &lt;/</w:t>
-      </w:r>
-      <w:proofErr w:type="spellStart"/>
-      <w:r>
-        <w:rPr>
-          <w:rFonts w:ascii="Courier New" w:eastAsiaTheme="minorHAnsi" w:hAnsi="Courier New" w:cs="Courier New"/>
-          <w:sz w:val="22"/>
-          <w:szCs w:val="22"/>
-          <w:lang w:eastAsia="en-US"/>
-        </w:rPr>
-        <w:t>url</w:t>
-      </w:r>
-      <w:proofErr w:type="spellEnd"/>
-      <w:r>
-        <w:rPr>
-          <w:rFonts w:ascii="Courier New" w:eastAsiaTheme="minorHAnsi" w:hAnsi="Courier New" w:cs="Courier New"/>
-          <w:sz w:val="22"/>
-          <w:szCs w:val="22"/>
-          <w:lang w:eastAsia="en-US"/>
-        </w:rPr>
-        <w:t>&gt;</w:t>
-      </w:r>
-    </w:p>
-    <w:p>
-      <w:pPr>
-        <w:autoSpaceDE w:val="0"/>
-        <w:autoSpaceDN w:val="0"/>
-        <w:adjustRightInd w:val="0"/>
-        <w:rPr>
-          <w:rFonts w:ascii="Courier New" w:eastAsiaTheme="minorHAnsi" w:hAnsi="Courier New" w:cs="Courier New"/>
-          <w:sz w:val="22"/>
-          <w:szCs w:val="22"/>
-          <w:lang w:eastAsia="en-US"/>
-        </w:rPr>
-      </w:pPr>
-      <w:r>
-        <w:rPr>
-          <w:rFonts w:ascii="Courier New" w:eastAsiaTheme="minorHAnsi" w:hAnsi="Courier New" w:cs="Courier New"/>
-          <w:sz w:val="22"/>
-          <w:szCs w:val="22"/>
-          <w:lang w:eastAsia="en-US"/>
-        </w:rPr>
-        <w:t xml:space="preserve">  &lt;</w:t>
-      </w:r>
-      <w:proofErr w:type="spellStart"/>
-      <w:r>
-        <w:rPr>
-          <w:rFonts w:ascii="Courier New" w:eastAsiaTheme="minorHAnsi" w:hAnsi="Courier New" w:cs="Courier New"/>
-          <w:sz w:val="22"/>
-          <w:szCs w:val="22"/>
-          <w:lang w:eastAsia="en-US"/>
-        </w:rPr>
-        <w:t>url</w:t>
-      </w:r>
-      <w:proofErr w:type="spellEnd"/>
-      <w:r>
-        <w:rPr>
-          <w:rFonts w:ascii="Courier New" w:eastAsiaTheme="minorHAnsi" w:hAnsi="Courier New" w:cs="Courier New"/>
-          <w:sz w:val="22"/>
-          <w:szCs w:val="22"/>
-          <w:lang w:eastAsia="en-US"/>
-        </w:rPr>
-        <w:t>&gt;</w:t>
-      </w:r>
-    </w:p>
-    <w:p>
-      <w:pPr>
-        <w:autoSpaceDE w:val="0"/>
-        <w:autoSpaceDN w:val="0"/>
-        <w:adjustRightInd w:val="0"/>
-        <w:rPr>
-          <w:rFonts w:ascii="Courier New" w:eastAsiaTheme="minorHAnsi" w:hAnsi="Courier New" w:cs="Courier New"/>
-          <w:sz w:val="22"/>
-          <w:szCs w:val="22"/>
-          <w:lang w:eastAsia="en-US"/>
-        </w:rPr>
-      </w:pPr>
-      <w:r>
-        <w:rPr>
-          <w:rFonts w:ascii="Courier New" w:eastAsiaTheme="minorHAnsi" w:hAnsi="Courier New" w:cs="Courier New"/>
-          <w:sz w:val="22"/>
-          <w:szCs w:val="22"/>
-          <w:lang w:eastAsia="en-US"/>
-        </w:rPr>
-        <w:lastRenderedPageBreak/>
-        <w:t xml:space="preserve">    &lt;loc&gt;https://ivcos.github.io/soccer_fans_project/about.html&lt;/loc&gt;</w:t>
-      </w:r>
-    </w:p>
-    <w:p>
-      <w:pPr>
-        <w:autoSpaceDE w:val="0"/>
-        <w:autoSpaceDN w:val="0"/>
-        <w:adjustRightInd w:val="0"/>
-        <w:rPr>
-          <w:rFonts w:ascii="Courier New" w:eastAsiaTheme="minorHAnsi" w:hAnsi="Courier New" w:cs="Courier New"/>
-          <w:sz w:val="22"/>
-          <w:szCs w:val="22"/>
-          <w:lang w:eastAsia="en-US"/>
-        </w:rPr>
-      </w:pPr>
-      <w:r>
-        <w:rPr>
-          <w:rFonts w:ascii="Courier New" w:eastAsiaTheme="minorHAnsi" w:hAnsi="Courier New" w:cs="Courier New"/>
-          <w:sz w:val="22"/>
-          <w:szCs w:val="22"/>
-          <w:lang w:eastAsia="en-US"/>
-        </w:rPr>
-        <w:t xml:space="preserve">    &lt;</w:t>
-      </w:r>
-      <w:proofErr w:type="spellStart"/>
-      <w:r>
-        <w:rPr>
-          <w:rFonts w:ascii="Courier New" w:eastAsiaTheme="minorHAnsi" w:hAnsi="Courier New" w:cs="Courier New"/>
-          <w:sz w:val="22"/>
-          <w:szCs w:val="22"/>
-          <w:lang w:eastAsia="en-US"/>
-        </w:rPr>
-        <w:t>lastmod</w:t>
-      </w:r>
-      <w:proofErr w:type="spellEnd"/>
-      <w:r>
-        <w:rPr>
-          <w:rFonts w:ascii="Courier New" w:eastAsiaTheme="minorHAnsi" w:hAnsi="Courier New" w:cs="Courier New"/>
-          <w:sz w:val="22"/>
-          <w:szCs w:val="22"/>
-          <w:lang w:eastAsia="en-US"/>
-        </w:rPr>
-        <w:t>&gt;2023-10-01&lt;/</w:t>
-      </w:r>
-      <w:proofErr w:type="spellStart"/>
-      <w:r>
-        <w:rPr>
-          <w:rFonts w:ascii="Courier New" w:eastAsiaTheme="minorHAnsi" w:hAnsi="Courier New" w:cs="Courier New"/>
-          <w:sz w:val="22"/>
-          <w:szCs w:val="22"/>
-          <w:lang w:eastAsia="en-US"/>
-        </w:rPr>
-        <w:t>lastmod</w:t>
-      </w:r>
-      <w:proofErr w:type="spellEnd"/>
-      <w:r>
-        <w:rPr>
-          <w:rFonts w:ascii="Courier New" w:eastAsiaTheme="minorHAnsi" w:hAnsi="Courier New" w:cs="Courier New"/>
-          <w:sz w:val="22"/>
-          <w:szCs w:val="22"/>
-          <w:lang w:eastAsia="en-US"/>
-        </w:rPr>
-        <w:t>&gt;</w:t>
-      </w:r>
-    </w:p>
-    <w:p>
-      <w:pPr>
-        <w:autoSpaceDE w:val="0"/>
-        <w:autoSpaceDN w:val="0"/>
-        <w:adjustRightInd w:val="0"/>
-        <w:rPr>
-          <w:rFonts w:ascii="Courier New" w:eastAsiaTheme="minorHAnsi" w:hAnsi="Courier New" w:cs="Courier New"/>
-          <w:sz w:val="22"/>
-          <w:szCs w:val="22"/>
-          <w:lang w:eastAsia="en-US"/>
-        </w:rPr>
-      </w:pPr>
-      <w:r>
-        <w:rPr>
-          <w:rFonts w:ascii="Courier New" w:eastAsiaTheme="minorHAnsi" w:hAnsi="Courier New" w:cs="Courier New"/>
-          <w:sz w:val="22"/>
-          <w:szCs w:val="22"/>
-          <w:lang w:eastAsia="en-US"/>
-        </w:rPr>
-        <w:t xml:space="preserve">    &lt;</w:t>
-      </w:r>
-      <w:proofErr w:type="spellStart"/>
-      <w:r>
-        <w:rPr>
-          <w:rFonts w:ascii="Courier New" w:eastAsiaTheme="minorHAnsi" w:hAnsi="Courier New" w:cs="Courier New"/>
-          <w:sz w:val="22"/>
-          <w:szCs w:val="22"/>
-          <w:lang w:eastAsia="en-US"/>
-        </w:rPr>
-        <w:t>changefreq</w:t>
-      </w:r>
-      <w:proofErr w:type="spellEnd"/>
-      <w:r>
-        <w:rPr>
-          <w:rFonts w:ascii="Courier New" w:eastAsiaTheme="minorHAnsi" w:hAnsi="Courier New" w:cs="Courier New"/>
-          <w:sz w:val="22"/>
-          <w:szCs w:val="22"/>
-          <w:lang w:eastAsia="en-US"/>
-        </w:rPr>
-        <w:t>&gt;daily&lt;/</w:t>
-      </w:r>
-      <w:proofErr w:type="spellStart"/>
-      <w:r>
-        <w:rPr>
-          <w:rFonts w:ascii="Courier New" w:eastAsiaTheme="minorHAnsi" w:hAnsi="Courier New" w:cs="Courier New"/>
-          <w:sz w:val="22"/>
-          <w:szCs w:val="22"/>
-          <w:lang w:eastAsia="en-US"/>
-        </w:rPr>
-        <w:t>changefreq</w:t>
-      </w:r>
-      <w:proofErr w:type="spellEnd"/>
-      <w:r>
-        <w:rPr>
-          <w:rFonts w:ascii="Courier New" w:eastAsiaTheme="minorHAnsi" w:hAnsi="Courier New" w:cs="Courier New"/>
-          <w:sz w:val="22"/>
-          <w:szCs w:val="22"/>
-          <w:lang w:eastAsia="en-US"/>
-        </w:rPr>
-        <w:t>&gt;</w:t>
-      </w:r>
-    </w:p>
-    <w:p>
-      <w:pPr>
-        <w:autoSpaceDE w:val="0"/>
-        <w:autoSpaceDN w:val="0"/>
-        <w:adjustRightInd w:val="0"/>
-        <w:rPr>
-          <w:rFonts w:ascii="Courier New" w:eastAsiaTheme="minorHAnsi" w:hAnsi="Courier New" w:cs="Courier New"/>
-          <w:sz w:val="22"/>
-          <w:szCs w:val="22"/>
-          <w:lang w:eastAsia="en-US"/>
-        </w:rPr>
-      </w:pPr>
-      <w:r>
-        <w:rPr>
-          <w:rFonts w:ascii="Courier New" w:eastAsiaTheme="minorHAnsi" w:hAnsi="Courier New" w:cs="Courier New"/>
-          <w:sz w:val="22"/>
-          <w:szCs w:val="22"/>
-          <w:lang w:eastAsia="en-US"/>
-        </w:rPr>
-        <w:t xml:space="preserve">    &lt;priority&gt;0.9&lt;/priority&gt;</w:t>
-      </w:r>
-    </w:p>
-    <w:p>
-      <w:pPr>
-        <w:autoSpaceDE w:val="0"/>
-        <w:autoSpaceDN w:val="0"/>
-        <w:adjustRightInd w:val="0"/>
-        <w:rPr>
-          <w:rFonts w:ascii="Courier New" w:eastAsiaTheme="minorHAnsi" w:hAnsi="Courier New" w:cs="Courier New"/>
-          <w:sz w:val="22"/>
-          <w:szCs w:val="22"/>
-          <w:lang w:eastAsia="en-US"/>
-        </w:rPr>
-      </w:pPr>
-      <w:r>
-        <w:rPr>
-          <w:rFonts w:ascii="Courier New" w:eastAsiaTheme="minorHAnsi" w:hAnsi="Courier New" w:cs="Courier New"/>
-          <w:sz w:val="22"/>
-          <w:szCs w:val="22"/>
-          <w:lang w:eastAsia="en-US"/>
-        </w:rPr>
-        <w:t xml:space="preserve">  &lt;/</w:t>
-      </w:r>
-      <w:proofErr w:type="spellStart"/>
-      <w:r>
-        <w:rPr>
-          <w:rFonts w:ascii="Courier New" w:eastAsiaTheme="minorHAnsi" w:hAnsi="Courier New" w:cs="Courier New"/>
-          <w:sz w:val="22"/>
-          <w:szCs w:val="22"/>
-          <w:lang w:eastAsia="en-US"/>
-        </w:rPr>
-        <w:t>url</w:t>
-      </w:r>
-      <w:proofErr w:type="spellEnd"/>
-      <w:r>
-        <w:rPr>
-          <w:rFonts w:ascii="Courier New" w:eastAsiaTheme="minorHAnsi" w:hAnsi="Courier New" w:cs="Courier New"/>
-          <w:sz w:val="22"/>
-          <w:szCs w:val="22"/>
-          <w:lang w:eastAsia="en-US"/>
-        </w:rPr>
-        <w:t>&gt;</w:t>
-      </w:r>
-    </w:p>
-    <w:p>
-      <w:pPr>
-        <w:autoSpaceDE w:val="0"/>
-        <w:autoSpaceDN w:val="0"/>
-        <w:adjustRightInd w:val="0"/>
-        <w:rPr>
-          <w:rFonts w:ascii="Courier New" w:eastAsiaTheme="minorHAnsi" w:hAnsi="Courier New" w:cs="Courier New"/>
-          <w:sz w:val="22"/>
-          <w:szCs w:val="22"/>
-          <w:lang w:eastAsia="en-US"/>
-        </w:rPr>
-      </w:pPr>
-      <w:r>
-        <w:rPr>
-          <w:rFonts w:ascii="Courier New" w:eastAsiaTheme="minorHAnsi" w:hAnsi="Courier New" w:cs="Courier New"/>
-          <w:sz w:val="22"/>
-          <w:szCs w:val="22"/>
-          <w:lang w:eastAsia="en-US"/>
-        </w:rPr>
-        <w:t xml:space="preserve">  &lt;</w:t>
-      </w:r>
-      <w:proofErr w:type="spellStart"/>
-      <w:r>
-        <w:rPr>
-          <w:rFonts w:ascii="Courier New" w:eastAsiaTheme="minorHAnsi" w:hAnsi="Courier New" w:cs="Courier New"/>
-          <w:sz w:val="22"/>
-          <w:szCs w:val="22"/>
-          <w:lang w:eastAsia="en-US"/>
-        </w:rPr>
-        <w:t>url</w:t>
-      </w:r>
-      <w:proofErr w:type="spellEnd"/>
-      <w:r>
-        <w:rPr>
-          <w:rFonts w:ascii="Courier New" w:eastAsiaTheme="minorHAnsi" w:hAnsi="Courier New" w:cs="Courier New"/>
-          <w:sz w:val="22"/>
-          <w:szCs w:val="22"/>
-          <w:lang w:eastAsia="en-US"/>
-        </w:rPr>
-        <w:t>&gt;</w:t>
-      </w:r>
-    </w:p>
-    <w:p>
-      <w:pPr>
-        <w:autoSpaceDE w:val="0"/>
-        <w:autoSpaceDN w:val="0"/>
-        <w:adjustRightInd w:val="0"/>
-        <w:rPr>
-          <w:rFonts w:ascii="Courier New" w:eastAsiaTheme="minorHAnsi" w:hAnsi="Courier New" w:cs="Courier New"/>
-          <w:sz w:val="22"/>
-          <w:szCs w:val="22"/>
-          <w:lang w:eastAsia="en-US"/>
-        </w:rPr>
-      </w:pPr>
-      <w:r>
-        <w:rPr>
-          <w:rFonts w:ascii="Courier New" w:eastAsiaTheme="minorHAnsi" w:hAnsi="Courier New" w:cs="Courier New"/>
-          <w:sz w:val="22"/>
-          <w:szCs w:val="22"/>
-          <w:lang w:eastAsia="en-US"/>
-        </w:rPr>
-        <w:t xml:space="preserve">    &lt;loc&gt;https://ivcos.github.io/soccer_fans_project/membership.html&lt;/loc&gt;</w:t>
-      </w:r>
-    </w:p>
-    <w:p>
-      <w:pPr>
-        <w:autoSpaceDE w:val="0"/>
-        <w:autoSpaceDN w:val="0"/>
-        <w:adjustRightInd w:val="0"/>
-        <w:rPr>
-          <w:rFonts w:ascii="Courier New" w:eastAsiaTheme="minorHAnsi" w:hAnsi="Courier New" w:cs="Courier New"/>
-          <w:sz w:val="22"/>
-          <w:szCs w:val="22"/>
-          <w:lang w:eastAsia="en-US"/>
-        </w:rPr>
-      </w:pPr>
-      <w:r>
-        <w:rPr>
-          <w:rFonts w:ascii="Courier New" w:eastAsiaTheme="minorHAnsi" w:hAnsi="Courier New" w:cs="Courier New"/>
-          <w:sz w:val="22"/>
-          <w:szCs w:val="22"/>
-          <w:lang w:eastAsia="en-US"/>
-        </w:rPr>
-        <w:t xml:space="preserve">    &lt;</w:t>
-      </w:r>
-      <w:proofErr w:type="spellStart"/>
-      <w:r>
-        <w:rPr>
-          <w:rFonts w:ascii="Courier New" w:eastAsiaTheme="minorHAnsi" w:hAnsi="Courier New" w:cs="Courier New"/>
-          <w:sz w:val="22"/>
-          <w:szCs w:val="22"/>
-          <w:lang w:eastAsia="en-US"/>
-        </w:rPr>
-        <w:t>lastmod</w:t>
-      </w:r>
-      <w:proofErr w:type="spellEnd"/>
-      <w:r>
-        <w:rPr>
-          <w:rFonts w:ascii="Courier New" w:eastAsiaTheme="minorHAnsi" w:hAnsi="Courier New" w:cs="Courier New"/>
-          <w:sz w:val="22"/>
-          <w:szCs w:val="22"/>
-          <w:lang w:eastAsia="en-US"/>
-        </w:rPr>
-        <w:t>&gt;2023-10-01&lt;/</w:t>
-      </w:r>
-      <w:proofErr w:type="spellStart"/>
-      <w:r>
-        <w:rPr>
-          <w:rFonts w:ascii="Courier New" w:eastAsiaTheme="minorHAnsi" w:hAnsi="Courier New" w:cs="Courier New"/>
-          <w:sz w:val="22"/>
-          <w:szCs w:val="22"/>
-          <w:lang w:eastAsia="en-US"/>
-        </w:rPr>
-        <w:t>lastmod</w:t>
-      </w:r>
-      <w:proofErr w:type="spellEnd"/>
-      <w:r>
-        <w:rPr>
-          <w:rFonts w:ascii="Courier New" w:eastAsiaTheme="minorHAnsi" w:hAnsi="Courier New" w:cs="Courier New"/>
-          <w:sz w:val="22"/>
-          <w:szCs w:val="22"/>
-          <w:lang w:eastAsia="en-US"/>
-        </w:rPr>
-        <w:t>&gt;</w:t>
-      </w:r>
-    </w:p>
-    <w:p>
-      <w:pPr>
-        <w:autoSpaceDE w:val="0"/>
-        <w:autoSpaceDN w:val="0"/>
-        <w:adjustRightInd w:val="0"/>
-        <w:rPr>
-          <w:rFonts w:ascii="Courier New" w:eastAsiaTheme="minorHAnsi" w:hAnsi="Courier New" w:cs="Courier New"/>
-          <w:sz w:val="22"/>
-          <w:szCs w:val="22"/>
-          <w:lang w:eastAsia="en-US"/>
-        </w:rPr>
-      </w:pPr>
-      <w:r>
-        <w:rPr>
-          <w:rFonts w:ascii="Courier New" w:eastAsiaTheme="minorHAnsi" w:hAnsi="Courier New" w:cs="Courier New"/>
-          <w:sz w:val="22"/>
-          <w:szCs w:val="22"/>
-          <w:lang w:eastAsia="en-US"/>
-        </w:rPr>
-        <w:t xml:space="preserve">    &lt;</w:t>
-      </w:r>
-      <w:proofErr w:type="spellStart"/>
-      <w:r>
-        <w:rPr>
-          <w:rFonts w:ascii="Courier New" w:eastAsiaTheme="minorHAnsi" w:hAnsi="Courier New" w:cs="Courier New"/>
-          <w:sz w:val="22"/>
-          <w:szCs w:val="22"/>
-          <w:lang w:eastAsia="en-US"/>
-        </w:rPr>
-        <w:t>changefreq</w:t>
-      </w:r>
-      <w:proofErr w:type="spellEnd"/>
-      <w:r>
-        <w:rPr>
-          <w:rFonts w:ascii="Courier New" w:eastAsiaTheme="minorHAnsi" w:hAnsi="Courier New" w:cs="Courier New"/>
-          <w:sz w:val="22"/>
-          <w:szCs w:val="22"/>
-          <w:lang w:eastAsia="en-US"/>
-        </w:rPr>
-        <w:t>&gt;daily&lt;/</w:t>
-      </w:r>
-      <w:proofErr w:type="spellStart"/>
-      <w:r>
-        <w:rPr>
-          <w:rFonts w:ascii="Courier New" w:eastAsiaTheme="minorHAnsi" w:hAnsi="Courier New" w:cs="Courier New"/>
-          <w:sz w:val="22"/>
-          <w:szCs w:val="22"/>
-          <w:lang w:eastAsia="en-US"/>
-        </w:rPr>
-        <w:t>changefreq</w:t>
-      </w:r>
-      <w:proofErr w:type="spellEnd"/>
-      <w:r>
-        <w:rPr>
-          <w:rFonts w:ascii="Courier New" w:eastAsiaTheme="minorHAnsi" w:hAnsi="Courier New" w:cs="Courier New"/>
-          <w:sz w:val="22"/>
-          <w:szCs w:val="22"/>
-          <w:lang w:eastAsia="en-US"/>
-        </w:rPr>
-        <w:t>&gt;</w:t>
-      </w:r>
-    </w:p>
-    <w:p>
-      <w:pPr>
-        <w:autoSpaceDE w:val="0"/>
-        <w:autoSpaceDN w:val="0"/>
-        <w:adjustRightInd w:val="0"/>
-        <w:rPr>
-          <w:rFonts w:ascii="Courier New" w:eastAsiaTheme="minorHAnsi" w:hAnsi="Courier New" w:cs="Courier New"/>
-          <w:sz w:val="22"/>
-          <w:szCs w:val="22"/>
-          <w:lang w:eastAsia="en-US"/>
-        </w:rPr>
-      </w:pPr>
-      <w:r>
-        <w:rPr>
-          <w:rFonts w:ascii="Courier New" w:eastAsiaTheme="minorHAnsi" w:hAnsi="Courier New" w:cs="Courier New"/>
-          <w:sz w:val="22"/>
-          <w:szCs w:val="22"/>
-          <w:lang w:eastAsia="en-US"/>
-        </w:rPr>
-        <w:t xml:space="preserve">    &lt;priority&gt;0.9&lt;/priority&gt;</w:t>
-      </w:r>
-    </w:p>
-    <w:p>
-      <w:pPr>
-        <w:autoSpaceDE w:val="0"/>
-        <w:autoSpaceDN w:val="0"/>
-        <w:adjustRightInd w:val="0"/>
-        <w:rPr>
-          <w:rFonts w:ascii="Courier New" w:eastAsiaTheme="minorHAnsi" w:hAnsi="Courier New" w:cs="Courier New"/>
-          <w:sz w:val="22"/>
-          <w:szCs w:val="22"/>
-          <w:lang w:eastAsia="en-US"/>
-        </w:rPr>
-      </w:pPr>
-      <w:r>
-        <w:rPr>
-          <w:rFonts w:ascii="Courier New" w:eastAsiaTheme="minorHAnsi" w:hAnsi="Courier New" w:cs="Courier New"/>
-          <w:sz w:val="22"/>
-          <w:szCs w:val="22"/>
-          <w:lang w:eastAsia="en-US"/>
-        </w:rPr>
-        <w:t xml:space="preserve">  &lt;/</w:t>
-      </w:r>
-      <w:proofErr w:type="spellStart"/>
-      <w:r>
-        <w:rPr>
-          <w:rFonts w:ascii="Courier New" w:eastAsiaTheme="minorHAnsi" w:hAnsi="Courier New" w:cs="Courier New"/>
-          <w:sz w:val="22"/>
-          <w:szCs w:val="22"/>
-          <w:lang w:eastAsia="en-US"/>
-        </w:rPr>
-        <w:t>url</w:t>
-      </w:r>
-      <w:proofErr w:type="spellEnd"/>
-      <w:r>
-        <w:rPr>
-          <w:rFonts w:ascii="Courier New" w:eastAsiaTheme="minorHAnsi" w:hAnsi="Courier New" w:cs="Courier New"/>
-          <w:sz w:val="22"/>
-          <w:szCs w:val="22"/>
-          <w:lang w:eastAsia="en-US"/>
-        </w:rPr>
-        <w:t>&gt;</w:t>
-      </w:r>
-    </w:p>
-    <w:p>
-      <w:pPr>
-        <w:autoSpaceDE w:val="0"/>
-        <w:autoSpaceDN w:val="0"/>
-        <w:adjustRightInd w:val="0"/>
-        <w:rPr>
-          <w:rFonts w:ascii="Courier New" w:eastAsiaTheme="minorHAnsi" w:hAnsi="Courier New" w:cs="Courier New"/>
-          <w:sz w:val="22"/>
-          <w:szCs w:val="22"/>
-          <w:lang w:eastAsia="en-US"/>
-        </w:rPr>
-      </w:pPr>
-      <w:r>
-        <w:rPr>
-          <w:rFonts w:ascii="Courier New" w:eastAsiaTheme="minorHAnsi" w:hAnsi="Courier New" w:cs="Courier New"/>
-          <w:sz w:val="22"/>
-          <w:szCs w:val="22"/>
-          <w:lang w:eastAsia="en-US"/>
-        </w:rPr>
-        <w:t>&lt;/</w:t>
-      </w:r>
-      <w:proofErr w:type="spellStart"/>
-      <w:r>
-        <w:rPr>
-          <w:rFonts w:ascii="Courier New" w:eastAsiaTheme="minorHAnsi" w:hAnsi="Courier New" w:cs="Courier New"/>
-          <w:sz w:val="22"/>
-          <w:szCs w:val="22"/>
-          <w:lang w:eastAsia="en-US"/>
-        </w:rPr>
-        <w:t>urlset</w:t>
-      </w:r>
-      <w:proofErr w:type="spellEnd"/>
-      <w:r>
-        <w:rPr>
-          <w:rFonts w:ascii="Courier New" w:eastAsiaTheme="minorHAnsi" w:hAnsi="Courier New" w:cs="Courier New"/>
-          <w:sz w:val="22"/>
-          <w:szCs w:val="22"/>
-          <w:lang w:eastAsia="en-US"/>
-        </w:rPr>
-        <w:t>&gt;</w:t>
+        <w:t>&lt;/urlset&gt;</w:t>
       </w:r>
     </w:p>
     <w:p/>
@@ -10277,7 +9160,7 @@
                     <pic:cNvPicPr/>
                   </pic:nvPicPr>
                   <pic:blipFill>
-                    <a:blip r:embed="rId16"/>
+                    <a:blip r:embed="rId18"/>
                     <a:stretch>
                       <a:fillRect/>
                     </a:stretch>
@@ -10318,7 +9201,6 @@
         </w:rPr>
         <w:t xml:space="preserve">Figure </w:t>
       </w:r>
-      <w:proofErr w:type="gramStart"/>
       <w:r>
         <w:rPr>
           <w:i/>
@@ -10331,21 +9213,13 @@
           <w:i/>
           <w:iCs/>
         </w:rPr>
-        <w:t xml:space="preserve">  sitemap</w:t>
-      </w:r>
-      <w:proofErr w:type="gramEnd"/>
+        <w:t xml:space="preserve">  sitemap xml file</w:t>
+      </w:r>
       <w:r>
         <w:rPr>
           <w:i/>
           <w:iCs/>
         </w:rPr>
-        <w:t xml:space="preserve"> xml file</w:t>
-      </w:r>
-      <w:r>
-        <w:rPr>
-          <w:i/>
-          <w:iCs/>
-        </w:rPr>
         <w:t xml:space="preserve"> successfully loaded.</w:t>
       </w:r>
     </w:p>
@@ -10373,11 +9247,11 @@
       <w:pPr>
         <w:pStyle w:val="Heading2"/>
       </w:pPr>
-      <w:bookmarkStart w:id="28" w:name="_Toc148336480"/>
+      <w:bookmarkStart w:id="27" w:name="_Toc148336480"/>
       <w:r>
         <w:t>References</w:t>
       </w:r>
-      <w:bookmarkEnd w:id="28"/>
+      <w:bookmarkEnd w:id="27"/>
     </w:p>
     <w:p>
       <w:pPr>
@@ -10985,6 +9859,95 @@
     </w:lvl>
   </w:abstractNum>
   <w:abstractNum w:abstractNumId="5" w15:restartNumberingAfterBreak="0">
+    <w:nsid w:val="2A291B03"/>
+    <w:multiLevelType w:val="hybridMultilevel"/>
+    <w:tmpl w:val="A4EC964C"/>
+    <w:lvl w:ilvl="0" w:tplc="1809000F">
+      <w:start w:val="1"/>
+      <w:numFmt w:val="decimal"/>
+      <w:lvlText w:val="%1."/>
+      <w:lvlJc w:val="left"/>
+      <w:pPr>
+        <w:ind w:left="720" w:hanging="360"/>
+      </w:pPr>
+      <w:rPr>
+        <w:rFonts w:hint="default"/>
+      </w:rPr>
+    </w:lvl>
+    <w:lvl w:ilvl="1" w:tplc="18090019" w:tentative="1">
+      <w:start w:val="1"/>
+      <w:numFmt w:val="lowerLetter"/>
+      <w:lvlText w:val="%2."/>
+      <w:lvlJc w:val="left"/>
+      <w:pPr>
+        <w:ind w:left="1440" w:hanging="360"/>
+      </w:pPr>
+    </w:lvl>
+    <w:lvl w:ilvl="2" w:tplc="1809001B" w:tentative="1">
+      <w:start w:val="1"/>
+      <w:numFmt w:val="lowerRoman"/>
+      <w:lvlText w:val="%3."/>
+      <w:lvlJc w:val="right"/>
+      <w:pPr>
+        <w:ind w:left="2160" w:hanging="180"/>
+      </w:pPr>
+    </w:lvl>
+    <w:lvl w:ilvl="3" w:tplc="1809000F" w:tentative="1">
+      <w:start w:val="1"/>
+      <w:numFmt w:val="decimal"/>
+      <w:lvlText w:val="%4."/>
+      <w:lvlJc w:val="left"/>
+      <w:pPr>
+        <w:ind w:left="2880" w:hanging="360"/>
+      </w:pPr>
+    </w:lvl>
+    <w:lvl w:ilvl="4" w:tplc="18090019" w:tentative="1">
+      <w:start w:val="1"/>
+      <w:numFmt w:val="lowerLetter"/>
+      <w:lvlText w:val="%5."/>
+      <w:lvlJc w:val="left"/>
+      <w:pPr>
+        <w:ind w:left="3600" w:hanging="360"/>
+      </w:pPr>
+    </w:lvl>
+    <w:lvl w:ilvl="5" w:tplc="1809001B" w:tentative="1">
+      <w:start w:val="1"/>
+      <w:numFmt w:val="lowerRoman"/>
+      <w:lvlText w:val="%6."/>
+      <w:lvlJc w:val="right"/>
+      <w:pPr>
+        <w:ind w:left="4320" w:hanging="180"/>
+      </w:pPr>
+    </w:lvl>
+    <w:lvl w:ilvl="6" w:tplc="1809000F" w:tentative="1">
+      <w:start w:val="1"/>
+      <w:numFmt w:val="decimal"/>
+      <w:lvlText w:val="%7."/>
+      <w:lvlJc w:val="left"/>
+      <w:pPr>
+        <w:ind w:left="5040" w:hanging="360"/>
+      </w:pPr>
+    </w:lvl>
+    <w:lvl w:ilvl="7" w:tplc="18090019" w:tentative="1">
+      <w:start w:val="1"/>
+      <w:numFmt w:val="lowerLetter"/>
+      <w:lvlText w:val="%8."/>
+      <w:lvlJc w:val="left"/>
+      <w:pPr>
+        <w:ind w:left="5760" w:hanging="360"/>
+      </w:pPr>
+    </w:lvl>
+    <w:lvl w:ilvl="8" w:tplc="1809001B" w:tentative="1">
+      <w:start w:val="1"/>
+      <w:numFmt w:val="lowerRoman"/>
+      <w:lvlText w:val="%9."/>
+      <w:lvlJc w:val="right"/>
+      <w:pPr>
+        <w:ind w:left="6480" w:hanging="180"/>
+      </w:pPr>
+    </w:lvl>
+  </w:abstractNum>
+  <w:abstractNum w:abstractNumId="6" w15:restartNumberingAfterBreak="0">
     <w:nsid w:val="2A6478CF"/>
     <w:multiLevelType w:val="hybridMultilevel"/>
     <w:tmpl w:val="23D86F72"/>
@@ -11073,7 +10036,7 @@
       </w:pPr>
     </w:lvl>
   </w:abstractNum>
-  <w:abstractNum w:abstractNumId="6" w15:restartNumberingAfterBreak="0">
+  <w:abstractNum w:abstractNumId="7" w15:restartNumberingAfterBreak="0">
     <w:nsid w:val="42114513"/>
     <w:multiLevelType w:val="hybridMultilevel"/>
     <w:tmpl w:val="4BAA05D8"/>
@@ -11186,7 +10149,7 @@
       </w:rPr>
     </w:lvl>
   </w:abstractNum>
-  <w:abstractNum w:abstractNumId="7" w15:restartNumberingAfterBreak="0">
+  <w:abstractNum w:abstractNumId="8" w15:restartNumberingAfterBreak="0">
     <w:nsid w:val="44436FFA"/>
     <w:multiLevelType w:val="hybridMultilevel"/>
     <w:tmpl w:val="371A6ADA"/>
@@ -11275,7 +10238,7 @@
       </w:pPr>
     </w:lvl>
   </w:abstractNum>
-  <w:abstractNum w:abstractNumId="8" w15:restartNumberingAfterBreak="0">
+  <w:abstractNum w:abstractNumId="9" w15:restartNumberingAfterBreak="0">
     <w:nsid w:val="58F038AD"/>
     <w:multiLevelType w:val="hybridMultilevel"/>
     <w:tmpl w:val="E4122928"/>
@@ -11388,7 +10351,7 @@
       </w:rPr>
     </w:lvl>
   </w:abstractNum>
-  <w:abstractNum w:abstractNumId="9" w15:restartNumberingAfterBreak="0">
+  <w:abstractNum w:abstractNumId="10" w15:restartNumberingAfterBreak="0">
     <w:nsid w:val="64B11F46"/>
     <w:multiLevelType w:val="hybridMultilevel"/>
     <w:tmpl w:val="8CA4129E"/>
@@ -11477,7 +10440,7 @@
       </w:pPr>
     </w:lvl>
   </w:abstractNum>
-  <w:abstractNum w:abstractNumId="10" w15:restartNumberingAfterBreak="0">
+  <w:abstractNum w:abstractNumId="11" w15:restartNumberingAfterBreak="0">
     <w:nsid w:val="6525064E"/>
     <w:multiLevelType w:val="hybridMultilevel"/>
     <w:tmpl w:val="E2D6A7CC"/>
@@ -11566,7 +10529,7 @@
       </w:pPr>
     </w:lvl>
   </w:abstractNum>
-  <w:abstractNum w:abstractNumId="11" w15:restartNumberingAfterBreak="0">
+  <w:abstractNum w:abstractNumId="12" w15:restartNumberingAfterBreak="0">
     <w:nsid w:val="6E155980"/>
     <w:multiLevelType w:val="hybridMultilevel"/>
     <w:tmpl w:val="33F492EA"/>
@@ -11655,7 +10618,7 @@
       </w:pPr>
     </w:lvl>
   </w:abstractNum>
-  <w:abstractNum w:abstractNumId="12" w15:restartNumberingAfterBreak="0">
+  <w:abstractNum w:abstractNumId="13" w15:restartNumberingAfterBreak="0">
     <w:nsid w:val="78757965"/>
     <w:multiLevelType w:val="hybridMultilevel"/>
     <w:tmpl w:val="71F08306"/>
@@ -11744,7 +10707,7 @@
       </w:pPr>
     </w:lvl>
   </w:abstractNum>
-  <w:abstractNum w:abstractNumId="13" w15:restartNumberingAfterBreak="0">
+  <w:abstractNum w:abstractNumId="14" w15:restartNumberingAfterBreak="0">
     <w:nsid w:val="78DD0F79"/>
     <w:multiLevelType w:val="hybridMultilevel"/>
     <w:tmpl w:val="7E588DC0"/>
@@ -11857,7 +10820,7 @@
       </w:rPr>
     </w:lvl>
   </w:abstractNum>
-  <w:abstractNum w:abstractNumId="14" w15:restartNumberingAfterBreak="0">
+  <w:abstractNum w:abstractNumId="15" w15:restartNumberingAfterBreak="0">
     <w:nsid w:val="7A805011"/>
     <w:multiLevelType w:val="hybridMultilevel"/>
     <w:tmpl w:val="4268DB74"/>
@@ -11947,19 +10910,19 @@
     </w:lvl>
   </w:abstractNum>
   <w:num w:numId="1" w16cid:durableId="676036513">
-    <w:abstractNumId w:val="5"/>
+    <w:abstractNumId w:val="6"/>
   </w:num>
   <w:num w:numId="2" w16cid:durableId="152721900">
     <w:abstractNumId w:val="0"/>
   </w:num>
   <w:num w:numId="3" w16cid:durableId="1615936519">
-    <w:abstractNumId w:val="14"/>
+    <w:abstractNumId w:val="15"/>
   </w:num>
   <w:num w:numId="4" w16cid:durableId="1238249647">
-    <w:abstractNumId w:val="8"/>
+    <w:abstractNumId w:val="9"/>
   </w:num>
   <w:num w:numId="5" w16cid:durableId="722605440">
-    <w:abstractNumId w:val="13"/>
+    <w:abstractNumId w:val="14"/>
   </w:num>
   <w:num w:numId="6" w16cid:durableId="195313701">
     <w:abstractNumId w:val="4"/>
@@ -11968,7 +10931,7 @@
     <w:abstractNumId w:val="3"/>
   </w:num>
   <w:num w:numId="8" w16cid:durableId="1131362283">
-    <w:abstractNumId w:val="10"/>
+    <w:abstractNumId w:val="11"/>
   </w:num>
   <w:num w:numId="9" w16cid:durableId="257563012">
     <w:abstractNumId w:val="2"/>
@@ -11977,19 +10940,22 @@
     <w:abstractNumId w:val="1"/>
   </w:num>
   <w:num w:numId="11" w16cid:durableId="1546331435">
-    <w:abstractNumId w:val="11"/>
+    <w:abstractNumId w:val="12"/>
   </w:num>
   <w:num w:numId="12" w16cid:durableId="159588919">
-    <w:abstractNumId w:val="9"/>
+    <w:abstractNumId w:val="10"/>
   </w:num>
   <w:num w:numId="13" w16cid:durableId="1071734888">
-    <w:abstractNumId w:val="12"/>
+    <w:abstractNumId w:val="13"/>
   </w:num>
   <w:num w:numId="14" w16cid:durableId="166331902">
+    <w:abstractNumId w:val="8"/>
+  </w:num>
+  <w:num w:numId="15" w16cid:durableId="175582365">
     <w:abstractNumId w:val="7"/>
   </w:num>
-  <w:num w:numId="15" w16cid:durableId="175582365">
-    <w:abstractNumId w:val="6"/>
+  <w:num w:numId="16" w16cid:durableId="831993160">
+    <w:abstractNumId w:val="5"/>
   </w:num>
 </w:numbering>
 </file>

</xml_diff>